<commit_message>
Added comments to the report and adjusted a few sentences of which Lau was unsure :D
</commit_message>
<xml_diff>
--- a/doc/verslag.docx
+++ b/doc/verslag.docx
@@ -1,6 +1,6 @@
 
 <file path=word/document.xml><?xml version="1.0" encoding="utf-8"?>
-<w:document xmlns:wpc="http://schemas.microsoft.com/office/word/2010/wordprocessingCanvas" xmlns:cx="http://schemas.microsoft.com/office/drawing/2014/chartex" xmlns:cx1="http://schemas.microsoft.com/office/drawing/2015/9/8/chartex" xmlns:cx2="http://schemas.microsoft.com/office/drawing/2015/10/21/chartex" xmlns:cx3="http://schemas.microsoft.com/office/drawing/2016/5/9/chartex" xmlns:cx4="http://schemas.microsoft.com/office/drawing/2016/5/10/chartex" xmlns:cx5="http://schemas.microsoft.com/office/drawing/2016/5/11/chartex" xmlns:cx6="http://schemas.microsoft.com/office/drawing/2016/5/12/chartex" xmlns:cx7="http://schemas.microsoft.com/office/drawing/2016/5/13/chartex" xmlns:cx8="http://schemas.microsoft.com/office/drawing/2016/5/14/chartex" xmlns:mc="http://schemas.openxmlformats.org/markup-compatibility/2006" xmlns:aink="http://schemas.microsoft.com/office/drawing/2016/ink" xmlns:am3d="http://schemas.microsoft.com/office/drawing/2017/model3d" xmlns:o="urn:schemas-microsoft-com:office:office" xmlns:r="http://schemas.openxmlformats.org/officeDocument/2006/relationships" xmlns:m="http://schemas.openxmlformats.org/officeDocument/2006/math" xmlns:v="urn:schemas-microsoft-com:vml" xmlns:wp14="http://schemas.microsoft.com/office/word/2010/wordprocessingDrawing" xmlns:wp="http://schemas.openxmlformats.org/drawingml/2006/wordprocessingDrawing" xmlns:w10="urn:schemas-microsoft-com:office:word" xmlns:w="http://schemas.openxmlformats.org/wordprocessingml/2006/main" xmlns:w14="http://schemas.microsoft.com/office/word/2010/wordml" xmlns:w15="http://schemas.microsoft.com/office/word/2012/wordml" xmlns:w16cid="http://schemas.microsoft.com/office/word/2016/wordml/cid" xmlns:w16se="http://schemas.microsoft.com/office/word/2015/wordml/symex" xmlns:wpg="http://schemas.microsoft.com/office/word/2010/wordprocessingGroup" xmlns:wpi="http://schemas.microsoft.com/office/word/2010/wordprocessingInk" xmlns:wne="http://schemas.microsoft.com/office/word/2006/wordml" xmlns:wps="http://schemas.microsoft.com/office/word/2010/wordprocessingShape" mc:Ignorable="w14 w15 w16se w16cid wp14">
+<w:document xmlns:wpc="http://schemas.microsoft.com/office/word/2010/wordprocessingCanvas" xmlns:mc="http://schemas.openxmlformats.org/markup-compatibility/2006" xmlns:o="urn:schemas-microsoft-com:office:office" xmlns:r="http://schemas.openxmlformats.org/officeDocument/2006/relationships" xmlns:m="http://schemas.openxmlformats.org/officeDocument/2006/math" xmlns:v="urn:schemas-microsoft-com:vml" xmlns:wp14="http://schemas.microsoft.com/office/word/2010/wordprocessingDrawing" xmlns:wp="http://schemas.openxmlformats.org/drawingml/2006/wordprocessingDrawing" xmlns:w10="urn:schemas-microsoft-com:office:word" xmlns:w="http://schemas.openxmlformats.org/wordprocessingml/2006/main" xmlns:w14="http://schemas.microsoft.com/office/word/2010/wordml" xmlns:w15="http://schemas.microsoft.com/office/word/2012/wordml" xmlns:wpg="http://schemas.microsoft.com/office/word/2010/wordprocessingGroup" xmlns:wpi="http://schemas.microsoft.com/office/word/2010/wordprocessingInk" xmlns:wne="http://schemas.microsoft.com/office/word/2006/wordml" xmlns:wps="http://schemas.microsoft.com/office/word/2010/wordprocessingShape" mc:Ignorable="w14 w15 wp14">
   <w:body>
     <w:sdt>
       <w:sdtPr>
@@ -51,6 +51,7 @@
                 <w:dataBinding w:prefixMappings="xmlns:ns0='http://schemas.openxmlformats.org/officeDocument/2006/extended-properties'" w:xpath="/ns0:Properties[1]/ns0:Company[1]" w:storeItemID="{6668398D-A668-4E3E-A5EB-62B293D839F1}"/>
                 <w:text/>
               </w:sdtPr>
+              <w:sdtEndPr/>
               <w:sdtContent>
                 <w:tc>
                   <w:tcPr>
@@ -128,6 +129,7 @@
                   <w:dataBinding w:prefixMappings="xmlns:ns0='http://schemas.openxmlformats.org/package/2006/metadata/core-properties' xmlns:ns1='http://purl.org/dc/elements/1.1/'" w:xpath="/ns0:coreProperties[1]/ns1:title[1]" w:storeItemID="{6C3C8BC8-F283-45AE-878A-BAB7291924A1}"/>
                   <w:text/>
                 </w:sdtPr>
+                <w:sdtEndPr/>
                 <w:sdtContent>
                   <w:p>
                     <w:pPr>
@@ -170,6 +172,7 @@
                 <w:dataBinding w:prefixMappings="xmlns:ns0='http://schemas.openxmlformats.org/package/2006/metadata/core-properties' xmlns:ns1='http://purl.org/dc/elements/1.1/'" w:xpath="/ns0:coreProperties[1]/ns1:subject[1]" w:storeItemID="{6C3C8BC8-F283-45AE-878A-BAB7291924A1}"/>
                 <w:text/>
               </w:sdtPr>
+              <w:sdtEndPr/>
               <w:sdtContent>
                 <w:tc>
                   <w:tcPr>
@@ -335,6 +338,15 @@
                   </w:rPr>
                   <w:t xml:space="preserve"> - </w:t>
                 </w:r>
+                <w:r>
+                  <w:rPr>
+                    <w:sz w:val="24"/>
+                    <w:lang w:val="nl-NL"/>
+                  </w:rPr>
+                  <w:t>2575089</w:t>
+                </w:r>
+                <w:bookmarkStart w:id="0" w:name="_GoBack"/>
+                <w:bookmarkEnd w:id="0"/>
               </w:p>
               <w:p>
                 <w:pPr>
@@ -444,6 +456,7 @@
               <w:color w:val="0000FF"/>
               <w:sz w:val="27"/>
               <w:szCs w:val="27"/>
+              <w:lang w:eastAsia="nl-NL"/>
             </w:rPr>
             <w:drawing>
               <wp:anchor distT="0" distB="0" distL="114300" distR="114300" simplePos="0" relativeHeight="251658752" behindDoc="0" locked="0" layoutInCell="1" allowOverlap="1" wp14:anchorId="54CB2969" wp14:editId="11007451">
@@ -558,15 +571,7 @@
         <w:rPr>
           <w:lang w:val="en-GB"/>
         </w:rPr>
-        <w:t xml:space="preserve">Algorithms are a way of problem solving by following a specific set of rules. There are many different </w:t>
-      </w:r>
-      <w:bookmarkStart w:id="0" w:name="_GoBack"/>
-      <w:bookmarkEnd w:id="0"/>
-      <w:r>
-        <w:rPr>
-          <w:lang w:val="en-GB"/>
-        </w:rPr>
-        <w:t xml:space="preserve">algorithms that work in all kinds of </w:t>
+        <w:t xml:space="preserve">Algorithms are a way of problem solving by following a specific set of rules. There are many different algorithms that work in all kinds of </w:t>
       </w:r>
       <w:r>
         <w:rPr>
@@ -780,7 +785,27 @@
         <w:rPr>
           <w:lang w:val="en-GB"/>
         </w:rPr>
-        <w:t xml:space="preserve">It is given that the start point of a route, thus the city in which an aircraft starts, has to be the same city as the end point of the route, and aircrafts travel between 06:00 and 02:00. </w:t>
+        <w:t xml:space="preserve">It is given that the start point of a route, thus the city in which an aircraft starts, has to be the same city as the </w:t>
+      </w:r>
+      <w:commentRangeStart w:id="2"/>
+      <w:r>
+        <w:rPr>
+          <w:lang w:val="en-GB"/>
+        </w:rPr>
+        <w:t xml:space="preserve">end point </w:t>
+      </w:r>
+      <w:commentRangeEnd w:id="2"/>
+      <w:r>
+        <w:rPr>
+          <w:rStyle w:val="Verwijzingopmerking"/>
+        </w:rPr>
+        <w:commentReference w:id="2"/>
+      </w:r>
+      <w:r>
+        <w:rPr>
+          <w:lang w:val="en-GB"/>
+        </w:rPr>
+        <w:t xml:space="preserve">of the route, and aircrafts travel between 06:00 and 02:00. </w:t>
       </w:r>
       <w:r>
         <w:rPr>
@@ -881,7 +906,7 @@
           <w:lang w:val="en-GB"/>
         </w:rPr>
       </w:pPr>
-      <w:commentRangeStart w:id="2"/>
+      <w:commentRangeStart w:id="3"/>
       <w:r>
         <w:rPr>
           <w:lang w:val="en-GB"/>
@@ -930,12 +955,12 @@
         </w:rPr>
         <w:t xml:space="preserve"> + passengers</w:t>
       </w:r>
-      <w:commentRangeEnd w:id="2"/>
+      <w:commentRangeEnd w:id="3"/>
       <w:r>
         <w:rPr>
           <w:rStyle w:val="Verwijzingopmerking"/>
         </w:rPr>
-        <w:commentReference w:id="2"/>
+        <w:commentReference w:id="3"/>
       </w:r>
     </w:p>
     <w:p>
@@ -1245,6 +1270,7 @@
           <w:lang w:val="en-GB"/>
         </w:rPr>
       </w:pPr>
+      <w:commentRangeStart w:id="4"/>
       <w:r>
         <w:rPr>
           <w:lang w:val="en-GB"/>
@@ -1287,7 +1313,7 @@
         </w:rPr>
         <w:t xml:space="preserve">This is repeated </w:t>
       </w:r>
-      <w:commentRangeStart w:id="3"/>
+      <w:commentRangeStart w:id="5"/>
       <w:r>
         <w:rPr>
           <w:color w:val="FF0000"/>
@@ -1295,12 +1321,12 @@
         </w:rPr>
         <w:t xml:space="preserve">a certain number </w:t>
       </w:r>
-      <w:commentRangeEnd w:id="3"/>
+      <w:commentRangeEnd w:id="5"/>
       <w:r>
         <w:rPr>
           <w:rStyle w:val="Verwijzingopmerking"/>
         </w:rPr>
-        <w:commentReference w:id="3"/>
+        <w:commentReference w:id="5"/>
       </w:r>
       <w:r>
         <w:rPr>
@@ -1314,6 +1340,13 @@
         </w:rPr>
         <w:t xml:space="preserve">. After this time we have the best schedule so far.  </w:t>
       </w:r>
+      <w:commentRangeEnd w:id="4"/>
+      <w:r>
+        <w:rPr>
+          <w:rStyle w:val="Verwijzingopmerking"/>
+        </w:rPr>
+        <w:commentReference w:id="4"/>
+      </w:r>
     </w:p>
     <w:p>
       <w:pPr>
@@ -1339,7 +1372,33 @@
         <w:rPr>
           <w:lang w:val="en-GB"/>
         </w:rPr>
-        <w:t xml:space="preserve">The Hill climber algorithm starts with a random initial schedule and, through certain modifications, tries to improve this schedule. Again if a modification improves the schedule, this better schedule is stored. After </w:t>
+        <w:t xml:space="preserve">The Hill climber algorithm starts with a random initial schedule and, through certain </w:t>
+      </w:r>
+      <w:commentRangeStart w:id="6"/>
+      <w:r>
+        <w:rPr>
+          <w:lang w:val="en-GB"/>
+        </w:rPr>
+        <w:t>modifications</w:t>
+      </w:r>
+      <w:commentRangeEnd w:id="6"/>
+      <w:r>
+        <w:rPr>
+          <w:rStyle w:val="Verwijzingopmerking"/>
+        </w:rPr>
+        <w:commentReference w:id="6"/>
+      </w:r>
+      <w:r>
+        <w:rPr>
+          <w:lang w:val="en-GB"/>
+        </w:rPr>
+        <w:t xml:space="preserve">, tries to improve this schedule. Again if a modification improves the schedule, this better schedule is stored. </w:t>
+      </w:r>
+      <w:r>
+        <w:rPr>
+          <w:lang w:val="en-GB"/>
+        </w:rPr>
+        <w:t xml:space="preserve">If no improvement is found for </w:t>
       </w:r>
       <w:r>
         <w:rPr>
@@ -1352,13 +1411,27 @@
         <w:rPr>
           <w:lang w:val="en-GB"/>
         </w:rPr>
-        <w:t xml:space="preserve">of iterations (?that there was no improvement?), </w:t>
-      </w:r>
-      <w:r>
-        <w:rPr>
-          <w:lang w:val="en-GB"/>
-        </w:rPr>
-        <w:t xml:space="preserve">the flight schedule is fully optimized and returned. </w:t>
+        <w:t xml:space="preserve">of iterations, the flight schedule is fully </w:t>
+      </w:r>
+      <w:commentRangeStart w:id="7"/>
+      <w:r>
+        <w:rPr>
+          <w:lang w:val="en-GB"/>
+        </w:rPr>
+        <w:t>optimized</w:t>
+      </w:r>
+      <w:commentRangeEnd w:id="7"/>
+      <w:r>
+        <w:rPr>
+          <w:rStyle w:val="Verwijzingopmerking"/>
+        </w:rPr>
+        <w:commentReference w:id="7"/>
+      </w:r>
+      <w:r>
+        <w:rPr>
+          <w:lang w:val="en-GB"/>
+        </w:rPr>
+        <w:t xml:space="preserve"> and returned. </w:t>
       </w:r>
     </w:p>
     <w:p>
@@ -1403,7 +1476,27 @@
         <w:rPr>
           <w:lang w:val="en-GB"/>
         </w:rPr>
-        <w:t xml:space="preserve">It starts with a random initial schedule and tries to improve it. In this case, however, after the initial schedule has shown to be as good as optimal (no more or no significant improvements), we start again with a new randomly generated schedule. Again we try to optimize this schedule with the hill climber algorithm. If it is found that this optimized schedule is better than the previous optimized schedule, we store the new schedule. This restart is done </w:t>
+        <w:t xml:space="preserve">It starts with a random initial schedule and tries to improve it. In this case, however, after the initial schedule has shown to be as good as optimal </w:t>
+      </w:r>
+      <w:commentRangeStart w:id="8"/>
+      <w:r>
+        <w:rPr>
+          <w:lang w:val="en-GB"/>
+        </w:rPr>
+        <w:t xml:space="preserve">(no more or no significant improvements), </w:t>
+      </w:r>
+      <w:commentRangeEnd w:id="8"/>
+      <w:r>
+        <w:rPr>
+          <w:rStyle w:val="Verwijzingopmerking"/>
+        </w:rPr>
+        <w:commentReference w:id="8"/>
+      </w:r>
+      <w:r>
+        <w:rPr>
+          <w:lang w:val="en-GB"/>
+        </w:rPr>
+        <w:t xml:space="preserve">we start again with a new randomly generated schedule. Again we try to optimize this schedule with the hill climber algorithm. If it is found that this optimized schedule is better than the previous optimized schedule, we store the new schedule. This restart is done </w:t>
       </w:r>
       <w:r>
         <w:rPr>
@@ -1426,24 +1519,54 @@
           <w:lang w:val="en-GB"/>
         </w:rPr>
       </w:pPr>
+      <w:commentRangeStart w:id="9"/>
       <w:r>
         <w:rPr>
           <w:lang w:val="en-GB"/>
         </w:rPr>
         <w:t>Simulated annealing</w:t>
       </w:r>
-    </w:p>
-    <w:p>
-      <w:pPr>
-        <w:rPr>
-          <w:lang w:val="en-GB"/>
-        </w:rPr>
-      </w:pPr>
-      <w:r>
-        <w:rPr>
-          <w:lang w:val="en-GB"/>
-        </w:rPr>
-        <w:t xml:space="preserve">Simulated annealing is also a form of the hill climber algorithm. </w:t>
+      <w:commentRangeEnd w:id="9"/>
+      <w:r>
+        <w:rPr>
+          <w:rStyle w:val="Verwijzingopmerking"/>
+          <w:rFonts w:asciiTheme="minorHAnsi" w:eastAsiaTheme="minorHAnsi" w:hAnsiTheme="minorHAnsi" w:cstheme="minorBidi"/>
+          <w:color w:val="auto"/>
+        </w:rPr>
+        <w:commentReference w:id="9"/>
+      </w:r>
+    </w:p>
+    <w:p>
+      <w:pPr>
+        <w:rPr>
+          <w:lang w:val="en-GB"/>
+        </w:rPr>
+      </w:pPr>
+      <w:r>
+        <w:rPr>
+          <w:lang w:val="en-GB"/>
+        </w:rPr>
+        <w:t xml:space="preserve">Simulated annealing is </w:t>
+      </w:r>
+      <w:commentRangeStart w:id="10"/>
+      <w:r>
+        <w:rPr>
+          <w:lang w:val="en-GB"/>
+        </w:rPr>
+        <w:t>also a form of the hill climber algorithm</w:t>
+      </w:r>
+      <w:commentRangeEnd w:id="10"/>
+      <w:r>
+        <w:rPr>
+          <w:rStyle w:val="Verwijzingopmerking"/>
+        </w:rPr>
+        <w:commentReference w:id="10"/>
+      </w:r>
+      <w:r>
+        <w:rPr>
+          <w:lang w:val="en-GB"/>
+        </w:rPr>
+        <w:t xml:space="preserve">. </w:t>
       </w:r>
       <w:r>
         <w:rPr>
@@ -1481,13 +1604,7 @@
         <w:rPr>
           <w:lang w:val="en-GB"/>
         </w:rPr>
-        <w:t xml:space="preserve">If the newly found solution is better than the previous solution we take the new solution and forget the old one. </w:t>
-      </w:r>
-      <w:r>
-        <w:rPr>
-          <w:lang w:val="en-GB"/>
-        </w:rPr>
-        <w:t>Otherwise, we accept a solution with a certain probability. This probability is given by the acceptance function and is defined as follows:</w:t>
+        <w:t>If the newly found solution is better than the previous solution we take the new solution and forget the old one. Otherwise, we accept a solution with a certain probability. This probability is given by the acceptance function and is defined as follows:</w:t>
       </w:r>
     </w:p>
     <w:p>
@@ -1553,6 +1670,7 @@
             <m:r>
               <w:rPr>
                 <w:rFonts w:ascii="Cambria Math" w:hAnsi="Cambria Math"/>
+                <w:lang w:val="en-GB"/>
               </w:rPr>
               <m:t>)</m:t>
             </m:r>
@@ -1578,12 +1696,20 @@
         </w:rPr>
         <w:t xml:space="preserve">The difference is the </w:t>
       </w:r>
+      <w:commentRangeStart w:id="11"/>
       <w:r>
         <w:rPr>
           <w:lang w:val="en-GB"/>
         </w:rPr>
         <w:t>difference between the current and the new profit</w:t>
       </w:r>
+      <w:commentRangeEnd w:id="11"/>
+      <w:r>
+        <w:rPr>
+          <w:rStyle w:val="Verwijzingopmerking"/>
+        </w:rPr>
+        <w:commentReference w:id="11"/>
+      </w:r>
       <w:r>
         <w:rPr>
           <w:lang w:val="en-GB"/>
@@ -1596,7 +1722,7 @@
         </w:rPr>
         <w:t xml:space="preserve">temperature is initially set to </w:t>
       </w:r>
-      <w:commentRangeStart w:id="4"/>
+      <w:commentRangeStart w:id="12"/>
       <w:r>
         <w:rPr>
           <w:color w:val="FF0000"/>
@@ -1604,12 +1730,12 @@
         </w:rPr>
         <w:t xml:space="preserve">some value </w:t>
       </w:r>
-      <w:commentRangeEnd w:id="4"/>
+      <w:commentRangeEnd w:id="12"/>
       <w:r>
         <w:rPr>
           <w:rStyle w:val="Verwijzingopmerking"/>
         </w:rPr>
-        <w:commentReference w:id="4"/>
+        <w:commentReference w:id="12"/>
       </w:r>
       <w:r>
         <w:rPr>
@@ -1617,73 +1743,89 @@
         </w:rPr>
         <w:t xml:space="preserve">and then cooled over time </w:t>
       </w:r>
-      <w:commentRangeStart w:id="5"/>
+      <w:commentRangeStart w:id="13"/>
+      <w:commentRangeStart w:id="14"/>
       <w:r>
         <w:rPr>
           <w:color w:val="FF0000"/>
           <w:lang w:val="en-GB"/>
         </w:rPr>
-        <w:t xml:space="preserve">(per </w:t>
-      </w:r>
-      <w:proofErr w:type="spellStart"/>
+        <w:t>(per iteratie ofzo?)</w:t>
+      </w:r>
+      <w:commentRangeEnd w:id="13"/>
+      <w:r>
+        <w:rPr>
+          <w:rStyle w:val="Verwijzingopmerking"/>
+        </w:rPr>
+        <w:commentReference w:id="13"/>
+      </w:r>
+      <w:r>
+        <w:rPr>
+          <w:lang w:val="en-GB"/>
+        </w:rPr>
+        <w:t xml:space="preserve"> </w:t>
+      </w:r>
+      <w:commentRangeEnd w:id="14"/>
+      <w:r>
+        <w:rPr>
+          <w:rStyle w:val="Verwijzingopmerking"/>
+        </w:rPr>
+        <w:commentReference w:id="14"/>
+      </w:r>
+      <w:r>
+        <w:rPr>
+          <w:lang w:val="en-GB"/>
+        </w:rPr>
+        <w:t xml:space="preserve">by </w:t>
+      </w:r>
+      <w:commentRangeStart w:id="15"/>
       <w:r>
         <w:rPr>
           <w:color w:val="FF0000"/>
           <w:lang w:val="en-GB"/>
         </w:rPr>
-        <w:t>iteratie</w:t>
-      </w:r>
-      <w:proofErr w:type="spellEnd"/>
+        <w:t>some cooling rate</w:t>
+      </w:r>
+      <w:commentRangeEnd w:id="15"/>
+      <w:r>
+        <w:rPr>
+          <w:rStyle w:val="Verwijzingopmerking"/>
+        </w:rPr>
+        <w:commentReference w:id="15"/>
+      </w:r>
+      <w:r>
+        <w:rPr>
+          <w:lang w:val="en-GB"/>
+        </w:rPr>
+        <w:t xml:space="preserve">. </w:t>
+      </w:r>
+    </w:p>
+    <w:p>
+      <w:pPr>
+        <w:rPr>
+          <w:lang w:val="en-GB"/>
+        </w:rPr>
+      </w:pPr>
+      <w:r>
+        <w:rPr>
+          <w:lang w:val="en-GB"/>
+        </w:rPr>
+        <w:t xml:space="preserve">We will continue looking for a better solution until </w:t>
+      </w:r>
+      <w:commentRangeStart w:id="16"/>
       <w:r>
         <w:rPr>
           <w:color w:val="FF0000"/>
           <w:lang w:val="en-GB"/>
         </w:rPr>
-        <w:t xml:space="preserve"> </w:t>
-      </w:r>
-      <w:proofErr w:type="spellStart"/>
-      <w:r>
-        <w:rPr>
-          <w:color w:val="FF0000"/>
-          <w:lang w:val="en-GB"/>
-        </w:rPr>
-        <w:t>ofzo</w:t>
-      </w:r>
-      <w:proofErr w:type="spellEnd"/>
-      <w:r>
-        <w:rPr>
-          <w:color w:val="FF0000"/>
-          <w:lang w:val="en-GB"/>
-        </w:rPr>
-        <w:t>?)</w:t>
-      </w:r>
-      <w:commentRangeEnd w:id="5"/>
+        <w:t>some stop condition</w:t>
+      </w:r>
+      <w:commentRangeEnd w:id="16"/>
       <w:r>
         <w:rPr>
           <w:rStyle w:val="Verwijzingopmerking"/>
         </w:rPr>
-        <w:commentReference w:id="5"/>
-      </w:r>
-      <w:r>
-        <w:rPr>
-          <w:lang w:val="en-GB"/>
-        </w:rPr>
-        <w:t xml:space="preserve"> by </w:t>
-      </w:r>
-      <w:commentRangeStart w:id="6"/>
-      <w:r>
-        <w:rPr>
-          <w:color w:val="FF0000"/>
-          <w:lang w:val="en-GB"/>
-        </w:rPr>
-        <w:t>some cooling rate</w:t>
-      </w:r>
-      <w:commentRangeEnd w:id="6"/>
-      <w:r>
-        <w:rPr>
-          <w:rStyle w:val="Verwijzingopmerking"/>
-        </w:rPr>
-        <w:commentReference w:id="6"/>
+        <w:commentReference w:id="16"/>
       </w:r>
       <w:r>
         <w:rPr>
@@ -1694,32 +1836,6 @@
     </w:p>
     <w:p>
       <w:pPr>
-        <w:rPr>
-          <w:lang w:val="en-GB"/>
-        </w:rPr>
-      </w:pPr>
-      <w:r>
-        <w:rPr>
-          <w:lang w:val="en-GB"/>
-        </w:rPr>
-        <w:t xml:space="preserve">We will continue looking for a better solution until </w:t>
-      </w:r>
-      <w:r>
-        <w:rPr>
-          <w:color w:val="FF0000"/>
-          <w:lang w:val="en-GB"/>
-        </w:rPr>
-        <w:t>some stop condition</w:t>
-      </w:r>
-      <w:r>
-        <w:rPr>
-          <w:lang w:val="en-GB"/>
-        </w:rPr>
-        <w:t xml:space="preserve">. </w:t>
-      </w:r>
-    </w:p>
-    <w:p>
-      <w:pPr>
         <w:pStyle w:val="Kop2"/>
         <w:rPr>
           <w:lang w:val="en-GB"/>
@@ -1783,6 +1899,7 @@
     </w:p>
     <w:p>
       <w:pPr>
+        <w:spacing w:after="0"/>
         <w:rPr>
           <w:lang w:val="en-GB"/>
         </w:rPr>
@@ -1855,91 +1972,7 @@
         <w:rPr>
           <w:lang w:val="en-GB"/>
         </w:rPr>
-        <w:t xml:space="preserve">…something about </w:t>
-      </w:r>
-      <w:proofErr w:type="spellStart"/>
-      <w:r>
-        <w:rPr>
-          <w:lang w:val="en-GB"/>
-        </w:rPr>
-        <w:t>constanten</w:t>
-      </w:r>
-      <w:proofErr w:type="spellEnd"/>
-      <w:r>
-        <w:rPr>
-          <w:lang w:val="en-GB"/>
-        </w:rPr>
-        <w:t xml:space="preserve">, number of iterations, </w:t>
-      </w:r>
-      <w:proofErr w:type="spellStart"/>
-      <w:r>
-        <w:rPr>
-          <w:lang w:val="en-GB"/>
-        </w:rPr>
-        <w:t>tijd</w:t>
-      </w:r>
-      <w:proofErr w:type="spellEnd"/>
-      <w:r>
-        <w:rPr>
-          <w:lang w:val="en-GB"/>
-        </w:rPr>
-        <w:t xml:space="preserve"> om </w:t>
-      </w:r>
-      <w:proofErr w:type="spellStart"/>
-      <w:r>
-        <w:rPr>
-          <w:lang w:val="en-GB"/>
-        </w:rPr>
-        <w:t>te</w:t>
-      </w:r>
-      <w:proofErr w:type="spellEnd"/>
-      <w:r>
-        <w:rPr>
-          <w:lang w:val="en-GB"/>
-        </w:rPr>
-        <w:t xml:space="preserve"> </w:t>
-      </w:r>
-      <w:proofErr w:type="spellStart"/>
-      <w:r>
-        <w:rPr>
-          <w:lang w:val="en-GB"/>
-        </w:rPr>
-        <w:t>runnen</w:t>
-      </w:r>
-      <w:proofErr w:type="spellEnd"/>
-      <w:r>
-        <w:rPr>
-          <w:lang w:val="en-GB"/>
-        </w:rPr>
-        <w:t xml:space="preserve"> </w:t>
-      </w:r>
-      <w:proofErr w:type="spellStart"/>
-      <w:r>
-        <w:rPr>
-          <w:lang w:val="en-GB"/>
-        </w:rPr>
-        <w:t>verschilt</w:t>
-      </w:r>
-      <w:proofErr w:type="spellEnd"/>
-      <w:r>
-        <w:rPr>
-          <w:lang w:val="en-GB"/>
-        </w:rPr>
-        <w:t xml:space="preserve"> maybe </w:t>
-      </w:r>
-      <w:proofErr w:type="spellStart"/>
-      <w:r>
-        <w:rPr>
-          <w:lang w:val="en-GB"/>
-        </w:rPr>
-        <w:t>nog</w:t>
-      </w:r>
-      <w:proofErr w:type="spellEnd"/>
-      <w:r>
-        <w:rPr>
-          <w:lang w:val="en-GB"/>
-        </w:rPr>
-        <w:t>?, etc…</w:t>
+        <w:t>…something about constanten, number of iterations, tijd om te runnen verschilt maybe nog?, etc…</w:t>
       </w:r>
     </w:p>
     <w:p>
@@ -2151,11 +2184,25 @@
           <w:lang w:val="en-GB"/>
         </w:rPr>
       </w:pPr>
-      <w:r>
-        <w:rPr>
-          <w:lang w:val="en-GB"/>
-        </w:rPr>
-        <w:t>Flaws/difficulties algorithm?</w:t>
+      <w:commentRangeStart w:id="17"/>
+      <w:r>
+        <w:rPr>
+          <w:lang w:val="en-GB"/>
+        </w:rPr>
+        <w:t>Flaws/difficulties algorithm</w:t>
+      </w:r>
+      <w:commentRangeEnd w:id="17"/>
+      <w:r>
+        <w:rPr>
+          <w:rStyle w:val="Verwijzingopmerking"/>
+        </w:rPr>
+        <w:commentReference w:id="17"/>
+      </w:r>
+      <w:r>
+        <w:rPr>
+          <w:lang w:val="en-GB"/>
+        </w:rPr>
+        <w:t>?</w:t>
       </w:r>
     </w:p>
     <w:p>
@@ -2213,7 +2260,7 @@
       </w:r>
     </w:p>
     <w:sectPr>
-      <w:footerReference w:type="default" r:id="rId12"/>
+      <w:footerReference w:type="default" r:id="rId11"/>
       <w:pgSz w:w="11906" w:h="16838"/>
       <w:pgMar w:top="1417" w:right="1417" w:bottom="1417" w:left="1417" w:header="708" w:footer="708" w:gutter="0"/>
       <w:pgNumType w:start="0"/>
@@ -2226,7 +2273,7 @@
 </file>
 
 <file path=word/comments.xml><?xml version="1.0" encoding="utf-8"?>
-<w:comments xmlns:wpc="http://schemas.microsoft.com/office/word/2010/wordprocessingCanvas" xmlns:cx="http://schemas.microsoft.com/office/drawing/2014/chartex" xmlns:cx1="http://schemas.microsoft.com/office/drawing/2015/9/8/chartex" xmlns:cx2="http://schemas.microsoft.com/office/drawing/2015/10/21/chartex" xmlns:cx3="http://schemas.microsoft.com/office/drawing/2016/5/9/chartex" xmlns:cx4="http://schemas.microsoft.com/office/drawing/2016/5/10/chartex" xmlns:cx5="http://schemas.microsoft.com/office/drawing/2016/5/11/chartex" xmlns:cx6="http://schemas.microsoft.com/office/drawing/2016/5/12/chartex" xmlns:cx7="http://schemas.microsoft.com/office/drawing/2016/5/13/chartex" xmlns:cx8="http://schemas.microsoft.com/office/drawing/2016/5/14/chartex" xmlns:mc="http://schemas.openxmlformats.org/markup-compatibility/2006" xmlns:aink="http://schemas.microsoft.com/office/drawing/2016/ink" xmlns:am3d="http://schemas.microsoft.com/office/drawing/2017/model3d" xmlns:o="urn:schemas-microsoft-com:office:office" xmlns:r="http://schemas.openxmlformats.org/officeDocument/2006/relationships" xmlns:m="http://schemas.openxmlformats.org/officeDocument/2006/math" xmlns:v="urn:schemas-microsoft-com:vml" xmlns:wp14="http://schemas.microsoft.com/office/word/2010/wordprocessingDrawing" xmlns:wp="http://schemas.openxmlformats.org/drawingml/2006/wordprocessingDrawing" xmlns:w10="urn:schemas-microsoft-com:office:word" xmlns:w="http://schemas.openxmlformats.org/wordprocessingml/2006/main" xmlns:w14="http://schemas.microsoft.com/office/word/2010/wordml" xmlns:w15="http://schemas.microsoft.com/office/word/2012/wordml" xmlns:w16cid="http://schemas.microsoft.com/office/word/2016/wordml/cid" xmlns:w16se="http://schemas.microsoft.com/office/word/2015/wordml/symex" xmlns:wpg="http://schemas.microsoft.com/office/word/2010/wordprocessingGroup" xmlns:wpi="http://schemas.microsoft.com/office/word/2010/wordprocessingInk" xmlns:wne="http://schemas.microsoft.com/office/word/2006/wordml" xmlns:wps="http://schemas.microsoft.com/office/word/2010/wordprocessingShape" mc:Ignorable="w14 w15 w16se w16cid wp14">
+<w:comments xmlns:wpc="http://schemas.microsoft.com/office/word/2010/wordprocessingCanvas" xmlns:mc="http://schemas.openxmlformats.org/markup-compatibility/2006" xmlns:o="urn:schemas-microsoft-com:office:office" xmlns:r="http://schemas.openxmlformats.org/officeDocument/2006/relationships" xmlns:m="http://schemas.openxmlformats.org/officeDocument/2006/math" xmlns:v="urn:schemas-microsoft-com:vml" xmlns:wp14="http://schemas.microsoft.com/office/word/2010/wordprocessingDrawing" xmlns:wp="http://schemas.openxmlformats.org/drawingml/2006/wordprocessingDrawing" xmlns:w10="urn:schemas-microsoft-com:office:word" xmlns:w="http://schemas.openxmlformats.org/wordprocessingml/2006/main" xmlns:w14="http://schemas.microsoft.com/office/word/2010/wordml" xmlns:w15="http://schemas.microsoft.com/office/word/2012/wordml" xmlns:wpg="http://schemas.microsoft.com/office/word/2010/wordprocessingGroup" xmlns:wpi="http://schemas.microsoft.com/office/word/2010/wordprocessingInk" xmlns:wne="http://schemas.microsoft.com/office/word/2006/wordml" xmlns:wps="http://schemas.microsoft.com/office/word/2010/wordprocessingShape" mc:Ignorable="w14 w15 wp14">
   <w:comment w:id="1" w:author="L Holt" w:date="2018-01-25T13:42:00Z" w:initials="LH">
     <w:p>
       <w:pPr>
@@ -2246,10 +2293,13 @@
       </w:r>
     </w:p>
   </w:comment>
-  <w:comment w:id="2" w:author="L Holt" w:date="2018-01-25T13:43:00Z" w:initials="LH">
+  <w:comment w:id="2" w:author="Daffieduck -" w:date="2018-01-25T17:26:00Z" w:initials="D-">
     <w:p>
       <w:pPr>
         <w:pStyle w:val="Tekstopmerking"/>
+        <w:rPr>
+          <w:lang w:val="en-GB"/>
+        </w:rPr>
       </w:pPr>
       <w:r>
         <w:rPr>
@@ -2257,25 +2307,21 @@
         </w:rPr>
         <w:annotationRef/>
       </w:r>
-      <w:proofErr w:type="spellStart"/>
-      <w:r>
-        <w:t>Dunno</w:t>
-      </w:r>
-      <w:proofErr w:type="spellEnd"/>
-      <w:r>
-        <w:t xml:space="preserve"> state </w:t>
-      </w:r>
-      <w:proofErr w:type="spellStart"/>
-      <w:r>
-        <w:t>space</w:t>
-      </w:r>
-      <w:proofErr w:type="spellEnd"/>
+      <w:r>
+        <w:rPr>
+          <w:lang w:val="en-GB"/>
+        </w:rPr>
+        <w:t>Of final destination misschien.</w:t>
+      </w:r>
     </w:p>
   </w:comment>
-  <w:comment w:id="3" w:author="L Holt" w:date="2018-01-25T13:46:00Z" w:initials="LH">
+  <w:comment w:id="3" w:author="L Holt" w:date="2018-01-25T13:43:00Z" w:initials="LH">
     <w:p>
       <w:pPr>
         <w:pStyle w:val="Tekstopmerking"/>
+        <w:rPr>
+          <w:lang w:val="en-GB"/>
+        </w:rPr>
       </w:pPr>
       <w:r>
         <w:rPr>
@@ -2284,11 +2330,30 @@
         <w:annotationRef/>
       </w:r>
       <w:r>
+        <w:rPr>
+          <w:lang w:val="en-GB"/>
+        </w:rPr>
+        <w:t>Dunno state space</w:t>
+      </w:r>
+    </w:p>
+  </w:comment>
+  <w:comment w:id="5" w:author="L Holt" w:date="2018-01-25T13:46:00Z" w:initials="LH">
+    <w:p>
+      <w:pPr>
+        <w:pStyle w:val="Tekstopmerking"/>
+      </w:pPr>
+      <w:r>
+        <w:rPr>
+          <w:rStyle w:val="Verwijzingopmerking"/>
+        </w:rPr>
+        <w:annotationRef/>
+      </w:r>
+      <w:r>
         <w:t>Moeten we hier al zeggen hoe vaak/wat de stopconditie is?</w:t>
       </w:r>
     </w:p>
   </w:comment>
-  <w:comment w:id="4" w:author="L Holt" w:date="2018-01-25T13:46:00Z" w:initials="LH">
+  <w:comment w:id="4" w:author="Daffieduck -" w:date="2018-01-25T17:26:00Z" w:initials="D-">
     <w:p>
       <w:pPr>
         <w:pStyle w:val="Tekstopmerking"/>
@@ -2300,19 +2365,139 @@
         <w:annotationRef/>
       </w:r>
       <w:r>
-        <w:t xml:space="preserve">Hier al zeggen of wachten tot bij </w:t>
-      </w:r>
-      <w:proofErr w:type="spellStart"/>
-      <w:r>
-        <w:t>results</w:t>
-      </w:r>
-      <w:proofErr w:type="spellEnd"/>
+        <w:t>Misschien moet hier nog iets meer in details bij dat we random city kiezen, random plaats in de route en over de passagiers, als er ruimte voor is. Maar weet niet hoe ver in details we moeten gaan.</w:t>
+      </w:r>
+    </w:p>
+  </w:comment>
+  <w:comment w:id="6" w:author="Daffieduck -" w:date="2018-01-25T17:27:00Z" w:initials="D-">
+    <w:p>
+      <w:pPr>
+        <w:pStyle w:val="Tekstopmerking"/>
+      </w:pPr>
+      <w:r>
+        <w:rPr>
+          <w:rStyle w:val="Verwijzingopmerking"/>
+        </w:rPr>
+        <w:annotationRef/>
+      </w:r>
+      <w:r>
+        <w:t>Die Mutations moeten denk ik ook nog worden uitgelegd.</w:t>
+      </w:r>
+    </w:p>
+  </w:comment>
+  <w:comment w:id="7" w:author="Daffieduck -" w:date="2018-01-25T17:27:00Z" w:initials="D-">
+    <w:p>
+      <w:pPr>
+        <w:pStyle w:val="Tekstopmerking"/>
+      </w:pPr>
+      <w:r>
+        <w:rPr>
+          <w:rStyle w:val="Verwijzingopmerking"/>
+        </w:rPr>
+        <w:annotationRef/>
+      </w:r>
+      <w:r>
+        <w:t>Weet ook niet of we dit mogen zeggen, of dat we gewoon moeten zeggen dat we in een local optimum komen.</w:t>
+      </w:r>
+    </w:p>
+  </w:comment>
+  <w:comment w:id="8" w:author="Daffieduck -" w:date="2018-01-25T17:28:00Z" w:initials="D-">
+    <w:p>
+      <w:pPr>
+        <w:pStyle w:val="Tekstopmerking"/>
+      </w:pPr>
+      <w:r>
+        <w:rPr>
+          <w:rStyle w:val="Verwijzingopmerking"/>
+        </w:rPr>
+        <w:annotationRef/>
+      </w:r>
+      <w:r>
+        <w:t>Ik heb het deel van no significant improvements weggehaald uit de code. Dus nu is het gewoon als er geen improvement meer is, dat we stoppen en met een andere beginnen idd.</w:t>
+      </w:r>
+    </w:p>
+  </w:comment>
+  <w:comment w:id="9" w:author="Daffieduck -" w:date="2018-01-25T17:30:00Z" w:initials="D-">
+    <w:p>
+      <w:pPr>
+        <w:pStyle w:val="Tekstopmerking"/>
+      </w:pPr>
+      <w:r>
+        <w:rPr>
+          <w:rStyle w:val="Verwijzingopmerking"/>
+        </w:rPr>
+        <w:annotationRef/>
+      </w:r>
+      <w:r>
+        <w:t>Hill climber zou een local optimum moeten vinden, terwijl dit algoritme een global optimum kan vinden (provided een goede initial temperature enzo dan.)</w:t>
+      </w:r>
+    </w:p>
+  </w:comment>
+  <w:comment w:id="10" w:author="Daffieduck -" w:date="2018-01-25T17:29:00Z" w:initials="D-">
+    <w:p>
+      <w:pPr>
+        <w:pStyle w:val="Tekstopmerking"/>
+      </w:pPr>
+      <w:r>
+        <w:rPr>
+          <w:rStyle w:val="Verwijzingopmerking"/>
+        </w:rPr>
+        <w:annotationRef/>
+      </w:r>
+      <w:r>
+        <w:t>Ik weet niet of dit zo is.</w:t>
+      </w:r>
+    </w:p>
+  </w:comment>
+  <w:comment w:id="11" w:author="Daffieduck -" w:date="2018-01-25T17:31:00Z" w:initials="D-">
+    <w:p>
+      <w:pPr>
+        <w:pStyle w:val="Tekstopmerking"/>
+      </w:pPr>
+      <w:r>
+        <w:rPr>
+          <w:rStyle w:val="Verwijzingopmerking"/>
+        </w:rPr>
+        <w:annotationRef/>
+      </w:r>
+      <w:r>
+        <w:t>Het is hier andersom trouwens, new – current, want die waarde moet negatief worden zodat de e^(negatieve waarde) steeds kleiner wordt en dus de kans op het accepten van een worse solution lager.</w:t>
+      </w:r>
+    </w:p>
+  </w:comment>
+  <w:comment w:id="12" w:author="L Holt" w:date="2018-01-25T13:46:00Z" w:initials="LH">
+    <w:p>
+      <w:pPr>
+        <w:pStyle w:val="Tekstopmerking"/>
+      </w:pPr>
+      <w:r>
+        <w:rPr>
+          <w:rStyle w:val="Verwijzingopmerking"/>
+        </w:rPr>
+        <w:annotationRef/>
+      </w:r>
+      <w:r>
+        <w:t>Hier al zeggen of wachten tot bij results?</w:t>
+      </w:r>
+    </w:p>
+  </w:comment>
+  <w:comment w:id="13" w:author="L Holt" w:date="2018-01-25T13:47:00Z" w:initials="LH">
+    <w:p>
+      <w:pPr>
+        <w:pStyle w:val="Tekstopmerking"/>
+      </w:pPr>
+      <w:r>
+        <w:rPr>
+          <w:rStyle w:val="Verwijzingopmerking"/>
+        </w:rPr>
+        <w:annotationRef/>
+      </w:r>
       <w:r>
         <w:t>?</w:t>
       </w:r>
     </w:p>
   </w:comment>
-  <w:comment w:id="5" w:author="L Holt" w:date="2018-01-25T13:47:00Z" w:initials="LH">
+  <w:comment w:id="14" w:author="Daffieduck -" w:date="2018-01-25T17:32:00Z" w:initials="D-">
     <w:p>
       <w:pPr>
         <w:pStyle w:val="Tekstopmerking"/>
@@ -2324,11 +2509,11 @@
         <w:annotationRef/>
       </w:r>
       <w:r>
-        <w:t>?</w:t>
+        <w:t>Het systeem wordt gecooled wanneer een nieuwe oplossing wordt geaccepteerd (dus kan ook wanneer die slechter is, maar dus niet per se per iteratie.) Dit gebeurt wanneer een succesvolle mutatie plaatsvindt, en de nieuwe oplossing door die mutatie wordt geaccepteerd, i.e. beter is of hij wordt door die acceptanceProbability (wanneer die dus niet 1 is) geaccepteerd.</w:t>
       </w:r>
     </w:p>
   </w:comment>
-  <w:comment w:id="6" w:author="L Holt" w:date="2018-01-25T13:47:00Z" w:initials="LH">
+  <w:comment w:id="15" w:author="L Holt" w:date="2018-01-25T13:47:00Z" w:initials="LH">
     <w:p>
       <w:pPr>
         <w:pStyle w:val="Tekstopmerking"/>
@@ -2339,13 +2524,40 @@
         </w:rPr>
         <w:annotationRef/>
       </w:r>
-      <w:proofErr w:type="spellStart"/>
-      <w:r>
-        <w:t>Again</w:t>
-      </w:r>
-      <w:proofErr w:type="spellEnd"/>
-      <w:r>
-        <w:t>, al hier zeggen of later pas?</w:t>
+      <w:r>
+        <w:t>Again, al hier zeggen of later pas?</w:t>
+      </w:r>
+    </w:p>
+  </w:comment>
+  <w:comment w:id="16" w:author="Daffieduck -" w:date="2018-01-25T17:34:00Z" w:initials="D-">
+    <w:p>
+      <w:pPr>
+        <w:pStyle w:val="Tekstopmerking"/>
+      </w:pPr>
+      <w:r>
+        <w:rPr>
+          <w:rStyle w:val="Verwijzingopmerking"/>
+        </w:rPr>
+        <w:annotationRef/>
+      </w:r>
+      <w:r>
+        <w:t>Totdat de temperatuur gelijk aan of onder de 1 komt.</w:t>
+      </w:r>
+    </w:p>
+  </w:comment>
+  <w:comment w:id="17" w:author="Daffieduck -" w:date="2018-01-25T17:34:00Z" w:initials="D-">
+    <w:p>
+      <w:pPr>
+        <w:pStyle w:val="Tekstopmerking"/>
+      </w:pPr>
+      <w:r>
+        <w:rPr>
+          <w:rStyle w:val="Verwijzingopmerking"/>
+        </w:rPr>
+        <w:annotationRef/>
+      </w:r>
+      <w:r>
+        <w:t xml:space="preserve">Als het niet lukt met het vinden van de goede waarden voor temperature en cooling rate voor simulated annealing, kunnen we dat hier ook wel in zetten denk ik. </w:t>
       </w:r>
     </w:p>
   </w:comment>
@@ -2353,13 +2565,24 @@
 </file>
 
 <file path=word/commentsExtended.xml><?xml version="1.0" encoding="utf-8"?>
-<w15:commentsEx xmlns:wpc="http://schemas.microsoft.com/office/word/2010/wordprocessingCanvas" xmlns:cx="http://schemas.microsoft.com/office/drawing/2014/chartex" xmlns:cx1="http://schemas.microsoft.com/office/drawing/2015/9/8/chartex" xmlns:cx2="http://schemas.microsoft.com/office/drawing/2015/10/21/chartex" xmlns:cx3="http://schemas.microsoft.com/office/drawing/2016/5/9/chartex" xmlns:cx4="http://schemas.microsoft.com/office/drawing/2016/5/10/chartex" xmlns:cx5="http://schemas.microsoft.com/office/drawing/2016/5/11/chartex" xmlns:cx6="http://schemas.microsoft.com/office/drawing/2016/5/12/chartex" xmlns:cx7="http://schemas.microsoft.com/office/drawing/2016/5/13/chartex" xmlns:cx8="http://schemas.microsoft.com/office/drawing/2016/5/14/chartex" xmlns:mc="http://schemas.openxmlformats.org/markup-compatibility/2006" xmlns:aink="http://schemas.microsoft.com/office/drawing/2016/ink" xmlns:am3d="http://schemas.microsoft.com/office/drawing/2017/model3d" xmlns:o="urn:schemas-microsoft-com:office:office" xmlns:r="http://schemas.openxmlformats.org/officeDocument/2006/relationships" xmlns:m="http://schemas.openxmlformats.org/officeDocument/2006/math" xmlns:v="urn:schemas-microsoft-com:vml" xmlns:wp14="http://schemas.microsoft.com/office/word/2010/wordprocessingDrawing" xmlns:wp="http://schemas.openxmlformats.org/drawingml/2006/wordprocessingDrawing" xmlns:w10="urn:schemas-microsoft-com:office:word" xmlns:w="http://schemas.openxmlformats.org/wordprocessingml/2006/main" xmlns:w14="http://schemas.microsoft.com/office/word/2010/wordml" xmlns:w15="http://schemas.microsoft.com/office/word/2012/wordml" xmlns:w16cid="http://schemas.microsoft.com/office/word/2016/wordml/cid" xmlns:w16se="http://schemas.microsoft.com/office/word/2015/wordml/symex" xmlns:wpg="http://schemas.microsoft.com/office/word/2010/wordprocessingGroup" xmlns:wpi="http://schemas.microsoft.com/office/word/2010/wordprocessingInk" xmlns:wne="http://schemas.microsoft.com/office/word/2006/wordml" xmlns:wps="http://schemas.microsoft.com/office/word/2010/wordprocessingShape" mc:Ignorable="w14 w15 w16se w16cid wp14">
+<w15:commentsEx xmlns:wpc="http://schemas.microsoft.com/office/word/2010/wordprocessingCanvas" xmlns:mc="http://schemas.openxmlformats.org/markup-compatibility/2006" xmlns:o="urn:schemas-microsoft-com:office:office" xmlns:r="http://schemas.openxmlformats.org/officeDocument/2006/relationships" xmlns:m="http://schemas.openxmlformats.org/officeDocument/2006/math" xmlns:v="urn:schemas-microsoft-com:vml" xmlns:wp14="http://schemas.microsoft.com/office/word/2010/wordprocessingDrawing" xmlns:wp="http://schemas.openxmlformats.org/drawingml/2006/wordprocessingDrawing" xmlns:w10="urn:schemas-microsoft-com:office:word" xmlns:w="http://schemas.openxmlformats.org/wordprocessingml/2006/main" xmlns:w14="http://schemas.microsoft.com/office/word/2010/wordml" xmlns:w15="http://schemas.microsoft.com/office/word/2012/wordml" xmlns:wpg="http://schemas.microsoft.com/office/word/2010/wordprocessingGroup" xmlns:wpi="http://schemas.microsoft.com/office/word/2010/wordprocessingInk" xmlns:wne="http://schemas.microsoft.com/office/word/2006/wordml" xmlns:wps="http://schemas.microsoft.com/office/word/2010/wordprocessingShape" mc:Ignorable="w14 w15 wp14">
   <w15:commentEx w15:paraId="597B12BA" w15:done="0"/>
+  <w15:commentEx w15:paraId="185FD3DE" w15:done="0"/>
   <w15:commentEx w15:paraId="618A5876" w15:done="0"/>
   <w15:commentEx w15:paraId="1370A07B" w15:done="0"/>
+  <w15:commentEx w15:paraId="1112F574" w15:done="0"/>
+  <w15:commentEx w15:paraId="1211F5BC" w15:done="0"/>
+  <w15:commentEx w15:paraId="67E176C1" w15:done="0"/>
+  <w15:commentEx w15:paraId="5B132C8E" w15:done="0"/>
+  <w15:commentEx w15:paraId="7BDBAD6C" w15:done="0"/>
+  <w15:commentEx w15:paraId="6A5AF111" w15:done="0"/>
+  <w15:commentEx w15:paraId="719F4E98" w15:done="0"/>
   <w15:commentEx w15:paraId="5CD99DA0" w15:done="0"/>
   <w15:commentEx w15:paraId="2380FD1C" w15:done="0"/>
+  <w15:commentEx w15:paraId="1EE845F8" w15:done="0"/>
   <w15:commentEx w15:paraId="267AE9EC" w15:done="0"/>
+  <w15:commentEx w15:paraId="4392EAEA" w15:done="0"/>
+  <w15:commentEx w15:paraId="0B435502" w15:done="0"/>
 </w15:commentsEx>
 </file>
 
@@ -2375,7 +2598,7 @@
 </file>
 
 <file path=word/endnotes.xml><?xml version="1.0" encoding="utf-8"?>
-<w:endnotes xmlns:wpc="http://schemas.microsoft.com/office/word/2010/wordprocessingCanvas" xmlns:cx="http://schemas.microsoft.com/office/drawing/2014/chartex" xmlns:cx1="http://schemas.microsoft.com/office/drawing/2015/9/8/chartex" xmlns:cx2="http://schemas.microsoft.com/office/drawing/2015/10/21/chartex" xmlns:cx3="http://schemas.microsoft.com/office/drawing/2016/5/9/chartex" xmlns:cx4="http://schemas.microsoft.com/office/drawing/2016/5/10/chartex" xmlns:cx5="http://schemas.microsoft.com/office/drawing/2016/5/11/chartex" xmlns:cx6="http://schemas.microsoft.com/office/drawing/2016/5/12/chartex" xmlns:cx7="http://schemas.microsoft.com/office/drawing/2016/5/13/chartex" xmlns:cx8="http://schemas.microsoft.com/office/drawing/2016/5/14/chartex" xmlns:mc="http://schemas.openxmlformats.org/markup-compatibility/2006" xmlns:aink="http://schemas.microsoft.com/office/drawing/2016/ink" xmlns:am3d="http://schemas.microsoft.com/office/drawing/2017/model3d" xmlns:o="urn:schemas-microsoft-com:office:office" xmlns:r="http://schemas.openxmlformats.org/officeDocument/2006/relationships" xmlns:m="http://schemas.openxmlformats.org/officeDocument/2006/math" xmlns:v="urn:schemas-microsoft-com:vml" xmlns:wp14="http://schemas.microsoft.com/office/word/2010/wordprocessingDrawing" xmlns:wp="http://schemas.openxmlformats.org/drawingml/2006/wordprocessingDrawing" xmlns:w10="urn:schemas-microsoft-com:office:word" xmlns:w="http://schemas.openxmlformats.org/wordprocessingml/2006/main" xmlns:w14="http://schemas.microsoft.com/office/word/2010/wordml" xmlns:w15="http://schemas.microsoft.com/office/word/2012/wordml" xmlns:w16cid="http://schemas.microsoft.com/office/word/2016/wordml/cid" xmlns:w16se="http://schemas.microsoft.com/office/word/2015/wordml/symex" xmlns:wpg="http://schemas.microsoft.com/office/word/2010/wordprocessingGroup" xmlns:wpi="http://schemas.microsoft.com/office/word/2010/wordprocessingInk" xmlns:wne="http://schemas.microsoft.com/office/word/2006/wordml" xmlns:wps="http://schemas.microsoft.com/office/word/2010/wordprocessingShape" mc:Ignorable="w14 w15 w16se w16cid wp14">
+<w:endnotes xmlns:wpc="http://schemas.microsoft.com/office/word/2010/wordprocessingCanvas" xmlns:mc="http://schemas.openxmlformats.org/markup-compatibility/2006" xmlns:o="urn:schemas-microsoft-com:office:office" xmlns:r="http://schemas.openxmlformats.org/officeDocument/2006/relationships" xmlns:m="http://schemas.openxmlformats.org/officeDocument/2006/math" xmlns:v="urn:schemas-microsoft-com:vml" xmlns:wp14="http://schemas.microsoft.com/office/word/2010/wordprocessingDrawing" xmlns:wp="http://schemas.openxmlformats.org/drawingml/2006/wordprocessingDrawing" xmlns:w10="urn:schemas-microsoft-com:office:word" xmlns:w="http://schemas.openxmlformats.org/wordprocessingml/2006/main" xmlns:w14="http://schemas.microsoft.com/office/word/2010/wordml" xmlns:w15="http://schemas.microsoft.com/office/word/2012/wordml" xmlns:wpg="http://schemas.microsoft.com/office/word/2010/wordprocessingGroup" xmlns:wpi="http://schemas.microsoft.com/office/word/2010/wordprocessingInk" xmlns:wne="http://schemas.microsoft.com/office/word/2006/wordml" xmlns:wps="http://schemas.microsoft.com/office/word/2010/wordprocessingShape" mc:Ignorable="w14 w15 wp14">
   <w:endnote w:type="separator" w:id="-1">
     <w:p>
       <w:pPr>
@@ -2400,7 +2623,7 @@
 </file>
 
 <file path=word/footer1.xml><?xml version="1.0" encoding="utf-8"?>
-<w:ftr xmlns:wpc="http://schemas.microsoft.com/office/word/2010/wordprocessingCanvas" xmlns:cx="http://schemas.microsoft.com/office/drawing/2014/chartex" xmlns:cx1="http://schemas.microsoft.com/office/drawing/2015/9/8/chartex" xmlns:cx2="http://schemas.microsoft.com/office/drawing/2015/10/21/chartex" xmlns:cx3="http://schemas.microsoft.com/office/drawing/2016/5/9/chartex" xmlns:cx4="http://schemas.microsoft.com/office/drawing/2016/5/10/chartex" xmlns:cx5="http://schemas.microsoft.com/office/drawing/2016/5/11/chartex" xmlns:cx6="http://schemas.microsoft.com/office/drawing/2016/5/12/chartex" xmlns:cx7="http://schemas.microsoft.com/office/drawing/2016/5/13/chartex" xmlns:cx8="http://schemas.microsoft.com/office/drawing/2016/5/14/chartex" xmlns:mc="http://schemas.openxmlformats.org/markup-compatibility/2006" xmlns:aink="http://schemas.microsoft.com/office/drawing/2016/ink" xmlns:am3d="http://schemas.microsoft.com/office/drawing/2017/model3d" xmlns:o="urn:schemas-microsoft-com:office:office" xmlns:r="http://schemas.openxmlformats.org/officeDocument/2006/relationships" xmlns:m="http://schemas.openxmlformats.org/officeDocument/2006/math" xmlns:v="urn:schemas-microsoft-com:vml" xmlns:wp14="http://schemas.microsoft.com/office/word/2010/wordprocessingDrawing" xmlns:wp="http://schemas.openxmlformats.org/drawingml/2006/wordprocessingDrawing" xmlns:w10="urn:schemas-microsoft-com:office:word" xmlns:w="http://schemas.openxmlformats.org/wordprocessingml/2006/main" xmlns:w14="http://schemas.microsoft.com/office/word/2010/wordml" xmlns:w15="http://schemas.microsoft.com/office/word/2012/wordml" xmlns:w16cid="http://schemas.microsoft.com/office/word/2016/wordml/cid" xmlns:w16se="http://schemas.microsoft.com/office/word/2015/wordml/symex" xmlns:wpg="http://schemas.microsoft.com/office/word/2010/wordprocessingGroup" xmlns:wpi="http://schemas.microsoft.com/office/word/2010/wordprocessingInk" xmlns:wne="http://schemas.microsoft.com/office/word/2006/wordml" xmlns:wps="http://schemas.microsoft.com/office/word/2010/wordprocessingShape" mc:Ignorable="w14 w15 w16se w16cid wp14">
+<w:ftr xmlns:wpc="http://schemas.microsoft.com/office/word/2010/wordprocessingCanvas" xmlns:mc="http://schemas.openxmlformats.org/markup-compatibility/2006" xmlns:o="urn:schemas-microsoft-com:office:office" xmlns:r="http://schemas.openxmlformats.org/officeDocument/2006/relationships" xmlns:m="http://schemas.openxmlformats.org/officeDocument/2006/math" xmlns:v="urn:schemas-microsoft-com:vml" xmlns:wp14="http://schemas.microsoft.com/office/word/2010/wordprocessingDrawing" xmlns:wp="http://schemas.openxmlformats.org/drawingml/2006/wordprocessingDrawing" xmlns:w10="urn:schemas-microsoft-com:office:word" xmlns:w="http://schemas.openxmlformats.org/wordprocessingml/2006/main" xmlns:w14="http://schemas.microsoft.com/office/word/2010/wordml" xmlns:w15="http://schemas.microsoft.com/office/word/2012/wordml" xmlns:wpg="http://schemas.microsoft.com/office/word/2010/wordprocessingGroup" xmlns:wpi="http://schemas.microsoft.com/office/word/2010/wordprocessingInk" xmlns:wne="http://schemas.microsoft.com/office/word/2006/wordml" xmlns:wps="http://schemas.microsoft.com/office/word/2010/wordprocessingShape" mc:Ignorable="w14 w15 wp14">
   <w:sdt>
     <w:sdtPr>
       <w:id w:val="1976022072"/>
@@ -2409,6 +2632,7 @@
         <w:docPartUnique/>
       </w:docPartObj>
     </w:sdtPr>
+    <w:sdtEndPr/>
     <w:sdtContent>
       <w:p>
         <w:pPr>
@@ -2428,7 +2652,7 @@
           <w:rPr>
             <w:noProof/>
           </w:rPr>
-          <w:t>2</w:t>
+          <w:t>4</w:t>
         </w:r>
         <w:r>
           <w:fldChar w:fldCharType="end"/>
@@ -2445,7 +2669,7 @@
 </file>
 
 <file path=word/footnotes.xml><?xml version="1.0" encoding="utf-8"?>
-<w:footnotes xmlns:wpc="http://schemas.microsoft.com/office/word/2010/wordprocessingCanvas" xmlns:cx="http://schemas.microsoft.com/office/drawing/2014/chartex" xmlns:cx1="http://schemas.microsoft.com/office/drawing/2015/9/8/chartex" xmlns:cx2="http://schemas.microsoft.com/office/drawing/2015/10/21/chartex" xmlns:cx3="http://schemas.microsoft.com/office/drawing/2016/5/9/chartex" xmlns:cx4="http://schemas.microsoft.com/office/drawing/2016/5/10/chartex" xmlns:cx5="http://schemas.microsoft.com/office/drawing/2016/5/11/chartex" xmlns:cx6="http://schemas.microsoft.com/office/drawing/2016/5/12/chartex" xmlns:cx7="http://schemas.microsoft.com/office/drawing/2016/5/13/chartex" xmlns:cx8="http://schemas.microsoft.com/office/drawing/2016/5/14/chartex" xmlns:mc="http://schemas.openxmlformats.org/markup-compatibility/2006" xmlns:aink="http://schemas.microsoft.com/office/drawing/2016/ink" xmlns:am3d="http://schemas.microsoft.com/office/drawing/2017/model3d" xmlns:o="urn:schemas-microsoft-com:office:office" xmlns:r="http://schemas.openxmlformats.org/officeDocument/2006/relationships" xmlns:m="http://schemas.openxmlformats.org/officeDocument/2006/math" xmlns:v="urn:schemas-microsoft-com:vml" xmlns:wp14="http://schemas.microsoft.com/office/word/2010/wordprocessingDrawing" xmlns:wp="http://schemas.openxmlformats.org/drawingml/2006/wordprocessingDrawing" xmlns:w10="urn:schemas-microsoft-com:office:word" xmlns:w="http://schemas.openxmlformats.org/wordprocessingml/2006/main" xmlns:w14="http://schemas.microsoft.com/office/word/2010/wordml" xmlns:w15="http://schemas.microsoft.com/office/word/2012/wordml" xmlns:w16cid="http://schemas.microsoft.com/office/word/2016/wordml/cid" xmlns:w16se="http://schemas.microsoft.com/office/word/2015/wordml/symex" xmlns:wpg="http://schemas.microsoft.com/office/word/2010/wordprocessingGroup" xmlns:wpi="http://schemas.microsoft.com/office/word/2010/wordprocessingInk" xmlns:wne="http://schemas.microsoft.com/office/word/2006/wordml" xmlns:wps="http://schemas.microsoft.com/office/word/2010/wordprocessingShape" mc:Ignorable="w14 w15 w16se w16cid wp14">
+<w:footnotes xmlns:wpc="http://schemas.microsoft.com/office/word/2010/wordprocessingCanvas" xmlns:mc="http://schemas.openxmlformats.org/markup-compatibility/2006" xmlns:o="urn:schemas-microsoft-com:office:office" xmlns:r="http://schemas.openxmlformats.org/officeDocument/2006/relationships" xmlns:m="http://schemas.openxmlformats.org/officeDocument/2006/math" xmlns:v="urn:schemas-microsoft-com:vml" xmlns:wp14="http://schemas.microsoft.com/office/word/2010/wordprocessingDrawing" xmlns:wp="http://schemas.openxmlformats.org/drawingml/2006/wordprocessingDrawing" xmlns:w10="urn:schemas-microsoft-com:office:word" xmlns:w="http://schemas.openxmlformats.org/wordprocessingml/2006/main" xmlns:w14="http://schemas.microsoft.com/office/word/2010/wordml" xmlns:w15="http://schemas.microsoft.com/office/word/2012/wordml" xmlns:wpg="http://schemas.microsoft.com/office/word/2010/wordprocessingGroup" xmlns:wpi="http://schemas.microsoft.com/office/word/2010/wordprocessingInk" xmlns:wne="http://schemas.microsoft.com/office/word/2006/wordml" xmlns:wps="http://schemas.microsoft.com/office/word/2010/wordprocessingShape" mc:Ignorable="w14 w15 wp14">
   <w:footnote w:type="separator" w:id="-1">
     <w:p>
       <w:pPr>
@@ -2470,15 +2694,18 @@
 </file>
 
 <file path=word/people.xml><?xml version="1.0" encoding="utf-8"?>
-<w15:people xmlns:wpc="http://schemas.microsoft.com/office/word/2010/wordprocessingCanvas" xmlns:cx="http://schemas.microsoft.com/office/drawing/2014/chartex" xmlns:cx1="http://schemas.microsoft.com/office/drawing/2015/9/8/chartex" xmlns:cx2="http://schemas.microsoft.com/office/drawing/2015/10/21/chartex" xmlns:cx3="http://schemas.microsoft.com/office/drawing/2016/5/9/chartex" xmlns:cx4="http://schemas.microsoft.com/office/drawing/2016/5/10/chartex" xmlns:cx5="http://schemas.microsoft.com/office/drawing/2016/5/11/chartex" xmlns:cx6="http://schemas.microsoft.com/office/drawing/2016/5/12/chartex" xmlns:cx7="http://schemas.microsoft.com/office/drawing/2016/5/13/chartex" xmlns:cx8="http://schemas.microsoft.com/office/drawing/2016/5/14/chartex" xmlns:mc="http://schemas.openxmlformats.org/markup-compatibility/2006" xmlns:aink="http://schemas.microsoft.com/office/drawing/2016/ink" xmlns:am3d="http://schemas.microsoft.com/office/drawing/2017/model3d" xmlns:o="urn:schemas-microsoft-com:office:office" xmlns:r="http://schemas.openxmlformats.org/officeDocument/2006/relationships" xmlns:m="http://schemas.openxmlformats.org/officeDocument/2006/math" xmlns:v="urn:schemas-microsoft-com:vml" xmlns:wp14="http://schemas.microsoft.com/office/word/2010/wordprocessingDrawing" xmlns:wp="http://schemas.openxmlformats.org/drawingml/2006/wordprocessingDrawing" xmlns:w10="urn:schemas-microsoft-com:office:word" xmlns:w="http://schemas.openxmlformats.org/wordprocessingml/2006/main" xmlns:w14="http://schemas.microsoft.com/office/word/2010/wordml" xmlns:w15="http://schemas.microsoft.com/office/word/2012/wordml" xmlns:w16cid="http://schemas.microsoft.com/office/word/2016/wordml/cid" xmlns:w16se="http://schemas.microsoft.com/office/word/2015/wordml/symex" xmlns:wpg="http://schemas.microsoft.com/office/word/2010/wordprocessingGroup" xmlns:wpi="http://schemas.microsoft.com/office/word/2010/wordprocessingInk" xmlns:wne="http://schemas.microsoft.com/office/word/2006/wordml" xmlns:wps="http://schemas.microsoft.com/office/word/2010/wordprocessingShape" mc:Ignorable="w14 w15 w16se w16cid wp14">
+<w15:people xmlns:wpc="http://schemas.microsoft.com/office/word/2010/wordprocessingCanvas" xmlns:mc="http://schemas.openxmlformats.org/markup-compatibility/2006" xmlns:o="urn:schemas-microsoft-com:office:office" xmlns:r="http://schemas.openxmlformats.org/officeDocument/2006/relationships" xmlns:m="http://schemas.openxmlformats.org/officeDocument/2006/math" xmlns:v="urn:schemas-microsoft-com:vml" xmlns:wp14="http://schemas.microsoft.com/office/word/2010/wordprocessingDrawing" xmlns:wp="http://schemas.openxmlformats.org/drawingml/2006/wordprocessingDrawing" xmlns:w10="urn:schemas-microsoft-com:office:word" xmlns:w="http://schemas.openxmlformats.org/wordprocessingml/2006/main" xmlns:w14="http://schemas.microsoft.com/office/word/2010/wordml" xmlns:w15="http://schemas.microsoft.com/office/word/2012/wordml" xmlns:wpg="http://schemas.microsoft.com/office/word/2010/wordprocessingGroup" xmlns:wpi="http://schemas.microsoft.com/office/word/2010/wordprocessingInk" xmlns:wne="http://schemas.microsoft.com/office/word/2006/wordml" xmlns:wps="http://schemas.microsoft.com/office/word/2010/wordprocessingShape" mc:Ignorable="w14 w15 wp14">
   <w15:person w15:author="L Holt">
     <w15:presenceInfo w15:providerId="Windows Live" w15:userId="ec68ff93021f98fa"/>
+  </w15:person>
+  <w15:person w15:author="Daffieduck -">
+    <w15:presenceInfo w15:providerId="Windows Live" w15:userId="ba538d9e6222a485"/>
   </w15:person>
 </w15:people>
 </file>
 
 <file path=word/styles.xml><?xml version="1.0" encoding="utf-8"?>
-<w:styles xmlns:mc="http://schemas.openxmlformats.org/markup-compatibility/2006" xmlns:r="http://schemas.openxmlformats.org/officeDocument/2006/relationships" xmlns:w="http://schemas.openxmlformats.org/wordprocessingml/2006/main" xmlns:w14="http://schemas.microsoft.com/office/word/2010/wordml" xmlns:w15="http://schemas.microsoft.com/office/word/2012/wordml" xmlns:w16cid="http://schemas.microsoft.com/office/word/2016/wordml/cid" xmlns:w16se="http://schemas.microsoft.com/office/word/2015/wordml/symex" mc:Ignorable="w14 w15 w16se w16cid">
+<w:styles xmlns:mc="http://schemas.openxmlformats.org/markup-compatibility/2006" xmlns:r="http://schemas.openxmlformats.org/officeDocument/2006/relationships" xmlns:w="http://schemas.openxmlformats.org/wordprocessingml/2006/main" xmlns:w14="http://schemas.microsoft.com/office/word/2010/wordml" xmlns:w15="http://schemas.microsoft.com/office/word/2012/wordml" mc:Ignorable="w14 w15">
   <w:docDefaults>
     <w:rPrDefault>
       <w:rPr>
@@ -2494,7 +2721,7 @@
       </w:pPr>
     </w:pPrDefault>
   </w:docDefaults>
-  <w:latentStyles w:defLockedState="0" w:defUIPriority="99" w:defSemiHidden="0" w:defUnhideWhenUsed="0" w:defQFormat="0" w:count="375">
+  <w:latentStyles w:defLockedState="0" w:defUIPriority="99" w:defSemiHidden="0" w:defUnhideWhenUsed="0" w:defQFormat="0" w:count="371">
     <w:lsdException w:name="Normal" w:uiPriority="0" w:qFormat="1"/>
     <w:lsdException w:name="heading 1" w:uiPriority="9" w:qFormat="1"/>
     <w:lsdException w:name="heading 2" w:semiHidden="1" w:uiPriority="9" w:unhideWhenUsed="1" w:qFormat="1"/>
@@ -2866,10 +3093,6 @@
     <w:lsdException w:name="List Table 5 Dark Accent 6" w:uiPriority="50"/>
     <w:lsdException w:name="List Table 6 Colorful Accent 6" w:uiPriority="51"/>
     <w:lsdException w:name="List Table 7 Colorful Accent 6" w:uiPriority="52"/>
-    <w:lsdException w:name="Mention" w:semiHidden="1" w:unhideWhenUsed="1"/>
-    <w:lsdException w:name="Smart Hyperlink" w:semiHidden="1" w:unhideWhenUsed="1"/>
-    <w:lsdException w:name="Hashtag" w:semiHidden="1" w:unhideWhenUsed="1"/>
-    <w:lsdException w:name="Unresolved Mention" w:semiHidden="1" w:unhideWhenUsed="1"/>
   </w:latentStyles>
   <w:style w:type="paragraph" w:default="1" w:styleId="Standaard">
     <w:name w:val="Normal"/>
@@ -3195,7 +3418,7 @@
 </file>
 
 <file path=word/glossary/document.xml><?xml version="1.0" encoding="utf-8"?>
-<w:glossaryDocument xmlns:wpc="http://schemas.microsoft.com/office/word/2010/wordprocessingCanvas" xmlns:cx="http://schemas.microsoft.com/office/drawing/2014/chartex" xmlns:cx1="http://schemas.microsoft.com/office/drawing/2015/9/8/chartex" xmlns:cx2="http://schemas.microsoft.com/office/drawing/2015/10/21/chartex" xmlns:cx3="http://schemas.microsoft.com/office/drawing/2016/5/9/chartex" xmlns:cx4="http://schemas.microsoft.com/office/drawing/2016/5/10/chartex" xmlns:cx5="http://schemas.microsoft.com/office/drawing/2016/5/11/chartex" xmlns:cx6="http://schemas.microsoft.com/office/drawing/2016/5/12/chartex" xmlns:cx7="http://schemas.microsoft.com/office/drawing/2016/5/13/chartex" xmlns:cx8="http://schemas.microsoft.com/office/drawing/2016/5/14/chartex" xmlns:mc="http://schemas.openxmlformats.org/markup-compatibility/2006" xmlns:aink="http://schemas.microsoft.com/office/drawing/2016/ink" xmlns:am3d="http://schemas.microsoft.com/office/drawing/2017/model3d" xmlns:o="urn:schemas-microsoft-com:office:office" xmlns:r="http://schemas.openxmlformats.org/officeDocument/2006/relationships" xmlns:m="http://schemas.openxmlformats.org/officeDocument/2006/math" xmlns:v="urn:schemas-microsoft-com:vml" xmlns:wp14="http://schemas.microsoft.com/office/word/2010/wordprocessingDrawing" xmlns:wp="http://schemas.openxmlformats.org/drawingml/2006/wordprocessingDrawing" xmlns:w10="urn:schemas-microsoft-com:office:word" xmlns:w="http://schemas.openxmlformats.org/wordprocessingml/2006/main" xmlns:w14="http://schemas.microsoft.com/office/word/2010/wordml" xmlns:w15="http://schemas.microsoft.com/office/word/2012/wordml" xmlns:w16cid="http://schemas.microsoft.com/office/word/2016/wordml/cid" xmlns:w16se="http://schemas.microsoft.com/office/word/2015/wordml/symex" xmlns:wpg="http://schemas.microsoft.com/office/word/2010/wordprocessingGroup" xmlns:wpi="http://schemas.microsoft.com/office/word/2010/wordprocessingInk" xmlns:wne="http://schemas.microsoft.com/office/word/2006/wordml" xmlns:wps="http://schemas.microsoft.com/office/word/2010/wordprocessingShape" mc:Ignorable="w14 w15 w16se w16cid wp14">
+<w:glossaryDocument xmlns:wpc="http://schemas.microsoft.com/office/word/2010/wordprocessingCanvas" xmlns:mc="http://schemas.openxmlformats.org/markup-compatibility/2006" xmlns:o="urn:schemas-microsoft-com:office:office" xmlns:r="http://schemas.openxmlformats.org/officeDocument/2006/relationships" xmlns:m="http://schemas.openxmlformats.org/officeDocument/2006/math" xmlns:v="urn:schemas-microsoft-com:vml" xmlns:wp14="http://schemas.microsoft.com/office/word/2010/wordprocessingDrawing" xmlns:wp="http://schemas.openxmlformats.org/drawingml/2006/wordprocessingDrawing" xmlns:w10="urn:schemas-microsoft-com:office:word" xmlns:w="http://schemas.openxmlformats.org/wordprocessingml/2006/main" xmlns:w14="http://schemas.microsoft.com/office/word/2010/wordml" xmlns:w15="http://schemas.microsoft.com/office/word/2012/wordml" xmlns:wpg="http://schemas.microsoft.com/office/word/2010/wordprocessingGroup" xmlns:wpi="http://schemas.microsoft.com/office/word/2010/wordprocessingInk" xmlns:wne="http://schemas.microsoft.com/office/word/2006/wordml" xmlns:wps="http://schemas.microsoft.com/office/word/2010/wordprocessingShape" mc:Ignorable="w14 w15 wp14">
   <w:docParts>
     <w:docPart>
       <w:docPartPr>
@@ -3219,7 +3442,7 @@
           </w:pPr>
           <w:r>
             <w:rPr>
-              <w:color w:val="2F5496" w:themeColor="accent1" w:themeShade="BF"/>
+              <w:color w:val="2E74B5" w:themeColor="accent1" w:themeShade="BF"/>
               <w:sz w:val="24"/>
               <w:szCs w:val="24"/>
               <w:lang w:val="nl-NL"/>
@@ -3252,7 +3475,7 @@
           <w:r>
             <w:rPr>
               <w:rFonts w:asciiTheme="majorHAnsi" w:eastAsiaTheme="majorEastAsia" w:hAnsiTheme="majorHAnsi" w:cstheme="majorBidi"/>
-              <w:color w:val="4472C4" w:themeColor="accent1"/>
+              <w:color w:val="5B9BD5" w:themeColor="accent1"/>
               <w:sz w:val="88"/>
               <w:szCs w:val="88"/>
               <w:lang w:val="nl-NL"/>
@@ -3284,7 +3507,7 @@
           </w:pPr>
           <w:r>
             <w:rPr>
-              <w:color w:val="2F5496" w:themeColor="accent1" w:themeShade="BF"/>
+              <w:color w:val="2E74B5" w:themeColor="accent1" w:themeShade="BF"/>
               <w:sz w:val="24"/>
               <w:szCs w:val="24"/>
               <w:lang w:val="nl-NL"/>
@@ -3299,20 +3522,20 @@
 </file>
 
 <file path=word/glossary/fontTable.xml><?xml version="1.0" encoding="utf-8"?>
-<w:fonts xmlns:mc="http://schemas.openxmlformats.org/markup-compatibility/2006" xmlns:r="http://schemas.openxmlformats.org/officeDocument/2006/relationships" xmlns:w="http://schemas.openxmlformats.org/wordprocessingml/2006/main" xmlns:w14="http://schemas.microsoft.com/office/word/2010/wordml" xmlns:w15="http://schemas.microsoft.com/office/word/2012/wordml" xmlns:w16cid="http://schemas.microsoft.com/office/word/2016/wordml/cid" xmlns:w16se="http://schemas.microsoft.com/office/word/2015/wordml/symex" mc:Ignorable="w14 w15 w16se w16cid">
+<w:fonts xmlns:mc="http://schemas.openxmlformats.org/markup-compatibility/2006" xmlns:r="http://schemas.openxmlformats.org/officeDocument/2006/relationships" xmlns:w="http://schemas.openxmlformats.org/wordprocessingml/2006/main" xmlns:w14="http://schemas.microsoft.com/office/word/2010/wordml" xmlns:w15="http://schemas.microsoft.com/office/word/2012/wordml" mc:Ignorable="w14 w15">
   <w:font w:name="Calibri">
     <w:panose1 w:val="020F0502020204030204"/>
     <w:charset w:val="00"/>
     <w:family w:val="swiss"/>
     <w:pitch w:val="variable"/>
-    <w:sig w:usb0="E0002AFF" w:usb1="4000ACFF" w:usb2="00000001" w:usb3="00000000" w:csb0="000001FF" w:csb1="00000000"/>
+    <w:sig w:usb0="E00002FF" w:usb1="4000ACFF" w:usb2="00000001" w:usb3="00000000" w:csb0="0000019F" w:csb1="00000000"/>
   </w:font>
   <w:font w:name="Times New Roman">
     <w:panose1 w:val="02020603050405020304"/>
     <w:charset w:val="00"/>
     <w:family w:val="roman"/>
     <w:pitch w:val="variable"/>
-    <w:sig w:usb0="E0002AFF" w:usb1="C0007841" w:usb2="00000009" w:usb3="00000000" w:csb0="000001FF" w:csb1="00000000"/>
+    <w:sig w:usb0="E0002EFF" w:usb1="C0007843" w:usb2="00000009" w:usb3="00000000" w:csb0="000001FF" w:csb1="00000000"/>
   </w:font>
   <w:font w:name="Cambria">
     <w:panose1 w:val="02040503050406030204"/>
@@ -3347,15 +3570,16 @@
     <w:charset w:val="00"/>
     <w:family w:val="swiss"/>
     <w:pitch w:val="variable"/>
-    <w:sig w:usb0="A0002AEF" w:usb1="4000207B" w:usb2="00000000" w:usb3="00000000" w:csb0="000001FF" w:csb1="00000000"/>
+    <w:sig w:usb0="A00002EF" w:usb1="4000207B" w:usb2="00000000" w:usb3="00000000" w:csb0="0000019F" w:csb1="00000000"/>
   </w:font>
 </w:fonts>
 </file>
 
 <file path=word/glossary/settings.xml><?xml version="1.0" encoding="utf-8"?>
-<w:settings xmlns:mc="http://schemas.openxmlformats.org/markup-compatibility/2006" xmlns:o="urn:schemas-microsoft-com:office:office" xmlns:r="http://schemas.openxmlformats.org/officeDocument/2006/relationships" xmlns:m="http://schemas.openxmlformats.org/officeDocument/2006/math" xmlns:v="urn:schemas-microsoft-com:vml" xmlns:w10="urn:schemas-microsoft-com:office:word" xmlns:w="http://schemas.openxmlformats.org/wordprocessingml/2006/main" xmlns:w14="http://schemas.microsoft.com/office/word/2010/wordml" xmlns:w15="http://schemas.microsoft.com/office/word/2012/wordml" xmlns:w16cid="http://schemas.microsoft.com/office/word/2016/wordml/cid" xmlns:w16se="http://schemas.microsoft.com/office/word/2015/wordml/symex" xmlns:sl="http://schemas.openxmlformats.org/schemaLibrary/2006/main" mc:Ignorable="w14 w15 w16se w16cid">
+<w:settings xmlns:mc="http://schemas.openxmlformats.org/markup-compatibility/2006" xmlns:o="urn:schemas-microsoft-com:office:office" xmlns:r="http://schemas.openxmlformats.org/officeDocument/2006/relationships" xmlns:m="http://schemas.openxmlformats.org/officeDocument/2006/math" xmlns:v="urn:schemas-microsoft-com:vml" xmlns:w10="urn:schemas-microsoft-com:office:word" xmlns:w="http://schemas.openxmlformats.org/wordprocessingml/2006/main" xmlns:w14="http://schemas.microsoft.com/office/word/2010/wordml" xmlns:w15="http://schemas.microsoft.com/office/word/2012/wordml" xmlns:sl="http://schemas.openxmlformats.org/schemaLibrary/2006/main" mc:Ignorable="w14 w15">
   <w:view w:val="normal"/>
   <w:defaultTabStop w:val="720"/>
+  <w:hyphenationZone w:val="425"/>
   <w:characterSpacingControl w:val="doNotCompress"/>
   <w:compat>
     <w:useFELayout/>
@@ -3364,10 +3588,10 @@
     <w:compatSetting w:name="enableOpenTypeFeatures" w:uri="http://schemas.microsoft.com/office/word" w:val="1"/>
     <w:compatSetting w:name="doNotFlipMirrorIndents" w:uri="http://schemas.microsoft.com/office/word" w:val="1"/>
     <w:compatSetting w:name="differentiateMultirowTableHeaders" w:uri="http://schemas.microsoft.com/office/word" w:val="1"/>
-    <w:compatSetting w:name="useWord2013TrackBottomHyphenation" w:uri="http://schemas.microsoft.com/office/word" w:val="0"/>
   </w:compat>
   <w:rsids>
     <w:rsidRoot w:val="00F83A8B"/>
+    <w:rsid w:val="007C4A41"/>
     <w:rsid w:val="009762B8"/>
     <w:rsid w:val="00F83A8B"/>
   </w:rsids>
@@ -3393,7 +3617,7 @@
 </file>
 
 <file path=word/glossary/styles.xml><?xml version="1.0" encoding="utf-8"?>
-<w:styles xmlns:mc="http://schemas.openxmlformats.org/markup-compatibility/2006" xmlns:r="http://schemas.openxmlformats.org/officeDocument/2006/relationships" xmlns:w="http://schemas.openxmlformats.org/wordprocessingml/2006/main" xmlns:w14="http://schemas.microsoft.com/office/word/2010/wordml" xmlns:w15="http://schemas.microsoft.com/office/word/2012/wordml" xmlns:w16cid="http://schemas.microsoft.com/office/word/2016/wordml/cid" xmlns:w16se="http://schemas.microsoft.com/office/word/2015/wordml/symex" mc:Ignorable="w14 w15 w16se w16cid">
+<w:styles xmlns:mc="http://schemas.openxmlformats.org/markup-compatibility/2006" xmlns:r="http://schemas.openxmlformats.org/officeDocument/2006/relationships" xmlns:w="http://schemas.openxmlformats.org/wordprocessingml/2006/main" xmlns:w14="http://schemas.microsoft.com/office/word/2010/wordml" xmlns:w15="http://schemas.microsoft.com/office/word/2012/wordml" mc:Ignorable="w14 w15">
   <w:docDefaults>
     <w:rPrDefault>
       <w:rPr>
@@ -3409,7 +3633,7 @@
       </w:pPr>
     </w:pPrDefault>
   </w:docDefaults>
-  <w:latentStyles w:defLockedState="0" w:defUIPriority="99" w:defSemiHidden="0" w:defUnhideWhenUsed="0" w:defQFormat="0" w:count="375">
+  <w:latentStyles w:defLockedState="0" w:defUIPriority="99" w:defSemiHidden="0" w:defUnhideWhenUsed="0" w:defQFormat="0" w:count="371">
     <w:lsdException w:name="Normal" w:uiPriority="0" w:qFormat="1"/>
     <w:lsdException w:name="heading 1" w:uiPriority="9" w:qFormat="1"/>
     <w:lsdException w:name="heading 2" w:semiHidden="1" w:uiPriority="9" w:unhideWhenUsed="1" w:qFormat="1"/>
@@ -3781,10 +4005,6 @@
     <w:lsdException w:name="List Table 5 Dark Accent 6" w:uiPriority="50"/>
     <w:lsdException w:name="List Table 6 Colorful Accent 6" w:uiPriority="51"/>
     <w:lsdException w:name="List Table 7 Colorful Accent 6" w:uiPriority="52"/>
-    <w:lsdException w:name="Mention" w:semiHidden="1" w:unhideWhenUsed="1"/>
-    <w:lsdException w:name="Smart Hyperlink" w:semiHidden="1" w:unhideWhenUsed="1"/>
-    <w:lsdException w:name="Hashtag" w:semiHidden="1" w:unhideWhenUsed="1"/>
-    <w:lsdException w:name="Unresolved Mention" w:semiHidden="1" w:unhideWhenUsed="1"/>
   </w:latentStyles>
   <w:style w:type="paragraph" w:default="1" w:styleId="Standaard">
     <w:name w:val="Normal"/>
@@ -3851,7 +4071,7 @@
 </file>
 
 <file path=word/glossary/webSettings.xml><?xml version="1.0" encoding="utf-8"?>
-<w:webSettings xmlns:mc="http://schemas.openxmlformats.org/markup-compatibility/2006" xmlns:r="http://schemas.openxmlformats.org/officeDocument/2006/relationships" xmlns:w="http://schemas.openxmlformats.org/wordprocessingml/2006/main" xmlns:w14="http://schemas.microsoft.com/office/word/2010/wordml" xmlns:w15="http://schemas.microsoft.com/office/word/2012/wordml" xmlns:w16cid="http://schemas.microsoft.com/office/word/2016/wordml/cid" xmlns:w16se="http://schemas.microsoft.com/office/word/2015/wordml/symex" mc:Ignorable="w14 w15 w16se w16cid">
+<w:webSettings xmlns:mc="http://schemas.openxmlformats.org/markup-compatibility/2006" xmlns:r="http://schemas.openxmlformats.org/officeDocument/2006/relationships" xmlns:w="http://schemas.openxmlformats.org/wordprocessingml/2006/main" xmlns:w14="http://schemas.microsoft.com/office/word/2010/wordml" xmlns:w15="http://schemas.microsoft.com/office/word/2012/wordml" mc:Ignorable="w14 w15">
   <w:optimizeForBrowser/>
   <w:allowPNG/>
 </w:webSettings>

</xml_diff>

<commit_message>
adjusted comments in report
</commit_message>
<xml_diff>
--- a/doc/verslag.docx
+++ b/doc/verslag.docx
@@ -1,6 +1,6 @@
 
 <file path=word/document.xml><?xml version="1.0" encoding="utf-8"?>
-<w:document xmlns:wpc="http://schemas.microsoft.com/office/word/2010/wordprocessingCanvas" xmlns:mc="http://schemas.openxmlformats.org/markup-compatibility/2006" xmlns:o="urn:schemas-microsoft-com:office:office" xmlns:r="http://schemas.openxmlformats.org/officeDocument/2006/relationships" xmlns:m="http://schemas.openxmlformats.org/officeDocument/2006/math" xmlns:v="urn:schemas-microsoft-com:vml" xmlns:wp14="http://schemas.microsoft.com/office/word/2010/wordprocessingDrawing" xmlns:wp="http://schemas.openxmlformats.org/drawingml/2006/wordprocessingDrawing" xmlns:w10="urn:schemas-microsoft-com:office:word" xmlns:w="http://schemas.openxmlformats.org/wordprocessingml/2006/main" xmlns:w14="http://schemas.microsoft.com/office/word/2010/wordml" xmlns:w15="http://schemas.microsoft.com/office/word/2012/wordml" xmlns:wpg="http://schemas.microsoft.com/office/word/2010/wordprocessingGroup" xmlns:wpi="http://schemas.microsoft.com/office/word/2010/wordprocessingInk" xmlns:wne="http://schemas.microsoft.com/office/word/2006/wordml" xmlns:wps="http://schemas.microsoft.com/office/word/2010/wordprocessingShape" mc:Ignorable="w14 w15 wp14">
+<w:document xmlns:wpc="http://schemas.microsoft.com/office/word/2010/wordprocessingCanvas" xmlns:cx="http://schemas.microsoft.com/office/drawing/2014/chartex" xmlns:cx1="http://schemas.microsoft.com/office/drawing/2015/9/8/chartex" xmlns:cx2="http://schemas.microsoft.com/office/drawing/2015/10/21/chartex" xmlns:cx3="http://schemas.microsoft.com/office/drawing/2016/5/9/chartex" xmlns:cx4="http://schemas.microsoft.com/office/drawing/2016/5/10/chartex" xmlns:cx5="http://schemas.microsoft.com/office/drawing/2016/5/11/chartex" xmlns:cx6="http://schemas.microsoft.com/office/drawing/2016/5/12/chartex" xmlns:cx7="http://schemas.microsoft.com/office/drawing/2016/5/13/chartex" xmlns:cx8="http://schemas.microsoft.com/office/drawing/2016/5/14/chartex" xmlns:mc="http://schemas.openxmlformats.org/markup-compatibility/2006" xmlns:aink="http://schemas.microsoft.com/office/drawing/2016/ink" xmlns:am3d="http://schemas.microsoft.com/office/drawing/2017/model3d" xmlns:o="urn:schemas-microsoft-com:office:office" xmlns:r="http://schemas.openxmlformats.org/officeDocument/2006/relationships" xmlns:m="http://schemas.openxmlformats.org/officeDocument/2006/math" xmlns:v="urn:schemas-microsoft-com:vml" xmlns:wp14="http://schemas.microsoft.com/office/word/2010/wordprocessingDrawing" xmlns:wp="http://schemas.openxmlformats.org/drawingml/2006/wordprocessingDrawing" xmlns:w10="urn:schemas-microsoft-com:office:word" xmlns:w="http://schemas.openxmlformats.org/wordprocessingml/2006/main" xmlns:w14="http://schemas.microsoft.com/office/word/2010/wordml" xmlns:w15="http://schemas.microsoft.com/office/word/2012/wordml" xmlns:w16cid="http://schemas.microsoft.com/office/word/2016/wordml/cid" xmlns:w16se="http://schemas.microsoft.com/office/word/2015/wordml/symex" xmlns:wpg="http://schemas.microsoft.com/office/word/2010/wordprocessingGroup" xmlns:wpi="http://schemas.microsoft.com/office/word/2010/wordprocessingInk" xmlns:wne="http://schemas.microsoft.com/office/word/2006/wordml" xmlns:wps="http://schemas.microsoft.com/office/word/2010/wordprocessingShape" mc:Ignorable="w14 w15 w16se w16cid wp14">
   <w:body>
     <w:sdt>
       <w:sdtPr>
@@ -51,7 +51,6 @@
                 <w:dataBinding w:prefixMappings="xmlns:ns0='http://schemas.openxmlformats.org/officeDocument/2006/extended-properties'" w:xpath="/ns0:Properties[1]/ns0:Company[1]" w:storeItemID="{6668398D-A668-4E3E-A5EB-62B293D839F1}"/>
                 <w:text/>
               </w:sdtPr>
-              <w:sdtEndPr/>
               <w:sdtContent>
                 <w:tc>
                   <w:tcPr>
@@ -129,7 +128,6 @@
                   <w:dataBinding w:prefixMappings="xmlns:ns0='http://schemas.openxmlformats.org/package/2006/metadata/core-properties' xmlns:ns1='http://purl.org/dc/elements/1.1/'" w:xpath="/ns0:coreProperties[1]/ns1:title[1]" w:storeItemID="{6C3C8BC8-F283-45AE-878A-BAB7291924A1}"/>
                   <w:text/>
                 </w:sdtPr>
-                <w:sdtEndPr/>
                 <w:sdtContent>
                   <w:p>
                     <w:pPr>
@@ -172,7 +170,6 @@
                 <w:dataBinding w:prefixMappings="xmlns:ns0='http://schemas.openxmlformats.org/package/2006/metadata/core-properties' xmlns:ns1='http://purl.org/dc/elements/1.1/'" w:xpath="/ns0:coreProperties[1]/ns1:subject[1]" w:storeItemID="{6C3C8BC8-F283-45AE-878A-BAB7291924A1}"/>
                 <w:text/>
               </w:sdtPr>
-              <w:sdtEndPr/>
               <w:sdtContent>
                 <w:tc>
                   <w:tcPr>
@@ -345,8 +342,6 @@
                   </w:rPr>
                   <w:t>2575089</w:t>
                 </w:r>
-                <w:bookmarkStart w:id="0" w:name="_GoBack"/>
-                <w:bookmarkEnd w:id="0"/>
               </w:p>
               <w:p>
                 <w:pPr>
@@ -640,20 +635,324 @@
         </w:rPr>
         <w:t xml:space="preserve">algorithms and comparing their results and efficiency. </w:t>
       </w:r>
+      <w:commentRangeStart w:id="0"/>
+      <w:r>
+        <w:rPr>
+          <w:color w:val="FF0000"/>
+          <w:lang w:val="en-GB"/>
+        </w:rPr>
+        <w:t xml:space="preserve">This report will look into which algorithm works best, thus produces the best results in the most efficient ways, for creating the optimal flight schedules for MAW. </w:t>
+      </w:r>
+      <w:r>
+        <w:rPr>
+          <w:color w:val="FF0000"/>
+          <w:lang w:val="en-GB"/>
+        </w:rPr>
+        <w:t xml:space="preserve"> </w:t>
+      </w:r>
+      <w:commentRangeEnd w:id="0"/>
+      <w:r>
+        <w:rPr>
+          <w:rStyle w:val="Verwijzingopmerking"/>
+        </w:rPr>
+        <w:commentReference w:id="0"/>
+      </w:r>
+    </w:p>
+    <w:p>
+      <w:pPr>
+        <w:rPr>
+          <w:lang w:val="en-GB"/>
+        </w:rPr>
+      </w:pPr>
+      <w:r>
+        <w:rPr>
+          <w:lang w:val="en-GB"/>
+        </w:rPr>
+        <w:t xml:space="preserve">Besides creating the flight schedules for the aircrafts, we also examine where MAW should have its home base, again by looking at the profits. </w:t>
+      </w:r>
+    </w:p>
+    <w:p>
+      <w:pPr>
+        <w:pStyle w:val="Kop2"/>
+        <w:rPr>
+          <w:lang w:val="en-GB"/>
+        </w:rPr>
+      </w:pPr>
+      <w:r>
+        <w:rPr>
+          <w:lang w:val="en-GB"/>
+        </w:rPr>
+        <w:t>Problem description</w:t>
+      </w:r>
+    </w:p>
+    <w:p>
+      <w:pPr>
+        <w:rPr>
+          <w:lang w:val="en-GB"/>
+        </w:rPr>
+      </w:pPr>
+      <w:r>
+        <w:rPr>
+          <w:lang w:val="en-GB"/>
+        </w:rPr>
+        <w:t>The airline Mokum Airways</w:t>
+      </w:r>
+      <w:r>
+        <w:rPr>
+          <w:lang w:val="en-GB"/>
+        </w:rPr>
+        <w:t xml:space="preserve"> </w:t>
+      </w:r>
+      <w:r>
+        <w:rPr>
+          <w:lang w:val="en-GB"/>
+        </w:rPr>
+        <w:t>has six Airbus A321 aircrafts</w:t>
+      </w:r>
+      <w:r>
+        <w:rPr>
+          <w:lang w:val="en-GB"/>
+        </w:rPr>
+        <w:t xml:space="preserve">. Each aircraft flies at a speed of 800 km/h and has 199 seats available. MAW has landing rights </w:t>
+      </w:r>
+      <w:r>
+        <w:rPr>
+          <w:lang w:val="en-GB"/>
+        </w:rPr>
+        <w:t>at 28 destinations in Europe. Distances betwe</w:t>
+      </w:r>
+      <w:r>
+        <w:rPr>
+          <w:lang w:val="en-GB"/>
+        </w:rPr>
+        <w:t xml:space="preserve">en all destinations are known. </w:t>
+      </w:r>
+      <w:r>
+        <w:rPr>
+          <w:lang w:val="en-GB"/>
+        </w:rPr>
+        <w:t xml:space="preserve">In the beginning, we consider Amsterdam the home base for MAW. </w:t>
+      </w:r>
+      <w:r>
+        <w:rPr>
+          <w:lang w:val="en-GB"/>
+        </w:rPr>
+        <w:t xml:space="preserve">By doing market research, MAW has checked how many people can potentially by transported at each of the 28 destinations. </w:t>
+      </w:r>
+      <w:r>
+        <w:rPr>
+          <w:lang w:val="en-GB"/>
+        </w:rPr>
+        <w:t xml:space="preserve">Every time an aircraft has to un-board and board passengers, </w:t>
+      </w:r>
+      <w:r>
+        <w:rPr>
+          <w:lang w:val="en-GB"/>
+        </w:rPr>
+        <w:t>it</w:t>
+      </w:r>
+      <w:r>
+        <w:rPr>
+          <w:lang w:val="en-GB"/>
+        </w:rPr>
+        <w:t xml:space="preserve"> takes 1 hour</w:t>
+      </w:r>
+      <w:r>
+        <w:rPr>
+          <w:lang w:val="en-GB"/>
+        </w:rPr>
+        <w:t xml:space="preserve"> in total</w:t>
+      </w:r>
+      <w:r>
+        <w:rPr>
+          <w:lang w:val="en-GB"/>
+        </w:rPr>
+        <w:t>.</w:t>
+      </w:r>
+    </w:p>
+    <w:p>
+      <w:pPr>
+        <w:rPr>
+          <w:lang w:val="en-GB"/>
+        </w:rPr>
+      </w:pPr>
+      <w:r>
+        <w:rPr>
+          <w:lang w:val="en-GB"/>
+        </w:rPr>
+        <w:t>It is given that the start</w:t>
+      </w:r>
+      <w:r>
+        <w:rPr>
+          <w:lang w:val="en-GB"/>
+        </w:rPr>
+        <w:t>ing</w:t>
+      </w:r>
+      <w:r>
+        <w:rPr>
+          <w:lang w:val="en-GB"/>
+        </w:rPr>
+        <w:t xml:space="preserve"> point of a route, thus the city in which an aircraft starts, has to be the same city as the</w:t>
+      </w:r>
+      <w:r>
+        <w:rPr>
+          <w:lang w:val="en-GB"/>
+        </w:rPr>
+        <w:t xml:space="preserve"> final destination o</w:t>
+      </w:r>
+      <w:r>
+        <w:rPr>
+          <w:lang w:val="en-GB"/>
+        </w:rPr>
+        <w:t xml:space="preserve">f the route, and aircrafts travel between 06:00 and 02:00. </w:t>
+      </w:r>
+      <w:r>
+        <w:rPr>
+          <w:lang w:val="en-GB"/>
+        </w:rPr>
+        <w:t xml:space="preserve">During a day, an aircraft has to land at least once at the home base for crew changes. </w:t>
+      </w:r>
+      <w:r>
+        <w:rPr>
+          <w:lang w:val="en-GB"/>
+        </w:rPr>
+        <w:t>Furthermore, t</w:t>
+      </w:r>
+      <w:r>
+        <w:rPr>
+          <w:lang w:val="en-GB"/>
+        </w:rPr>
+        <w:t xml:space="preserve">he </w:t>
+      </w:r>
+      <w:r>
+        <w:rPr>
+          <w:lang w:val="en-GB"/>
+        </w:rPr>
+        <w:t xml:space="preserve">average speed of an aircraft equals 800 km/h and the </w:t>
+      </w:r>
+      <w:r>
+        <w:rPr>
+          <w:lang w:val="en-GB"/>
+        </w:rPr>
+        <w:t>maximal number of kilometres an aircraft can fly on one tank equals 3199 km. Aircrafts can refuel before the tank is empty</w:t>
+      </w:r>
+      <w:r>
+        <w:rPr>
+          <w:lang w:val="en-GB"/>
+        </w:rPr>
+        <w:t xml:space="preserve"> and re</w:t>
+      </w:r>
+      <w:r>
+        <w:rPr>
+          <w:lang w:val="en-GB"/>
+        </w:rPr>
+        <w:t xml:space="preserve">fuelling takes 1 hour. </w:t>
+      </w:r>
+    </w:p>
+    <w:p>
+      <w:pPr>
+        <w:rPr>
+          <w:lang w:val="en-GB"/>
+        </w:rPr>
+      </w:pPr>
+      <w:r>
+        <w:rPr>
+          <w:lang w:val="en-GB"/>
+        </w:rPr>
+        <w:t xml:space="preserve">MAW creates profit by flying passengers to their destinations. </w:t>
+      </w:r>
+      <w:r>
+        <w:rPr>
+          <w:lang w:val="en-GB"/>
+        </w:rPr>
+        <w:t xml:space="preserve">Passengers pay per travelled kilometre. Thus the distance between starting point </w:t>
+      </w:r>
+      <w:r>
+        <w:rPr>
+          <w:lang w:val="en-GB"/>
+        </w:rPr>
+        <w:t xml:space="preserve">of a passenger </w:t>
+      </w:r>
+      <w:r>
+        <w:rPr>
+          <w:lang w:val="en-GB"/>
+        </w:rPr>
+        <w:t>and</w:t>
+      </w:r>
+      <w:r>
+        <w:rPr>
+          <w:lang w:val="en-GB"/>
+        </w:rPr>
+        <w:t xml:space="preserve"> his</w:t>
+      </w:r>
+      <w:r>
+        <w:rPr>
+          <w:lang w:val="en-GB"/>
+        </w:rPr>
+        <w:t xml:space="preserve"> destination is the amount the passenger has to pay. It is possible to transport passengers to their destination via a detour. However, passengers still pay the same amount as flying directly to their destination.  </w:t>
+      </w:r>
+    </w:p>
+    <w:p>
+      <w:pPr>
+        <w:rPr>
+          <w:lang w:val="en-GB"/>
+        </w:rPr>
+      </w:pPr>
+    </w:p>
+    <w:p>
+      <w:pPr>
+        <w:rPr>
+          <w:lang w:val="en-GB"/>
+        </w:rPr>
+      </w:pPr>
       <w:commentRangeStart w:id="1"/>
       <w:r>
         <w:rPr>
-          <w:color w:val="FF0000"/>
-          <w:lang w:val="en-GB"/>
-        </w:rPr>
-        <w:t xml:space="preserve">This report will look into which algorithm works best, thus produces the best results in the most efficient ways, for creating the optimal flight schedules for MAW. </w:t>
-      </w:r>
-      <w:r>
-        <w:rPr>
-          <w:color w:val="FF0000"/>
-          <w:lang w:val="en-GB"/>
-        </w:rPr>
-        <w:t xml:space="preserve"> </w:t>
+          <w:lang w:val="en-GB"/>
+        </w:rPr>
+        <w:t>…add size state space -&gt; upper bound</w:t>
+      </w:r>
+      <w:r>
+        <w:rPr>
+          <w:lang w:val="en-GB"/>
+        </w:rPr>
+        <w:tab/>
+      </w:r>
+      <w:r>
+        <w:rPr>
+          <w:lang w:val="en-GB"/>
+        </w:rPr>
+        <w:t xml:space="preserve">28 possibilities </w:t>
+      </w:r>
+      <w:r>
+        <w:rPr>
+          <w:lang w:val="en-GB"/>
+        </w:rPr>
+        <w:t>-&gt; 27 possibilities -&gt; et</w:t>
+      </w:r>
+      <w:r>
+        <w:rPr>
+          <w:lang w:val="en-GB"/>
+        </w:rPr>
+        <w:t xml:space="preserve">c… </w:t>
+      </w:r>
+      <w:r>
+        <w:rPr>
+          <w:lang w:val="en-GB"/>
+        </w:rPr>
+        <w:br/>
+      </w:r>
+      <w:r>
+        <w:rPr>
+          <w:lang w:val="en-GB"/>
+        </w:rPr>
+        <w:t>Indexes</w:t>
+      </w:r>
+      <w:r>
+        <w:rPr>
+          <w:lang w:val="en-GB"/>
+        </w:rPr>
+        <w:t xml:space="preserve"> + passengers</w:t>
       </w:r>
       <w:commentRangeEnd w:id="1"/>
       <w:r>
@@ -661,306 +960,6 @@
           <w:rStyle w:val="Verwijzingopmerking"/>
         </w:rPr>
         <w:commentReference w:id="1"/>
-      </w:r>
-    </w:p>
-    <w:p>
-      <w:pPr>
-        <w:rPr>
-          <w:lang w:val="en-GB"/>
-        </w:rPr>
-      </w:pPr>
-      <w:r>
-        <w:rPr>
-          <w:lang w:val="en-GB"/>
-        </w:rPr>
-        <w:t xml:space="preserve">Besides creating the flight schedules for the aircrafts, we also examine where MAW should have its home base, again by looking at the profits. </w:t>
-      </w:r>
-    </w:p>
-    <w:p>
-      <w:pPr>
-        <w:pStyle w:val="Kop2"/>
-        <w:rPr>
-          <w:lang w:val="en-GB"/>
-        </w:rPr>
-      </w:pPr>
-      <w:r>
-        <w:rPr>
-          <w:lang w:val="en-GB"/>
-        </w:rPr>
-        <w:t>Problem description</w:t>
-      </w:r>
-    </w:p>
-    <w:p>
-      <w:pPr>
-        <w:rPr>
-          <w:lang w:val="en-GB"/>
-        </w:rPr>
-      </w:pPr>
-      <w:r>
-        <w:rPr>
-          <w:lang w:val="en-GB"/>
-        </w:rPr>
-        <w:t>The airline Mokum Airways</w:t>
-      </w:r>
-      <w:r>
-        <w:rPr>
-          <w:lang w:val="en-GB"/>
-        </w:rPr>
-        <w:t xml:space="preserve"> </w:t>
-      </w:r>
-      <w:r>
-        <w:rPr>
-          <w:lang w:val="en-GB"/>
-        </w:rPr>
-        <w:t>has six Airbus A321 aircrafts</w:t>
-      </w:r>
-      <w:r>
-        <w:rPr>
-          <w:lang w:val="en-GB"/>
-        </w:rPr>
-        <w:t xml:space="preserve">. Each aircraft flies at a speed of 800 km/h and has 199 seats available. MAW has landing rights </w:t>
-      </w:r>
-      <w:r>
-        <w:rPr>
-          <w:lang w:val="en-GB"/>
-        </w:rPr>
-        <w:t>at 28 destinations in Europe. Distances betwe</w:t>
-      </w:r>
-      <w:r>
-        <w:rPr>
-          <w:lang w:val="en-GB"/>
-        </w:rPr>
-        <w:t xml:space="preserve">en all destinations are known. </w:t>
-      </w:r>
-      <w:r>
-        <w:rPr>
-          <w:lang w:val="en-GB"/>
-        </w:rPr>
-        <w:t xml:space="preserve">In the beginning, we consider Amsterdam the home base for MAW. </w:t>
-      </w:r>
-      <w:r>
-        <w:rPr>
-          <w:lang w:val="en-GB"/>
-        </w:rPr>
-        <w:t xml:space="preserve">By doing market research, MAW has checked how many people can potentially by transported at each of the 28 destinations. </w:t>
-      </w:r>
-      <w:r>
-        <w:rPr>
-          <w:lang w:val="en-GB"/>
-        </w:rPr>
-        <w:t xml:space="preserve">Every time an aircraft has to un-board and board passengers, </w:t>
-      </w:r>
-      <w:r>
-        <w:rPr>
-          <w:lang w:val="en-GB"/>
-        </w:rPr>
-        <w:t>it</w:t>
-      </w:r>
-      <w:r>
-        <w:rPr>
-          <w:lang w:val="en-GB"/>
-        </w:rPr>
-        <w:t xml:space="preserve"> takes 1 hour</w:t>
-      </w:r>
-      <w:r>
-        <w:rPr>
-          <w:lang w:val="en-GB"/>
-        </w:rPr>
-        <w:t xml:space="preserve"> in total</w:t>
-      </w:r>
-      <w:r>
-        <w:rPr>
-          <w:lang w:val="en-GB"/>
-        </w:rPr>
-        <w:t>.</w:t>
-      </w:r>
-    </w:p>
-    <w:p>
-      <w:pPr>
-        <w:rPr>
-          <w:lang w:val="en-GB"/>
-        </w:rPr>
-      </w:pPr>
-      <w:r>
-        <w:rPr>
-          <w:lang w:val="en-GB"/>
-        </w:rPr>
-        <w:t xml:space="preserve">It is given that the start point of a route, thus the city in which an aircraft starts, has to be the same city as the </w:t>
-      </w:r>
-      <w:commentRangeStart w:id="2"/>
-      <w:r>
-        <w:rPr>
-          <w:lang w:val="en-GB"/>
-        </w:rPr>
-        <w:t xml:space="preserve">end point </w:t>
-      </w:r>
-      <w:commentRangeEnd w:id="2"/>
-      <w:r>
-        <w:rPr>
-          <w:rStyle w:val="Verwijzingopmerking"/>
-        </w:rPr>
-        <w:commentReference w:id="2"/>
-      </w:r>
-      <w:r>
-        <w:rPr>
-          <w:lang w:val="en-GB"/>
-        </w:rPr>
-        <w:t xml:space="preserve">of the route, and aircrafts travel between 06:00 and 02:00. </w:t>
-      </w:r>
-      <w:r>
-        <w:rPr>
-          <w:lang w:val="en-GB"/>
-        </w:rPr>
-        <w:t xml:space="preserve">During a day, an aircraft has to land at least once at the home base for crew changes. </w:t>
-      </w:r>
-      <w:r>
-        <w:rPr>
-          <w:lang w:val="en-GB"/>
-        </w:rPr>
-        <w:t>Furthermore, t</w:t>
-      </w:r>
-      <w:r>
-        <w:rPr>
-          <w:lang w:val="en-GB"/>
-        </w:rPr>
-        <w:t xml:space="preserve">he </w:t>
-      </w:r>
-      <w:r>
-        <w:rPr>
-          <w:lang w:val="en-GB"/>
-        </w:rPr>
-        <w:t xml:space="preserve">average speed of an aircraft equals 800 km/h and the </w:t>
-      </w:r>
-      <w:r>
-        <w:rPr>
-          <w:lang w:val="en-GB"/>
-        </w:rPr>
-        <w:t>maximal number of kilometres an aircraft can fly on one tank equals 3199 km. Aircrafts can refuel before the tank is empty</w:t>
-      </w:r>
-      <w:r>
-        <w:rPr>
-          <w:lang w:val="en-GB"/>
-        </w:rPr>
-        <w:t xml:space="preserve"> and re</w:t>
-      </w:r>
-      <w:r>
-        <w:rPr>
-          <w:lang w:val="en-GB"/>
-        </w:rPr>
-        <w:t xml:space="preserve">fuelling takes 1 hour. </w:t>
-      </w:r>
-    </w:p>
-    <w:p>
-      <w:pPr>
-        <w:rPr>
-          <w:lang w:val="en-GB"/>
-        </w:rPr>
-      </w:pPr>
-      <w:r>
-        <w:rPr>
-          <w:lang w:val="en-GB"/>
-        </w:rPr>
-        <w:t xml:space="preserve">MAW creates profit by flying passengers to their destinations. </w:t>
-      </w:r>
-      <w:r>
-        <w:rPr>
-          <w:lang w:val="en-GB"/>
-        </w:rPr>
-        <w:t xml:space="preserve">Passengers pay per travelled kilometre. Thus the distance between starting point </w:t>
-      </w:r>
-      <w:r>
-        <w:rPr>
-          <w:lang w:val="en-GB"/>
-        </w:rPr>
-        <w:t xml:space="preserve">of a passenger </w:t>
-      </w:r>
-      <w:r>
-        <w:rPr>
-          <w:lang w:val="en-GB"/>
-        </w:rPr>
-        <w:t>and</w:t>
-      </w:r>
-      <w:r>
-        <w:rPr>
-          <w:lang w:val="en-GB"/>
-        </w:rPr>
-        <w:t xml:space="preserve"> his</w:t>
-      </w:r>
-      <w:r>
-        <w:rPr>
-          <w:lang w:val="en-GB"/>
-        </w:rPr>
-        <w:t xml:space="preserve"> destination is the amount the passenger has to pay. It is possible to transport passengers to their destination via a detour. However, passengers still pay the same amount as flying directly to their destination.  </w:t>
-      </w:r>
-    </w:p>
-    <w:p>
-      <w:pPr>
-        <w:rPr>
-          <w:lang w:val="en-GB"/>
-        </w:rPr>
-      </w:pPr>
-    </w:p>
-    <w:p>
-      <w:pPr>
-        <w:rPr>
-          <w:lang w:val="en-GB"/>
-        </w:rPr>
-      </w:pPr>
-      <w:commentRangeStart w:id="3"/>
-      <w:r>
-        <w:rPr>
-          <w:lang w:val="en-GB"/>
-        </w:rPr>
-        <w:t>…add size state space -&gt; upper bound</w:t>
-      </w:r>
-      <w:r>
-        <w:rPr>
-          <w:lang w:val="en-GB"/>
-        </w:rPr>
-        <w:tab/>
-      </w:r>
-      <w:r>
-        <w:rPr>
-          <w:lang w:val="en-GB"/>
-        </w:rPr>
-        <w:t xml:space="preserve">28 possibilities </w:t>
-      </w:r>
-      <w:r>
-        <w:rPr>
-          <w:lang w:val="en-GB"/>
-        </w:rPr>
-        <w:t>-&gt; 27 possibilities -&gt; et</w:t>
-      </w:r>
-      <w:r>
-        <w:rPr>
-          <w:lang w:val="en-GB"/>
-        </w:rPr>
-        <w:t xml:space="preserve">c… </w:t>
-      </w:r>
-      <w:r>
-        <w:rPr>
-          <w:lang w:val="en-GB"/>
-        </w:rPr>
-        <w:br/>
-      </w:r>
-      <w:r>
-        <w:rPr>
-          <w:lang w:val="en-GB"/>
-        </w:rPr>
-        <w:t>Indexes</w:t>
-      </w:r>
-      <w:r>
-        <w:rPr>
-          <w:lang w:val="en-GB"/>
-        </w:rPr>
-        <w:t xml:space="preserve"> + passengers</w:t>
-      </w:r>
-      <w:commentRangeEnd w:id="3"/>
-      <w:r>
-        <w:rPr>
-          <w:rStyle w:val="Verwijzingopmerking"/>
-        </w:rPr>
-        <w:commentReference w:id="3"/>
       </w:r>
     </w:p>
     <w:p>
@@ -1263,43 +1262,49 @@
         </w:rPr>
         <w:t>Random</w:t>
       </w:r>
-    </w:p>
-    <w:p>
-      <w:pPr>
-        <w:rPr>
-          <w:lang w:val="en-GB"/>
-        </w:rPr>
-      </w:pPr>
-      <w:commentRangeStart w:id="4"/>
-      <w:r>
-        <w:rPr>
-          <w:lang w:val="en-GB"/>
-        </w:rPr>
-        <w:t xml:space="preserve">The Random algorithm repeatedly generates random states, </w:t>
-      </w:r>
-      <w:r>
-        <w:rPr>
-          <w:lang w:val="en-GB"/>
-        </w:rPr>
-        <w:t>which are the</w:t>
-      </w:r>
-      <w:r>
-        <w:rPr>
-          <w:lang w:val="en-GB"/>
-        </w:rPr>
-        <w:t xml:space="preserve"> flight schedules</w:t>
-      </w:r>
-      <w:r>
-        <w:rPr>
-          <w:lang w:val="en-GB"/>
-        </w:rPr>
-        <w:t xml:space="preserve"> in our case</w:t>
-      </w:r>
-      <w:r>
-        <w:rPr>
-          <w:lang w:val="en-GB"/>
-        </w:rPr>
-        <w:t xml:space="preserve">. If the newly found schedule is better than the previous schedule, the new schedule is stored. </w:t>
+      <w:r>
+        <w:rPr>
+          <w:lang w:val="en-GB"/>
+        </w:rPr>
+        <w:t xml:space="preserve"> Algorithm</w:t>
+      </w:r>
+    </w:p>
+    <w:p>
+      <w:pPr>
+        <w:rPr>
+          <w:lang w:val="en-GB"/>
+        </w:rPr>
+      </w:pPr>
+      <w:r>
+        <w:rPr>
+          <w:lang w:val="en-GB"/>
+        </w:rPr>
+        <w:t>The Random algorithm repeatedly generates random states</w:t>
+      </w:r>
+      <w:r>
+        <w:rPr>
+          <w:lang w:val="en-GB"/>
+        </w:rPr>
+        <w:t>. We generate random flight schedules by starting with some random city, add more random cities at some random index and choose a random number of passengers, taking into account the validity. This way random flight schedules are created.</w:t>
+      </w:r>
+    </w:p>
+    <w:p>
+      <w:pPr>
+        <w:rPr>
+          <w:lang w:val="en-GB"/>
+        </w:rPr>
+      </w:pPr>
+      <w:r>
+        <w:rPr>
+          <w:lang w:val="en-GB"/>
+        </w:rPr>
+        <w:t xml:space="preserve">After generating one random schedule, a new one is generated. </w:t>
+      </w:r>
+      <w:r>
+        <w:rPr>
+          <w:lang w:val="en-GB"/>
+        </w:rPr>
+        <w:t xml:space="preserve">If the newly found schedule is better than the previous schedule, the new schedule is stored. </w:t>
       </w:r>
       <w:r>
         <w:rPr>
@@ -1313,7 +1318,7 @@
         </w:rPr>
         <w:t xml:space="preserve">This is repeated </w:t>
       </w:r>
-      <w:commentRangeStart w:id="5"/>
+      <w:commentRangeStart w:id="2"/>
       <w:r>
         <w:rPr>
           <w:color w:val="FF0000"/>
@@ -1321,12 +1326,12 @@
         </w:rPr>
         <w:t xml:space="preserve">a certain number </w:t>
       </w:r>
-      <w:commentRangeEnd w:id="5"/>
+      <w:commentRangeEnd w:id="2"/>
       <w:r>
         <w:rPr>
           <w:rStyle w:val="Verwijzingopmerking"/>
         </w:rPr>
-        <w:commentReference w:id="5"/>
+        <w:commentReference w:id="2"/>
       </w:r>
       <w:r>
         <w:rPr>
@@ -1340,13 +1345,6 @@
         </w:rPr>
         <w:t xml:space="preserve">. After this time we have the best schedule so far.  </w:t>
       </w:r>
-      <w:commentRangeEnd w:id="4"/>
-      <w:r>
-        <w:rPr>
-          <w:rStyle w:val="Verwijzingopmerking"/>
-        </w:rPr>
-        <w:commentReference w:id="4"/>
-      </w:r>
     </w:p>
     <w:p>
       <w:pPr>
@@ -1361,38 +1359,74 @@
         </w:rPr>
         <w:t>Hill climber</w:t>
       </w:r>
-    </w:p>
-    <w:p>
-      <w:pPr>
-        <w:rPr>
-          <w:lang w:val="en-GB"/>
-        </w:rPr>
-      </w:pPr>
-      <w:r>
-        <w:rPr>
-          <w:lang w:val="en-GB"/>
-        </w:rPr>
-        <w:t xml:space="preserve">The Hill climber algorithm starts with a random initial schedule and, through certain </w:t>
-      </w:r>
-      <w:commentRangeStart w:id="6"/>
-      <w:r>
-        <w:rPr>
-          <w:lang w:val="en-GB"/>
-        </w:rPr>
-        <w:t>modifications</w:t>
-      </w:r>
-      <w:commentRangeEnd w:id="6"/>
-      <w:r>
-        <w:rPr>
-          <w:rStyle w:val="Verwijzingopmerking"/>
-        </w:rPr>
-        <w:commentReference w:id="6"/>
-      </w:r>
-      <w:r>
-        <w:rPr>
-          <w:lang w:val="en-GB"/>
-        </w:rPr>
-        <w:t xml:space="preserve">, tries to improve this schedule. Again if a modification improves the schedule, this better schedule is stored. </w:t>
+      <w:r>
+        <w:rPr>
+          <w:lang w:val="en-GB"/>
+        </w:rPr>
+        <w:t xml:space="preserve"> Algorithm</w:t>
+      </w:r>
+    </w:p>
+    <w:p>
+      <w:pPr>
+        <w:rPr>
+          <w:lang w:val="en-GB"/>
+        </w:rPr>
+      </w:pPr>
+      <w:r>
+        <w:rPr>
+          <w:lang w:val="en-GB"/>
+        </w:rPr>
+        <w:t xml:space="preserve">The Hill climber algorithm starts with a random initial schedule and, through </w:t>
+      </w:r>
+      <w:r>
+        <w:rPr>
+          <w:lang w:val="en-GB"/>
+        </w:rPr>
+        <w:t>mutations,</w:t>
+      </w:r>
+      <w:r>
+        <w:rPr>
+          <w:lang w:val="en-GB"/>
+        </w:rPr>
+        <w:t xml:space="preserve"> tries to improve this schedule. </w:t>
+      </w:r>
+      <w:r>
+        <w:rPr>
+          <w:lang w:val="en-GB"/>
+        </w:rPr>
+        <w:t xml:space="preserve">Possible mutations include removing or adding cities, adding passengers, swapping cities and swapping detours. </w:t>
+      </w:r>
+      <w:bookmarkStart w:id="3" w:name="_GoBack"/>
+      <w:bookmarkEnd w:id="3"/>
+      <w:r>
+        <w:rPr>
+          <w:lang w:val="en-GB"/>
+        </w:rPr>
+        <w:t>Again</w:t>
+      </w:r>
+      <w:r>
+        <w:rPr>
+          <w:lang w:val="en-GB"/>
+        </w:rPr>
+        <w:t>,</w:t>
+      </w:r>
+      <w:r>
+        <w:rPr>
+          <w:lang w:val="en-GB"/>
+        </w:rPr>
+        <w:t xml:space="preserve"> if a </w:t>
+      </w:r>
+      <w:r>
+        <w:rPr>
+          <w:lang w:val="en-GB"/>
+        </w:rPr>
+        <w:t>mutation</w:t>
+      </w:r>
+      <w:r>
+        <w:rPr>
+          <w:lang w:val="en-GB"/>
+        </w:rPr>
+        <w:t xml:space="preserve"> improves the schedule, this better schedule is stored. </w:t>
       </w:r>
       <w:r>
         <w:rPr>
@@ -1411,27 +1445,13 @@
         <w:rPr>
           <w:lang w:val="en-GB"/>
         </w:rPr>
-        <w:t xml:space="preserve">of iterations, the flight schedule is fully </w:t>
-      </w:r>
-      <w:commentRangeStart w:id="7"/>
-      <w:r>
-        <w:rPr>
-          <w:lang w:val="en-GB"/>
-        </w:rPr>
-        <w:t>optimized</w:t>
-      </w:r>
-      <w:commentRangeEnd w:id="7"/>
-      <w:r>
-        <w:rPr>
-          <w:rStyle w:val="Verwijzingopmerking"/>
-        </w:rPr>
-        <w:commentReference w:id="7"/>
-      </w:r>
-      <w:r>
-        <w:rPr>
-          <w:lang w:val="en-GB"/>
-        </w:rPr>
-        <w:t xml:space="preserve"> and returned. </w:t>
+        <w:t xml:space="preserve">of iterations, the flight schedule is fully optimized and returned. </w:t>
+      </w:r>
+      <w:r>
+        <w:rPr>
+          <w:lang w:val="en-GB"/>
+        </w:rPr>
+        <w:t xml:space="preserve">The hill climber algorithm doesn’t guarantee to find the global optimum, the found optimized schedule might be in a local optimum. </w:t>
       </w:r>
     </w:p>
     <w:p>
@@ -1445,7 +1465,19 @@
         <w:rPr>
           <w:lang w:val="en-GB"/>
         </w:rPr>
-        <w:t>Hill climber with restart</w:t>
+        <w:t xml:space="preserve">Hill climber </w:t>
+      </w:r>
+      <w:r>
+        <w:rPr>
+          <w:lang w:val="en-GB"/>
+        </w:rPr>
+        <w:t xml:space="preserve">Algorithm </w:t>
+      </w:r>
+      <w:r>
+        <w:rPr>
+          <w:lang w:val="en-GB"/>
+        </w:rPr>
+        <w:t>with restart</w:t>
       </w:r>
     </w:p>
     <w:p>
@@ -1476,27 +1508,26 @@
         <w:rPr>
           <w:lang w:val="en-GB"/>
         </w:rPr>
-        <w:t xml:space="preserve">It starts with a random initial schedule and tries to improve it. In this case, however, after the initial schedule has shown to be as good as optimal </w:t>
-      </w:r>
-      <w:commentRangeStart w:id="8"/>
-      <w:r>
-        <w:rPr>
-          <w:lang w:val="en-GB"/>
-        </w:rPr>
-        <w:t xml:space="preserve">(no more or no significant improvements), </w:t>
-      </w:r>
-      <w:commentRangeEnd w:id="8"/>
-      <w:r>
-        <w:rPr>
-          <w:rStyle w:val="Verwijzingopmerking"/>
-        </w:rPr>
-        <w:commentReference w:id="8"/>
-      </w:r>
-      <w:r>
-        <w:rPr>
-          <w:lang w:val="en-GB"/>
-        </w:rPr>
-        <w:t xml:space="preserve">we start again with a new randomly generated schedule. Again we try to optimize this schedule with the hill climber algorithm. If it is found that this optimized schedule is better than the previous optimized schedule, we store the new schedule. This restart is done </w:t>
+        <w:t xml:space="preserve">It starts with a random initial schedule and tries to improve it. In this case, however, after the initial schedule has shown to be as good as optimal (no </w:t>
+      </w:r>
+      <w:r>
+        <w:rPr>
+          <w:lang w:val="en-GB"/>
+        </w:rPr>
+        <w:t>more</w:t>
+      </w:r>
+      <w:r>
+        <w:rPr>
+          <w:lang w:val="en-GB"/>
+        </w:rPr>
+        <w:t xml:space="preserve"> improvements), we start again with a new randomly generated schedule. Again we try to optimize this schedule with the hill climber algorithm. If it is found that this optimized </w:t>
+      </w:r>
+      <w:r>
+        <w:rPr>
+          <w:lang w:val="en-GB"/>
+        </w:rPr>
+        <w:lastRenderedPageBreak/>
+        <w:t xml:space="preserve">schedule is better than the previous optimized schedule, we store the new schedule. This restart is done </w:t>
       </w:r>
       <w:r>
         <w:rPr>
@@ -1519,67 +1550,30 @@
           <w:lang w:val="en-GB"/>
         </w:rPr>
       </w:pPr>
-      <w:commentRangeStart w:id="9"/>
       <w:r>
         <w:rPr>
           <w:lang w:val="en-GB"/>
         </w:rPr>
         <w:t>Simulated annealing</w:t>
       </w:r>
-      <w:commentRangeEnd w:id="9"/>
-      <w:r>
-        <w:rPr>
-          <w:rStyle w:val="Verwijzingopmerking"/>
-          <w:rFonts w:asciiTheme="minorHAnsi" w:eastAsiaTheme="minorHAnsi" w:hAnsiTheme="minorHAnsi" w:cstheme="minorBidi"/>
-          <w:color w:val="auto"/>
-        </w:rPr>
-        <w:commentReference w:id="9"/>
-      </w:r>
-    </w:p>
-    <w:p>
-      <w:pPr>
-        <w:rPr>
-          <w:lang w:val="en-GB"/>
-        </w:rPr>
-      </w:pPr>
-      <w:r>
-        <w:rPr>
-          <w:lang w:val="en-GB"/>
-        </w:rPr>
-        <w:t xml:space="preserve">Simulated annealing is </w:t>
-      </w:r>
-      <w:commentRangeStart w:id="10"/>
-      <w:r>
-        <w:rPr>
-          <w:lang w:val="en-GB"/>
-        </w:rPr>
-        <w:t>also a form of the hill climber algorithm</w:t>
-      </w:r>
-      <w:commentRangeEnd w:id="10"/>
-      <w:r>
-        <w:rPr>
-          <w:rStyle w:val="Verwijzingopmerking"/>
-        </w:rPr>
-        <w:commentReference w:id="10"/>
-      </w:r>
-      <w:r>
-        <w:rPr>
-          <w:lang w:val="en-GB"/>
-        </w:rPr>
-        <w:t xml:space="preserve">. </w:t>
-      </w:r>
-      <w:r>
-        <w:rPr>
-          <w:lang w:val="en-GB"/>
-        </w:rPr>
-        <w:t xml:space="preserve">In this algorithm we start with setting a high temperature and gradually letting it cool down. In the high temperature the algorithm accepts </w:t>
-      </w:r>
-      <w:r>
-        <w:rPr>
-          <w:lang w:val="en-GB"/>
-        </w:rPr>
-        <w:lastRenderedPageBreak/>
-        <w:t xml:space="preserve">more solutions, thus also ones worse than the current </w:t>
+    </w:p>
+    <w:p>
+      <w:pPr>
+        <w:rPr>
+          <w:lang w:val="en-GB"/>
+        </w:rPr>
+      </w:pPr>
+      <w:r>
+        <w:rPr>
+          <w:lang w:val="en-GB"/>
+        </w:rPr>
+        <w:t xml:space="preserve">Where the hill climber algorithm is likely to find a local optimum, simulated annealing is more likely to find the global optimum. </w:t>
+      </w:r>
+      <w:r>
+        <w:rPr>
+          <w:lang w:val="en-GB"/>
+        </w:rPr>
+        <w:t xml:space="preserve">In this algorithm we start with setting a high temperature and gradually letting it cool down. In the high temperature the algorithm accepts more solutions, thus also ones worse than the current </w:t>
       </w:r>
       <w:r>
         <w:rPr>
@@ -1694,245 +1688,604 @@
         <w:rPr>
           <w:lang w:val="en-GB"/>
         </w:rPr>
-        <w:t xml:space="preserve">The difference is the </w:t>
-      </w:r>
-      <w:commentRangeStart w:id="11"/>
-      <w:r>
-        <w:rPr>
-          <w:lang w:val="en-GB"/>
-        </w:rPr>
-        <w:t>difference between the current and the new profit</w:t>
-      </w:r>
-      <w:commentRangeEnd w:id="11"/>
+        <w:t>D</w:t>
+      </w:r>
+      <w:r>
+        <w:rPr>
+          <w:lang w:val="en-GB"/>
+        </w:rPr>
+        <w:t xml:space="preserve">ifference </w:t>
+      </w:r>
+      <w:r>
+        <w:rPr>
+          <w:lang w:val="en-GB"/>
+        </w:rPr>
+        <w:t xml:space="preserve">means the </w:t>
+      </w:r>
+      <w:r>
+        <w:rPr>
+          <w:lang w:val="en-GB"/>
+        </w:rPr>
+        <w:t xml:space="preserve">difference between the </w:t>
+      </w:r>
+      <w:r>
+        <w:rPr>
+          <w:lang w:val="en-GB"/>
+        </w:rPr>
+        <w:t>new</w:t>
+      </w:r>
+      <w:r>
+        <w:rPr>
+          <w:lang w:val="en-GB"/>
+        </w:rPr>
+        <w:t xml:space="preserve"> and the </w:t>
+      </w:r>
+      <w:r>
+        <w:rPr>
+          <w:lang w:val="en-GB"/>
+        </w:rPr>
+        <w:t>current</w:t>
+      </w:r>
+      <w:r>
+        <w:rPr>
+          <w:lang w:val="en-GB"/>
+        </w:rPr>
+        <w:t xml:space="preserve"> profit</w:t>
+      </w:r>
+      <w:r>
+        <w:rPr>
+          <w:lang w:val="en-GB"/>
+        </w:rPr>
+        <w:t xml:space="preserve">. The </w:t>
+      </w:r>
+      <w:r>
+        <w:rPr>
+          <w:lang w:val="en-GB"/>
+        </w:rPr>
+        <w:t xml:space="preserve">temperature is initially set to </w:t>
+      </w:r>
+      <w:r>
+        <w:rPr>
+          <w:color w:val="FF0000"/>
+          <w:lang w:val="en-GB"/>
+        </w:rPr>
+        <w:t xml:space="preserve">some value </w:t>
+      </w:r>
+      <w:r>
+        <w:rPr>
+          <w:lang w:val="en-GB"/>
+        </w:rPr>
+        <w:t xml:space="preserve">and then cooled </w:t>
+      </w:r>
+      <w:r>
+        <w:rPr>
+          <w:lang w:val="en-GB"/>
+        </w:rPr>
+        <w:t xml:space="preserve">as we accept </w:t>
+      </w:r>
+      <w:r>
+        <w:rPr>
+          <w:lang w:val="en-GB"/>
+        </w:rPr>
+        <w:t>new</w:t>
+      </w:r>
+      <w:r>
+        <w:rPr>
+          <w:lang w:val="en-GB"/>
+        </w:rPr>
+        <w:t xml:space="preserve"> solutions. </w:t>
+      </w:r>
+      <w:r>
+        <w:rPr>
+          <w:lang w:val="en-GB"/>
+        </w:rPr>
+        <w:t xml:space="preserve">It is cooled </w:t>
+      </w:r>
+      <w:r>
+        <w:rPr>
+          <w:lang w:val="en-GB"/>
+        </w:rPr>
+        <w:t xml:space="preserve">by </w:t>
+      </w:r>
+      <w:r>
+        <w:rPr>
+          <w:color w:val="FF0000"/>
+          <w:lang w:val="en-GB"/>
+        </w:rPr>
+        <w:t>some</w:t>
+      </w:r>
+      <w:r>
+        <w:rPr>
+          <w:color w:val="FF0000"/>
+          <w:lang w:val="en-GB"/>
+        </w:rPr>
+        <w:t xml:space="preserve"> defined</w:t>
+      </w:r>
+      <w:r>
+        <w:rPr>
+          <w:color w:val="FF0000"/>
+          <w:lang w:val="en-GB"/>
+        </w:rPr>
+        <w:t xml:space="preserve"> cooling rate</w:t>
+      </w:r>
+      <w:r>
+        <w:rPr>
+          <w:lang w:val="en-GB"/>
+        </w:rPr>
+        <w:t xml:space="preserve">. </w:t>
+      </w:r>
+      <w:r>
+        <w:rPr>
+          <w:lang w:val="en-GB"/>
+        </w:rPr>
+        <w:t>We will continue looking for a better solution until</w:t>
+      </w:r>
+      <w:r>
+        <w:rPr>
+          <w:lang w:val="en-GB"/>
+        </w:rPr>
+        <w:t xml:space="preserve"> the temperature is equal to or lower than 1.</w:t>
+      </w:r>
+      <w:r>
+        <w:rPr>
+          <w:lang w:val="en-GB"/>
+        </w:rPr>
+        <w:t xml:space="preserve"> </w:t>
+      </w:r>
+    </w:p>
+    <w:p>
+      <w:pPr>
+        <w:pStyle w:val="Kop2"/>
+        <w:rPr>
+          <w:lang w:val="en-GB"/>
+        </w:rPr>
+      </w:pPr>
+      <w:r>
+        <w:rPr>
+          <w:lang w:val="en-GB"/>
+        </w:rPr>
+        <w:t>Home base evaluation</w:t>
+      </w:r>
+    </w:p>
+    <w:p>
+      <w:pPr>
+        <w:rPr>
+          <w:lang w:val="en-GB"/>
+        </w:rPr>
+      </w:pPr>
+      <w:r>
+        <w:rPr>
+          <w:lang w:val="en-GB"/>
+        </w:rPr>
+        <w:t xml:space="preserve">In the previous situations, we </w:t>
+      </w:r>
+      <w:r>
+        <w:rPr>
+          <w:lang w:val="en-GB"/>
+        </w:rPr>
+        <w:t>took</w:t>
+      </w:r>
+      <w:r>
+        <w:rPr>
+          <w:lang w:val="en-GB"/>
+        </w:rPr>
+        <w:t xml:space="preserve"> Amsterdam as home base. </w:t>
+      </w:r>
+      <w:r>
+        <w:rPr>
+          <w:lang w:val="en-GB"/>
+        </w:rPr>
+        <w:t xml:space="preserve">However, taking another city as home base might result in a higher profit. </w:t>
+      </w:r>
+      <w:r>
+        <w:rPr>
+          <w:lang w:val="en-GB"/>
+        </w:rPr>
+        <w:t xml:space="preserve">We will now examine whether </w:t>
+      </w:r>
+      <w:r>
+        <w:rPr>
+          <w:lang w:val="en-GB"/>
+        </w:rPr>
+        <w:t>Amsterdam</w:t>
+      </w:r>
+      <w:r>
+        <w:rPr>
+          <w:lang w:val="en-GB"/>
+        </w:rPr>
+        <w:t xml:space="preserve"> is the best choice, given the profit. </w:t>
+      </w:r>
+    </w:p>
+    <w:p>
+      <w:pPr>
+        <w:spacing w:after="0"/>
+        <w:rPr>
+          <w:lang w:val="en-GB"/>
+        </w:rPr>
+      </w:pPr>
+      <w:r>
+        <w:rPr>
+          <w:lang w:val="en-GB"/>
+        </w:rPr>
+        <w:t>We will look at</w:t>
+      </w:r>
+      <w:r>
+        <w:rPr>
+          <w:lang w:val="en-GB"/>
+        </w:rPr>
+        <w:t xml:space="preserve"> the case of</w:t>
+      </w:r>
+      <w:r>
+        <w:rPr>
+          <w:lang w:val="en-GB"/>
+        </w:rPr>
+        <w:t xml:space="preserve"> each </w:t>
+      </w:r>
+      <w:r>
+        <w:rPr>
+          <w:lang w:val="en-GB"/>
+        </w:rPr>
+        <w:t xml:space="preserve">of the 28 cities </w:t>
+      </w:r>
+      <w:r>
+        <w:rPr>
+          <w:lang w:val="en-GB"/>
+        </w:rPr>
+        <w:t xml:space="preserve">as home base and compare the best found flight schedules. The best schedules are found using the hill climber with restart. </w:t>
+      </w:r>
+    </w:p>
+    <w:p>
+      <w:pPr>
+        <w:pStyle w:val="Kop1"/>
+        <w:rPr>
+          <w:lang w:val="en-GB"/>
+        </w:rPr>
+      </w:pPr>
+      <w:r>
+        <w:rPr>
+          <w:lang w:val="en-GB"/>
+        </w:rPr>
+        <w:t>Results</w:t>
+      </w:r>
+    </w:p>
+    <w:p>
+      <w:pPr>
+        <w:rPr>
+          <w:lang w:val="en-GB"/>
+        </w:rPr>
+      </w:pPr>
+      <w:r>
+        <w:rPr>
+          <w:lang w:val="en-GB"/>
+        </w:rPr>
+        <w:t xml:space="preserve">Using the algorithms, we found different optimal solutions. Displayed are the timeline, map and profit in the optimal solutions for each situation and algorithm. </w:t>
+      </w:r>
+    </w:p>
+    <w:p>
+      <w:pPr>
+        <w:rPr>
+          <w:lang w:val="en-GB"/>
+        </w:rPr>
+      </w:pPr>
+      <w:r>
+        <w:rPr>
+          <w:lang w:val="en-GB"/>
+        </w:rPr>
+        <w:t xml:space="preserve">…something about </w:t>
+      </w:r>
+      <w:proofErr w:type="spellStart"/>
+      <w:r>
+        <w:rPr>
+          <w:lang w:val="en-GB"/>
+        </w:rPr>
+        <w:t>constanten</w:t>
+      </w:r>
+      <w:proofErr w:type="spellEnd"/>
+      <w:r>
+        <w:rPr>
+          <w:lang w:val="en-GB"/>
+        </w:rPr>
+        <w:t xml:space="preserve">, number of iterations, </w:t>
+      </w:r>
+      <w:proofErr w:type="spellStart"/>
+      <w:r>
+        <w:rPr>
+          <w:lang w:val="en-GB"/>
+        </w:rPr>
+        <w:t>tijd</w:t>
+      </w:r>
+      <w:proofErr w:type="spellEnd"/>
+      <w:r>
+        <w:rPr>
+          <w:lang w:val="en-GB"/>
+        </w:rPr>
+        <w:t xml:space="preserve"> om </w:t>
+      </w:r>
+      <w:proofErr w:type="spellStart"/>
+      <w:r>
+        <w:rPr>
+          <w:lang w:val="en-GB"/>
+        </w:rPr>
+        <w:t>te</w:t>
+      </w:r>
+      <w:proofErr w:type="spellEnd"/>
+      <w:r>
+        <w:rPr>
+          <w:lang w:val="en-GB"/>
+        </w:rPr>
+        <w:t xml:space="preserve"> </w:t>
+      </w:r>
+      <w:proofErr w:type="spellStart"/>
+      <w:r>
+        <w:rPr>
+          <w:lang w:val="en-GB"/>
+        </w:rPr>
+        <w:t>runnen</w:t>
+      </w:r>
+      <w:proofErr w:type="spellEnd"/>
+      <w:r>
+        <w:rPr>
+          <w:lang w:val="en-GB"/>
+        </w:rPr>
+        <w:t xml:space="preserve"> </w:t>
+      </w:r>
+      <w:proofErr w:type="spellStart"/>
+      <w:r>
+        <w:rPr>
+          <w:lang w:val="en-GB"/>
+        </w:rPr>
+        <w:t>verschilt</w:t>
+      </w:r>
+      <w:proofErr w:type="spellEnd"/>
+      <w:r>
+        <w:rPr>
+          <w:lang w:val="en-GB"/>
+        </w:rPr>
+        <w:t xml:space="preserve"> maybe </w:t>
+      </w:r>
+      <w:proofErr w:type="spellStart"/>
+      <w:r>
+        <w:rPr>
+          <w:lang w:val="en-GB"/>
+        </w:rPr>
+        <w:t>nog</w:t>
+      </w:r>
+      <w:proofErr w:type="spellEnd"/>
+      <w:r>
+        <w:rPr>
+          <w:lang w:val="en-GB"/>
+        </w:rPr>
+        <w:t>?, etc…</w:t>
+      </w:r>
+    </w:p>
+    <w:p>
+      <w:pPr>
+        <w:pStyle w:val="Kop2"/>
+        <w:rPr>
+          <w:lang w:val="en-GB"/>
+        </w:rPr>
+      </w:pPr>
+      <w:r>
+        <w:rPr>
+          <w:lang w:val="en-GB"/>
+        </w:rPr>
+        <w:t>Flight schedules</w:t>
+      </w:r>
+    </w:p>
+    <w:p>
+      <w:pPr>
+        <w:pStyle w:val="Kop3"/>
+        <w:rPr>
+          <w:lang w:val="en-GB"/>
+        </w:rPr>
+      </w:pPr>
+      <w:r>
+        <w:rPr>
+          <w:lang w:val="en-GB"/>
+        </w:rPr>
+        <w:t>Random</w:t>
+      </w:r>
+    </w:p>
+    <w:p>
+      <w:pPr>
+        <w:rPr>
+          <w:lang w:val="en-GB"/>
+        </w:rPr>
+      </w:pPr>
+      <w:r>
+        <w:rPr>
+          <w:lang w:val="en-GB"/>
+        </w:rPr>
+        <w:t>…</w:t>
+      </w:r>
+    </w:p>
+    <w:p>
+      <w:pPr>
+        <w:pStyle w:val="Kop3"/>
+        <w:rPr>
+          <w:lang w:val="en-GB"/>
+        </w:rPr>
+      </w:pPr>
+      <w:r>
+        <w:rPr>
+          <w:lang w:val="en-GB"/>
+        </w:rPr>
+        <w:t>Hill climber</w:t>
+      </w:r>
+    </w:p>
+    <w:p>
+      <w:pPr>
+        <w:rPr>
+          <w:lang w:val="en-GB"/>
+        </w:rPr>
+      </w:pPr>
+      <w:r>
+        <w:rPr>
+          <w:lang w:val="en-GB"/>
+        </w:rPr>
+        <w:t>…</w:t>
+      </w:r>
+    </w:p>
+    <w:p>
+      <w:pPr>
+        <w:pStyle w:val="Kop3"/>
+        <w:rPr>
+          <w:lang w:val="en-GB"/>
+        </w:rPr>
+      </w:pPr>
+      <w:r>
+        <w:rPr>
+          <w:lang w:val="en-GB"/>
+        </w:rPr>
+        <w:t>Hill climber with restart</w:t>
+      </w:r>
+    </w:p>
+    <w:p>
+      <w:pPr>
+        <w:rPr>
+          <w:lang w:val="en-GB"/>
+        </w:rPr>
+      </w:pPr>
+      <w:r>
+        <w:rPr>
+          <w:lang w:val="en-GB"/>
+        </w:rPr>
+        <w:t>…</w:t>
+      </w:r>
+    </w:p>
+    <w:p>
+      <w:pPr>
+        <w:pStyle w:val="Kop3"/>
+        <w:rPr>
+          <w:lang w:val="en-GB"/>
+        </w:rPr>
+      </w:pPr>
+      <w:r>
+        <w:rPr>
+          <w:lang w:val="en-GB"/>
+        </w:rPr>
+        <w:t>Simulated annealing</w:t>
+      </w:r>
+    </w:p>
+    <w:p>
+      <w:pPr>
+        <w:rPr>
+          <w:lang w:val="en-GB"/>
+        </w:rPr>
+      </w:pPr>
+      <w:r>
+        <w:rPr>
+          <w:lang w:val="en-GB"/>
+        </w:rPr>
+        <w:t>…</w:t>
+      </w:r>
+    </w:p>
+    <w:p>
+      <w:pPr>
+        <w:pStyle w:val="Kop2"/>
+        <w:rPr>
+          <w:lang w:val="en-GB"/>
+        </w:rPr>
+      </w:pPr>
+      <w:r>
+        <w:rPr>
+          <w:lang w:val="en-GB"/>
+        </w:rPr>
+        <w:lastRenderedPageBreak/>
+        <w:t>Home base evaluation</w:t>
+      </w:r>
+    </w:p>
+    <w:p>
+      <w:pPr>
+        <w:rPr>
+          <w:lang w:val="en-GB"/>
+        </w:rPr>
+      </w:pPr>
+      <w:r>
+        <w:rPr>
+          <w:lang w:val="en-GB"/>
+        </w:rPr>
+        <w:t>…</w:t>
+      </w:r>
+    </w:p>
+    <w:p>
+      <w:pPr>
+        <w:pStyle w:val="Kop1"/>
+        <w:rPr>
+          <w:lang w:val="en-GB"/>
+        </w:rPr>
+      </w:pPr>
+      <w:r>
+        <w:rPr>
+          <w:lang w:val="en-GB"/>
+        </w:rPr>
+        <w:t>Discussion</w:t>
+      </w:r>
+    </w:p>
+    <w:p>
+      <w:pPr>
+        <w:rPr>
+          <w:lang w:val="en-GB"/>
+        </w:rPr>
+      </w:pPr>
+      <w:r>
+        <w:rPr>
+          <w:lang w:val="en-GB"/>
+        </w:rPr>
+        <w:t>Answer research question</w:t>
+      </w:r>
+    </w:p>
+    <w:p>
+      <w:pPr>
+        <w:rPr>
+          <w:lang w:val="en-GB"/>
+        </w:rPr>
+      </w:pPr>
+      <w:r>
+        <w:rPr>
+          <w:lang w:val="en-GB"/>
+        </w:rPr>
+        <w:t>Discuss results?</w:t>
+      </w:r>
+    </w:p>
+    <w:p>
+      <w:pPr>
+        <w:rPr>
+          <w:lang w:val="en-GB"/>
+        </w:rPr>
+      </w:pPr>
+      <w:r>
+        <w:rPr>
+          <w:lang w:val="en-GB"/>
+        </w:rPr>
+        <w:t>Discuss process?</w:t>
+      </w:r>
+    </w:p>
+    <w:p>
+      <w:pPr>
+        <w:rPr>
+          <w:lang w:val="en-GB"/>
+        </w:rPr>
+      </w:pPr>
+      <w:commentRangeStart w:id="4"/>
+      <w:r>
+        <w:rPr>
+          <w:lang w:val="en-GB"/>
+        </w:rPr>
+        <w:t>Flaws/difficulties algorithm</w:t>
+      </w:r>
+      <w:commentRangeEnd w:id="4"/>
       <w:r>
         <w:rPr>
           <w:rStyle w:val="Verwijzingopmerking"/>
         </w:rPr>
-        <w:commentReference w:id="11"/>
-      </w:r>
-      <w:r>
-        <w:rPr>
-          <w:lang w:val="en-GB"/>
-        </w:rPr>
-        <w:t xml:space="preserve">. The </w:t>
-      </w:r>
-      <w:r>
-        <w:rPr>
-          <w:lang w:val="en-GB"/>
-        </w:rPr>
-        <w:t xml:space="preserve">temperature is initially set to </w:t>
-      </w:r>
-      <w:commentRangeStart w:id="12"/>
-      <w:r>
-        <w:rPr>
-          <w:color w:val="FF0000"/>
-          <w:lang w:val="en-GB"/>
-        </w:rPr>
-        <w:t xml:space="preserve">some value </w:t>
-      </w:r>
-      <w:commentRangeEnd w:id="12"/>
-      <w:r>
-        <w:rPr>
-          <w:rStyle w:val="Verwijzingopmerking"/>
-        </w:rPr>
-        <w:commentReference w:id="12"/>
-      </w:r>
-      <w:r>
-        <w:rPr>
-          <w:lang w:val="en-GB"/>
-        </w:rPr>
-        <w:t xml:space="preserve">and then cooled over time </w:t>
-      </w:r>
-      <w:commentRangeStart w:id="13"/>
-      <w:commentRangeStart w:id="14"/>
-      <w:r>
-        <w:rPr>
-          <w:color w:val="FF0000"/>
-          <w:lang w:val="en-GB"/>
-        </w:rPr>
-        <w:t>(per iteratie ofzo?)</w:t>
-      </w:r>
-      <w:commentRangeEnd w:id="13"/>
-      <w:r>
-        <w:rPr>
-          <w:rStyle w:val="Verwijzingopmerking"/>
-        </w:rPr>
-        <w:commentReference w:id="13"/>
-      </w:r>
-      <w:r>
-        <w:rPr>
-          <w:lang w:val="en-GB"/>
-        </w:rPr>
-        <w:t xml:space="preserve"> </w:t>
-      </w:r>
-      <w:commentRangeEnd w:id="14"/>
-      <w:r>
-        <w:rPr>
-          <w:rStyle w:val="Verwijzingopmerking"/>
-        </w:rPr>
-        <w:commentReference w:id="14"/>
-      </w:r>
-      <w:r>
-        <w:rPr>
-          <w:lang w:val="en-GB"/>
-        </w:rPr>
-        <w:t xml:space="preserve">by </w:t>
-      </w:r>
-      <w:commentRangeStart w:id="15"/>
-      <w:r>
-        <w:rPr>
-          <w:color w:val="FF0000"/>
-          <w:lang w:val="en-GB"/>
-        </w:rPr>
-        <w:t>some cooling rate</w:t>
-      </w:r>
-      <w:commentRangeEnd w:id="15"/>
-      <w:r>
-        <w:rPr>
-          <w:rStyle w:val="Verwijzingopmerking"/>
-        </w:rPr>
-        <w:commentReference w:id="15"/>
-      </w:r>
-      <w:r>
-        <w:rPr>
-          <w:lang w:val="en-GB"/>
-        </w:rPr>
-        <w:t xml:space="preserve">. </w:t>
-      </w:r>
-    </w:p>
-    <w:p>
-      <w:pPr>
-        <w:rPr>
-          <w:lang w:val="en-GB"/>
-        </w:rPr>
-      </w:pPr>
-      <w:r>
-        <w:rPr>
-          <w:lang w:val="en-GB"/>
-        </w:rPr>
-        <w:t xml:space="preserve">We will continue looking for a better solution until </w:t>
-      </w:r>
-      <w:commentRangeStart w:id="16"/>
-      <w:r>
-        <w:rPr>
-          <w:color w:val="FF0000"/>
-          <w:lang w:val="en-GB"/>
-        </w:rPr>
-        <w:t>some stop condition</w:t>
-      </w:r>
-      <w:commentRangeEnd w:id="16"/>
-      <w:r>
-        <w:rPr>
-          <w:rStyle w:val="Verwijzingopmerking"/>
-        </w:rPr>
-        <w:commentReference w:id="16"/>
-      </w:r>
-      <w:r>
-        <w:rPr>
-          <w:lang w:val="en-GB"/>
-        </w:rPr>
-        <w:t xml:space="preserve">. </w:t>
-      </w:r>
-    </w:p>
-    <w:p>
-      <w:pPr>
-        <w:pStyle w:val="Kop2"/>
-        <w:rPr>
-          <w:lang w:val="en-GB"/>
-        </w:rPr>
-      </w:pPr>
-      <w:r>
-        <w:rPr>
-          <w:lang w:val="en-GB"/>
-        </w:rPr>
-        <w:t>Home base evaluation</w:t>
-      </w:r>
-    </w:p>
-    <w:p>
-      <w:pPr>
-        <w:rPr>
-          <w:lang w:val="en-GB"/>
-        </w:rPr>
-      </w:pPr>
-      <w:r>
-        <w:rPr>
-          <w:lang w:val="en-GB"/>
-        </w:rPr>
-        <w:t xml:space="preserve">In the previous situations, we </w:t>
-      </w:r>
-      <w:r>
-        <w:rPr>
-          <w:lang w:val="en-GB"/>
-        </w:rPr>
-        <w:t>took</w:t>
-      </w:r>
-      <w:r>
-        <w:rPr>
-          <w:lang w:val="en-GB"/>
-        </w:rPr>
-        <w:t xml:space="preserve"> Amsterdam as home base. </w:t>
-      </w:r>
-      <w:r>
-        <w:rPr>
-          <w:lang w:val="en-GB"/>
-        </w:rPr>
-        <w:t xml:space="preserve">However, taking another city as home base might result in a higher profit. </w:t>
-      </w:r>
-      <w:r>
-        <w:rPr>
-          <w:lang w:val="en-GB"/>
-        </w:rPr>
-        <w:t xml:space="preserve">We will now examine whether </w:t>
-      </w:r>
-      <w:r>
-        <w:rPr>
-          <w:lang w:val="en-GB"/>
-        </w:rPr>
-        <w:t>Amsterdam</w:t>
-      </w:r>
-      <w:r>
-        <w:rPr>
-          <w:lang w:val="en-GB"/>
-        </w:rPr>
-        <w:t xml:space="preserve"> is the best choice, given the profit. </w:t>
-      </w:r>
-    </w:p>
-    <w:p>
-      <w:pPr>
-        <w:spacing w:after="0"/>
-        <w:rPr>
-          <w:lang w:val="en-GB"/>
-        </w:rPr>
-      </w:pPr>
-      <w:r>
-        <w:rPr>
-          <w:lang w:val="en-GB"/>
-        </w:rPr>
-        <w:t>We will look at</w:t>
-      </w:r>
-      <w:r>
-        <w:rPr>
-          <w:lang w:val="en-GB"/>
-        </w:rPr>
-        <w:t xml:space="preserve"> the case of</w:t>
-      </w:r>
-      <w:r>
-        <w:rPr>
-          <w:lang w:val="en-GB"/>
-        </w:rPr>
-        <w:t xml:space="preserve"> each </w:t>
-      </w:r>
-      <w:r>
-        <w:rPr>
-          <w:lang w:val="en-GB"/>
-        </w:rPr>
-        <w:t xml:space="preserve">of the 28 cities </w:t>
-      </w:r>
-      <w:r>
-        <w:rPr>
-          <w:lang w:val="en-GB"/>
-        </w:rPr>
-        <w:t xml:space="preserve">as home base and compare the best found flight schedules. The best schedules are found using the hill climber with restart. </w:t>
+        <w:commentReference w:id="4"/>
+      </w:r>
+      <w:r>
+        <w:rPr>
+          <w:lang w:val="en-GB"/>
+        </w:rPr>
+        <w:t>?</w:t>
       </w:r>
     </w:p>
     <w:p>
@@ -1946,61 +2299,7 @@
         <w:rPr>
           <w:lang w:val="en-GB"/>
         </w:rPr>
-        <w:t>Results</w:t>
-      </w:r>
-    </w:p>
-    <w:p>
-      <w:pPr>
-        <w:rPr>
-          <w:lang w:val="en-GB"/>
-        </w:rPr>
-      </w:pPr>
-      <w:r>
-        <w:rPr>
-          <w:lang w:val="en-GB"/>
-        </w:rPr>
-        <w:t xml:space="preserve">Using the algorithms, we found different optimal solutions. Displayed are the timeline, map and profit in the optimal solutions for each situation and algorithm. </w:t>
-      </w:r>
-    </w:p>
-    <w:p>
-      <w:pPr>
-        <w:rPr>
-          <w:lang w:val="en-GB"/>
-        </w:rPr>
-      </w:pPr>
-      <w:r>
-        <w:rPr>
-          <w:lang w:val="en-GB"/>
-        </w:rPr>
-        <w:t>…something about constanten, number of iterations, tijd om te runnen verschilt maybe nog?, etc…</w:t>
-      </w:r>
-    </w:p>
-    <w:p>
-      <w:pPr>
-        <w:pStyle w:val="Kop2"/>
-        <w:rPr>
-          <w:lang w:val="en-GB"/>
-        </w:rPr>
-      </w:pPr>
-      <w:r>
-        <w:rPr>
-          <w:lang w:val="en-GB"/>
-        </w:rPr>
-        <w:t>Flight schedules</w:t>
-      </w:r>
-    </w:p>
-    <w:p>
-      <w:pPr>
-        <w:pStyle w:val="Kop3"/>
-        <w:rPr>
-          <w:lang w:val="en-GB"/>
-        </w:rPr>
-      </w:pPr>
-      <w:r>
-        <w:rPr>
-          <w:lang w:val="en-GB"/>
-        </w:rPr>
-        <w:t>Random</w:t>
+        <w:t>References</w:t>
       </w:r>
     </w:p>
     <w:p>
@@ -2018,114 +2317,6 @@
     </w:p>
     <w:p>
       <w:pPr>
-        <w:pStyle w:val="Kop3"/>
-        <w:rPr>
-          <w:lang w:val="en-GB"/>
-        </w:rPr>
-      </w:pPr>
-      <w:r>
-        <w:rPr>
-          <w:lang w:val="en-GB"/>
-        </w:rPr>
-        <w:t>Hill climber</w:t>
-      </w:r>
-    </w:p>
-    <w:p>
-      <w:pPr>
-        <w:rPr>
-          <w:lang w:val="en-GB"/>
-        </w:rPr>
-      </w:pPr>
-      <w:r>
-        <w:rPr>
-          <w:lang w:val="en-GB"/>
-        </w:rPr>
-        <w:t>…</w:t>
-      </w:r>
-    </w:p>
-    <w:p>
-      <w:pPr>
-        <w:pStyle w:val="Kop3"/>
-        <w:rPr>
-          <w:lang w:val="en-GB"/>
-        </w:rPr>
-      </w:pPr>
-      <w:r>
-        <w:rPr>
-          <w:lang w:val="en-GB"/>
-        </w:rPr>
-        <w:t>Hill climber with restart</w:t>
-      </w:r>
-    </w:p>
-    <w:p>
-      <w:pPr>
-        <w:rPr>
-          <w:lang w:val="en-GB"/>
-        </w:rPr>
-      </w:pPr>
-      <w:r>
-        <w:rPr>
-          <w:lang w:val="en-GB"/>
-        </w:rPr>
-        <w:t>…</w:t>
-      </w:r>
-    </w:p>
-    <w:p>
-      <w:pPr>
-        <w:pStyle w:val="Kop3"/>
-        <w:rPr>
-          <w:lang w:val="en-GB"/>
-        </w:rPr>
-      </w:pPr>
-      <w:r>
-        <w:rPr>
-          <w:lang w:val="en-GB"/>
-        </w:rPr>
-        <w:t>Simulated annealing</w:t>
-      </w:r>
-    </w:p>
-    <w:p>
-      <w:pPr>
-        <w:rPr>
-          <w:lang w:val="en-GB"/>
-        </w:rPr>
-      </w:pPr>
-      <w:r>
-        <w:rPr>
-          <w:lang w:val="en-GB"/>
-        </w:rPr>
-        <w:t>…</w:t>
-      </w:r>
-    </w:p>
-    <w:p>
-      <w:pPr>
-        <w:pStyle w:val="Kop2"/>
-        <w:rPr>
-          <w:lang w:val="en-GB"/>
-        </w:rPr>
-      </w:pPr>
-      <w:r>
-        <w:rPr>
-          <w:lang w:val="en-GB"/>
-        </w:rPr>
-        <w:t>Home base evaluation</w:t>
-      </w:r>
-    </w:p>
-    <w:p>
-      <w:pPr>
-        <w:rPr>
-          <w:lang w:val="en-GB"/>
-        </w:rPr>
-      </w:pPr>
-      <w:r>
-        <w:rPr>
-          <w:lang w:val="en-GB"/>
-        </w:rPr>
-        <w:t>…</w:t>
-      </w:r>
-    </w:p>
-    <w:p>
-      <w:pPr>
         <w:pStyle w:val="Kop1"/>
         <w:rPr>
           <w:lang w:val="en-GB"/>
@@ -2135,114 +2326,6 @@
         <w:rPr>
           <w:lang w:val="en-GB"/>
         </w:rPr>
-        <w:lastRenderedPageBreak/>
-        <w:t>Discussion</w:t>
-      </w:r>
-    </w:p>
-    <w:p>
-      <w:pPr>
-        <w:rPr>
-          <w:lang w:val="en-GB"/>
-        </w:rPr>
-      </w:pPr>
-      <w:r>
-        <w:rPr>
-          <w:lang w:val="en-GB"/>
-        </w:rPr>
-        <w:t>Answer research question</w:t>
-      </w:r>
-    </w:p>
-    <w:p>
-      <w:pPr>
-        <w:rPr>
-          <w:lang w:val="en-GB"/>
-        </w:rPr>
-      </w:pPr>
-      <w:r>
-        <w:rPr>
-          <w:lang w:val="en-GB"/>
-        </w:rPr>
-        <w:t>Discuss results?</w:t>
-      </w:r>
-    </w:p>
-    <w:p>
-      <w:pPr>
-        <w:rPr>
-          <w:lang w:val="en-GB"/>
-        </w:rPr>
-      </w:pPr>
-      <w:r>
-        <w:rPr>
-          <w:lang w:val="en-GB"/>
-        </w:rPr>
-        <w:t>Discuss process?</w:t>
-      </w:r>
-    </w:p>
-    <w:p>
-      <w:pPr>
-        <w:rPr>
-          <w:lang w:val="en-GB"/>
-        </w:rPr>
-      </w:pPr>
-      <w:commentRangeStart w:id="17"/>
-      <w:r>
-        <w:rPr>
-          <w:lang w:val="en-GB"/>
-        </w:rPr>
-        <w:t>Flaws/difficulties algorithm</w:t>
-      </w:r>
-      <w:commentRangeEnd w:id="17"/>
-      <w:r>
-        <w:rPr>
-          <w:rStyle w:val="Verwijzingopmerking"/>
-        </w:rPr>
-        <w:commentReference w:id="17"/>
-      </w:r>
-      <w:r>
-        <w:rPr>
-          <w:lang w:val="en-GB"/>
-        </w:rPr>
-        <w:t>?</w:t>
-      </w:r>
-    </w:p>
-    <w:p>
-      <w:pPr>
-        <w:pStyle w:val="Kop1"/>
-        <w:rPr>
-          <w:lang w:val="en-GB"/>
-        </w:rPr>
-      </w:pPr>
-      <w:r>
-        <w:rPr>
-          <w:lang w:val="en-GB"/>
-        </w:rPr>
-        <w:t>References</w:t>
-      </w:r>
-    </w:p>
-    <w:p>
-      <w:pPr>
-        <w:rPr>
-          <w:lang w:val="en-GB"/>
-        </w:rPr>
-      </w:pPr>
-      <w:r>
-        <w:rPr>
-          <w:lang w:val="en-GB"/>
-        </w:rPr>
-        <w:t>…</w:t>
-      </w:r>
-    </w:p>
-    <w:p>
-      <w:pPr>
-        <w:pStyle w:val="Kop1"/>
-        <w:rPr>
-          <w:lang w:val="en-GB"/>
-        </w:rPr>
-      </w:pPr>
-      <w:r>
-        <w:rPr>
-          <w:lang w:val="en-GB"/>
-        </w:rPr>
         <w:t>Appendix</w:t>
       </w:r>
     </w:p>
@@ -2260,7 +2343,7 @@
       </w:r>
     </w:p>
     <w:sectPr>
-      <w:footerReference w:type="default" r:id="rId11"/>
+      <w:footerReference w:type="default" r:id="rId12"/>
       <w:pgSz w:w="11906" w:h="16838"/>
       <w:pgMar w:top="1417" w:right="1417" w:bottom="1417" w:left="1417" w:header="708" w:footer="708" w:gutter="0"/>
       <w:pgNumType w:start="0"/>
@@ -2273,8 +2356,8 @@
 </file>
 
 <file path=word/comments.xml><?xml version="1.0" encoding="utf-8"?>
-<w:comments xmlns:wpc="http://schemas.microsoft.com/office/word/2010/wordprocessingCanvas" xmlns:mc="http://schemas.openxmlformats.org/markup-compatibility/2006" xmlns:o="urn:schemas-microsoft-com:office:office" xmlns:r="http://schemas.openxmlformats.org/officeDocument/2006/relationships" xmlns:m="http://schemas.openxmlformats.org/officeDocument/2006/math" xmlns:v="urn:schemas-microsoft-com:vml" xmlns:wp14="http://schemas.microsoft.com/office/word/2010/wordprocessingDrawing" xmlns:wp="http://schemas.openxmlformats.org/drawingml/2006/wordprocessingDrawing" xmlns:w10="urn:schemas-microsoft-com:office:word" xmlns:w="http://schemas.openxmlformats.org/wordprocessingml/2006/main" xmlns:w14="http://schemas.microsoft.com/office/word/2010/wordml" xmlns:w15="http://schemas.microsoft.com/office/word/2012/wordml" xmlns:wpg="http://schemas.microsoft.com/office/word/2010/wordprocessingGroup" xmlns:wpi="http://schemas.microsoft.com/office/word/2010/wordprocessingInk" xmlns:wne="http://schemas.microsoft.com/office/word/2006/wordml" xmlns:wps="http://schemas.microsoft.com/office/word/2010/wordprocessingShape" mc:Ignorable="w14 w15 wp14">
-  <w:comment w:id="1" w:author="L Holt" w:date="2018-01-25T13:42:00Z" w:initials="LH">
+<w:comments xmlns:wpc="http://schemas.microsoft.com/office/word/2010/wordprocessingCanvas" xmlns:cx="http://schemas.microsoft.com/office/drawing/2014/chartex" xmlns:cx1="http://schemas.microsoft.com/office/drawing/2015/9/8/chartex" xmlns:cx2="http://schemas.microsoft.com/office/drawing/2015/10/21/chartex" xmlns:cx3="http://schemas.microsoft.com/office/drawing/2016/5/9/chartex" xmlns:cx4="http://schemas.microsoft.com/office/drawing/2016/5/10/chartex" xmlns:cx5="http://schemas.microsoft.com/office/drawing/2016/5/11/chartex" xmlns:cx6="http://schemas.microsoft.com/office/drawing/2016/5/12/chartex" xmlns:cx7="http://schemas.microsoft.com/office/drawing/2016/5/13/chartex" xmlns:cx8="http://schemas.microsoft.com/office/drawing/2016/5/14/chartex" xmlns:mc="http://schemas.openxmlformats.org/markup-compatibility/2006" xmlns:aink="http://schemas.microsoft.com/office/drawing/2016/ink" xmlns:am3d="http://schemas.microsoft.com/office/drawing/2017/model3d" xmlns:o="urn:schemas-microsoft-com:office:office" xmlns:r="http://schemas.openxmlformats.org/officeDocument/2006/relationships" xmlns:m="http://schemas.openxmlformats.org/officeDocument/2006/math" xmlns:v="urn:schemas-microsoft-com:vml" xmlns:wp14="http://schemas.microsoft.com/office/word/2010/wordprocessingDrawing" xmlns:wp="http://schemas.openxmlformats.org/drawingml/2006/wordprocessingDrawing" xmlns:w10="urn:schemas-microsoft-com:office:word" xmlns:w="http://schemas.openxmlformats.org/wordprocessingml/2006/main" xmlns:w14="http://schemas.microsoft.com/office/word/2010/wordml" xmlns:w15="http://schemas.microsoft.com/office/word/2012/wordml" xmlns:w16cid="http://schemas.microsoft.com/office/word/2016/wordml/cid" xmlns:w16se="http://schemas.microsoft.com/office/word/2015/wordml/symex" xmlns:wpg="http://schemas.microsoft.com/office/word/2010/wordprocessingGroup" xmlns:wpi="http://schemas.microsoft.com/office/word/2010/wordprocessingInk" xmlns:wne="http://schemas.microsoft.com/office/word/2006/wordml" xmlns:wps="http://schemas.microsoft.com/office/word/2010/wordprocessingShape" mc:Ignorable="w14 w15 w16se w16cid wp14">
+  <w:comment w:id="0" w:author="L Holt" w:date="2018-01-25T13:42:00Z" w:initials="LH">
     <w:p>
       <w:pPr>
         <w:pStyle w:val="Tekstopmerking"/>
@@ -2286,20 +2369,14 @@
         <w:annotationRef/>
       </w:r>
       <w:r>
-        <w:t>Research question, klopt nog niet maar voor de vorm ff zoiets neergezet.</w:t>
-      </w:r>
-      <w:r>
-        <w:t xml:space="preserve"> Research question moet ook in ondertitel op voorblad, daar ook maar ff wat neergezet. </w:t>
+        <w:t xml:space="preserve">Research question, klopt nog niet maar voor de vorm ff zoiets neergezet. Research question moet ook in ondertitel op voorblad, daar ook maar ff wat neergezet. </w:t>
       </w:r>
     </w:p>
   </w:comment>
-  <w:comment w:id="2" w:author="Daffieduck -" w:date="2018-01-25T17:26:00Z" w:initials="D-">
+  <w:comment w:id="1" w:author="L Holt" w:date="2018-01-25T13:43:00Z" w:initials="LH">
     <w:p>
       <w:pPr>
         <w:pStyle w:val="Tekstopmerking"/>
-        <w:rPr>
-          <w:lang w:val="en-GB"/>
-        </w:rPr>
       </w:pPr>
       <w:r>
         <w:rPr>
@@ -2307,21 +2384,25 @@
         </w:rPr>
         <w:annotationRef/>
       </w:r>
-      <w:r>
-        <w:rPr>
-          <w:lang w:val="en-GB"/>
-        </w:rPr>
-        <w:t>Of final destination misschien.</w:t>
-      </w:r>
+      <w:proofErr w:type="spellStart"/>
+      <w:r>
+        <w:t>Dunno</w:t>
+      </w:r>
+      <w:proofErr w:type="spellEnd"/>
+      <w:r>
+        <w:t xml:space="preserve"> state </w:t>
+      </w:r>
+      <w:proofErr w:type="spellStart"/>
+      <w:r>
+        <w:t>space</w:t>
+      </w:r>
+      <w:proofErr w:type="spellEnd"/>
     </w:p>
   </w:comment>
-  <w:comment w:id="3" w:author="L Holt" w:date="2018-01-25T13:43:00Z" w:initials="LH">
+  <w:comment w:id="2" w:author="L Holt" w:date="2018-01-25T13:46:00Z" w:initials="LH">
     <w:p>
       <w:pPr>
         <w:pStyle w:val="Tekstopmerking"/>
-        <w:rPr>
-          <w:lang w:val="en-GB"/>
-        </w:rPr>
       </w:pPr>
       <w:r>
         <w:rPr>
@@ -2330,14 +2411,17 @@
         <w:annotationRef/>
       </w:r>
       <w:r>
-        <w:rPr>
-          <w:lang w:val="en-GB"/>
-        </w:rPr>
-        <w:t>Dunno state space</w:t>
+        <w:t xml:space="preserve">Moeten we hier </w:t>
+      </w:r>
+      <w:r>
+        <w:t>de waarde al zeggen</w:t>
+      </w:r>
+      <w:r>
+        <w:t>/wat de stopconditie is?</w:t>
       </w:r>
     </w:p>
   </w:comment>
-  <w:comment w:id="5" w:author="L Holt" w:date="2018-01-25T13:46:00Z" w:initials="LH">
+  <w:comment w:id="4" w:author="Daffieduck -" w:date="2018-01-25T17:34:00Z" w:initials="D-">
     <w:p>
       <w:pPr>
         <w:pStyle w:val="Tekstopmerking"/>
@@ -2349,215 +2433,47 @@
         <w:annotationRef/>
       </w:r>
       <w:r>
-        <w:t>Moeten we hier al zeggen hoe vaak/wat de stopconditie is?</w:t>
-      </w:r>
-    </w:p>
-  </w:comment>
-  <w:comment w:id="4" w:author="Daffieduck -" w:date="2018-01-25T17:26:00Z" w:initials="D-">
-    <w:p>
-      <w:pPr>
-        <w:pStyle w:val="Tekstopmerking"/>
-      </w:pPr>
-      <w:r>
-        <w:rPr>
-          <w:rStyle w:val="Verwijzingopmerking"/>
-        </w:rPr>
-        <w:annotationRef/>
-      </w:r>
-      <w:r>
-        <w:t>Misschien moet hier nog iets meer in details bij dat we random city kiezen, random plaats in de route en over de passagiers, als er ruimte voor is. Maar weet niet hoe ver in details we moeten gaan.</w:t>
-      </w:r>
-    </w:p>
-  </w:comment>
-  <w:comment w:id="6" w:author="Daffieduck -" w:date="2018-01-25T17:27:00Z" w:initials="D-">
-    <w:p>
-      <w:pPr>
-        <w:pStyle w:val="Tekstopmerking"/>
-      </w:pPr>
-      <w:r>
-        <w:rPr>
-          <w:rStyle w:val="Verwijzingopmerking"/>
-        </w:rPr>
-        <w:annotationRef/>
-      </w:r>
-      <w:r>
-        <w:t>Die Mutations moeten denk ik ook nog worden uitgelegd.</w:t>
-      </w:r>
-    </w:p>
-  </w:comment>
-  <w:comment w:id="7" w:author="Daffieduck -" w:date="2018-01-25T17:27:00Z" w:initials="D-">
-    <w:p>
-      <w:pPr>
-        <w:pStyle w:val="Tekstopmerking"/>
-      </w:pPr>
-      <w:r>
-        <w:rPr>
-          <w:rStyle w:val="Verwijzingopmerking"/>
-        </w:rPr>
-        <w:annotationRef/>
-      </w:r>
-      <w:r>
-        <w:t>Weet ook niet of we dit mogen zeggen, of dat we gewoon moeten zeggen dat we in een local optimum komen.</w:t>
-      </w:r>
-    </w:p>
-  </w:comment>
-  <w:comment w:id="8" w:author="Daffieduck -" w:date="2018-01-25T17:28:00Z" w:initials="D-">
-    <w:p>
-      <w:pPr>
-        <w:pStyle w:val="Tekstopmerking"/>
-      </w:pPr>
-      <w:r>
-        <w:rPr>
-          <w:rStyle w:val="Verwijzingopmerking"/>
-        </w:rPr>
-        <w:annotationRef/>
-      </w:r>
-      <w:r>
-        <w:t>Ik heb het deel van no significant improvements weggehaald uit de code. Dus nu is het gewoon als er geen improvement meer is, dat we stoppen en met een andere beginnen idd.</w:t>
-      </w:r>
-    </w:p>
-  </w:comment>
-  <w:comment w:id="9" w:author="Daffieduck -" w:date="2018-01-25T17:30:00Z" w:initials="D-">
-    <w:p>
-      <w:pPr>
-        <w:pStyle w:val="Tekstopmerking"/>
-      </w:pPr>
-      <w:r>
-        <w:rPr>
-          <w:rStyle w:val="Verwijzingopmerking"/>
-        </w:rPr>
-        <w:annotationRef/>
-      </w:r>
-      <w:r>
-        <w:t>Hill climber zou een local optimum moeten vinden, terwijl dit algoritme een global optimum kan vinden (provided een goede initial temperature enzo dan.)</w:t>
-      </w:r>
-    </w:p>
-  </w:comment>
-  <w:comment w:id="10" w:author="Daffieduck -" w:date="2018-01-25T17:29:00Z" w:initials="D-">
-    <w:p>
-      <w:pPr>
-        <w:pStyle w:val="Tekstopmerking"/>
-      </w:pPr>
-      <w:r>
-        <w:rPr>
-          <w:rStyle w:val="Verwijzingopmerking"/>
-        </w:rPr>
-        <w:annotationRef/>
-      </w:r>
-      <w:r>
-        <w:t>Ik weet niet of dit zo is.</w:t>
-      </w:r>
-    </w:p>
-  </w:comment>
-  <w:comment w:id="11" w:author="Daffieduck -" w:date="2018-01-25T17:31:00Z" w:initials="D-">
-    <w:p>
-      <w:pPr>
-        <w:pStyle w:val="Tekstopmerking"/>
-      </w:pPr>
-      <w:r>
-        <w:rPr>
-          <w:rStyle w:val="Verwijzingopmerking"/>
-        </w:rPr>
-        <w:annotationRef/>
-      </w:r>
-      <w:r>
-        <w:t>Het is hier andersom trouwens, new – current, want die waarde moet negatief worden zodat de e^(negatieve waarde) steeds kleiner wordt en dus de kans op het accepten van een worse solution lager.</w:t>
-      </w:r>
-    </w:p>
-  </w:comment>
-  <w:comment w:id="12" w:author="L Holt" w:date="2018-01-25T13:46:00Z" w:initials="LH">
-    <w:p>
-      <w:pPr>
-        <w:pStyle w:val="Tekstopmerking"/>
-      </w:pPr>
-      <w:r>
-        <w:rPr>
-          <w:rStyle w:val="Verwijzingopmerking"/>
-        </w:rPr>
-        <w:annotationRef/>
-      </w:r>
-      <w:r>
-        <w:t>Hier al zeggen of wachten tot bij results?</w:t>
-      </w:r>
-    </w:p>
-  </w:comment>
-  <w:comment w:id="13" w:author="L Holt" w:date="2018-01-25T13:47:00Z" w:initials="LH">
-    <w:p>
-      <w:pPr>
-        <w:pStyle w:val="Tekstopmerking"/>
-      </w:pPr>
-      <w:r>
-        <w:rPr>
-          <w:rStyle w:val="Verwijzingopmerking"/>
-        </w:rPr>
-        <w:annotationRef/>
-      </w:r>
-      <w:r>
-        <w:t>?</w:t>
-      </w:r>
-    </w:p>
-  </w:comment>
-  <w:comment w:id="14" w:author="Daffieduck -" w:date="2018-01-25T17:32:00Z" w:initials="D-">
-    <w:p>
-      <w:pPr>
-        <w:pStyle w:val="Tekstopmerking"/>
-      </w:pPr>
-      <w:r>
-        <w:rPr>
-          <w:rStyle w:val="Verwijzingopmerking"/>
-        </w:rPr>
-        <w:annotationRef/>
-      </w:r>
-      <w:r>
-        <w:t>Het systeem wordt gecooled wanneer een nieuwe oplossing wordt geaccepteerd (dus kan ook wanneer die slechter is, maar dus niet per se per iteratie.) Dit gebeurt wanneer een succesvolle mutatie plaatsvindt, en de nieuwe oplossing door die mutatie wordt geaccepteerd, i.e. beter is of hij wordt door die acceptanceProbability (wanneer die dus niet 1 is) geaccepteerd.</w:t>
-      </w:r>
-    </w:p>
-  </w:comment>
-  <w:comment w:id="15" w:author="L Holt" w:date="2018-01-25T13:47:00Z" w:initials="LH">
-    <w:p>
-      <w:pPr>
-        <w:pStyle w:val="Tekstopmerking"/>
-      </w:pPr>
-      <w:r>
-        <w:rPr>
-          <w:rStyle w:val="Verwijzingopmerking"/>
-        </w:rPr>
-        <w:annotationRef/>
-      </w:r>
-      <w:r>
-        <w:t>Again, al hier zeggen of later pas?</w:t>
-      </w:r>
-    </w:p>
-  </w:comment>
-  <w:comment w:id="16" w:author="Daffieduck -" w:date="2018-01-25T17:34:00Z" w:initials="D-">
-    <w:p>
-      <w:pPr>
-        <w:pStyle w:val="Tekstopmerking"/>
-      </w:pPr>
-      <w:r>
-        <w:rPr>
-          <w:rStyle w:val="Verwijzingopmerking"/>
-        </w:rPr>
-        <w:annotationRef/>
-      </w:r>
-      <w:r>
-        <w:t>Totdat de temperatuur gelijk aan of onder de 1 komt.</w:t>
-      </w:r>
-    </w:p>
-  </w:comment>
-  <w:comment w:id="17" w:author="Daffieduck -" w:date="2018-01-25T17:34:00Z" w:initials="D-">
-    <w:p>
-      <w:pPr>
-        <w:pStyle w:val="Tekstopmerking"/>
-      </w:pPr>
-      <w:r>
-        <w:rPr>
-          <w:rStyle w:val="Verwijzingopmerking"/>
-        </w:rPr>
-        <w:annotationRef/>
-      </w:r>
-      <w:r>
-        <w:t xml:space="preserve">Als het niet lukt met het vinden van de goede waarden voor temperature en cooling rate voor simulated annealing, kunnen we dat hier ook wel in zetten denk ik. </w:t>
+        <w:t xml:space="preserve">Als het niet lukt met het vinden van de goede waarden voor </w:t>
+      </w:r>
+      <w:proofErr w:type="spellStart"/>
+      <w:r>
+        <w:t>temperature</w:t>
+      </w:r>
+      <w:proofErr w:type="spellEnd"/>
+      <w:r>
+        <w:t xml:space="preserve"> en </w:t>
+      </w:r>
+      <w:proofErr w:type="spellStart"/>
+      <w:r>
+        <w:t>cooling</w:t>
+      </w:r>
+      <w:proofErr w:type="spellEnd"/>
+      <w:r>
+        <w:t xml:space="preserve"> </w:t>
+      </w:r>
+      <w:proofErr w:type="spellStart"/>
+      <w:r>
+        <w:t>rate</w:t>
+      </w:r>
+      <w:proofErr w:type="spellEnd"/>
+      <w:r>
+        <w:t xml:space="preserve"> voor </w:t>
+      </w:r>
+      <w:proofErr w:type="spellStart"/>
+      <w:r>
+        <w:t>simulated</w:t>
+      </w:r>
+      <w:proofErr w:type="spellEnd"/>
+      <w:r>
+        <w:t xml:space="preserve"> </w:t>
+      </w:r>
+      <w:proofErr w:type="spellStart"/>
+      <w:r>
+        <w:t>annealing</w:t>
+      </w:r>
+      <w:proofErr w:type="spellEnd"/>
+      <w:r>
+        <w:t xml:space="preserve">, kunnen we dat hier ook wel in zetten denk ik. </w:t>
       </w:r>
     </w:p>
   </w:comment>
@@ -2565,23 +2481,10 @@
 </file>
 
 <file path=word/commentsExtended.xml><?xml version="1.0" encoding="utf-8"?>
-<w15:commentsEx xmlns:wpc="http://schemas.microsoft.com/office/word/2010/wordprocessingCanvas" xmlns:mc="http://schemas.openxmlformats.org/markup-compatibility/2006" xmlns:o="urn:schemas-microsoft-com:office:office" xmlns:r="http://schemas.openxmlformats.org/officeDocument/2006/relationships" xmlns:m="http://schemas.openxmlformats.org/officeDocument/2006/math" xmlns:v="urn:schemas-microsoft-com:vml" xmlns:wp14="http://schemas.microsoft.com/office/word/2010/wordprocessingDrawing" xmlns:wp="http://schemas.openxmlformats.org/drawingml/2006/wordprocessingDrawing" xmlns:w10="urn:schemas-microsoft-com:office:word" xmlns:w="http://schemas.openxmlformats.org/wordprocessingml/2006/main" xmlns:w14="http://schemas.microsoft.com/office/word/2010/wordml" xmlns:w15="http://schemas.microsoft.com/office/word/2012/wordml" xmlns:wpg="http://schemas.microsoft.com/office/word/2010/wordprocessingGroup" xmlns:wpi="http://schemas.microsoft.com/office/word/2010/wordprocessingInk" xmlns:wne="http://schemas.microsoft.com/office/word/2006/wordml" xmlns:wps="http://schemas.microsoft.com/office/word/2010/wordprocessingShape" mc:Ignorable="w14 w15 wp14">
+<w15:commentsEx xmlns:wpc="http://schemas.microsoft.com/office/word/2010/wordprocessingCanvas" xmlns:cx="http://schemas.microsoft.com/office/drawing/2014/chartex" xmlns:cx1="http://schemas.microsoft.com/office/drawing/2015/9/8/chartex" xmlns:cx2="http://schemas.microsoft.com/office/drawing/2015/10/21/chartex" xmlns:cx3="http://schemas.microsoft.com/office/drawing/2016/5/9/chartex" xmlns:cx4="http://schemas.microsoft.com/office/drawing/2016/5/10/chartex" xmlns:cx5="http://schemas.microsoft.com/office/drawing/2016/5/11/chartex" xmlns:cx6="http://schemas.microsoft.com/office/drawing/2016/5/12/chartex" xmlns:cx7="http://schemas.microsoft.com/office/drawing/2016/5/13/chartex" xmlns:cx8="http://schemas.microsoft.com/office/drawing/2016/5/14/chartex" xmlns:mc="http://schemas.openxmlformats.org/markup-compatibility/2006" xmlns:aink="http://schemas.microsoft.com/office/drawing/2016/ink" xmlns:am3d="http://schemas.microsoft.com/office/drawing/2017/model3d" xmlns:o="urn:schemas-microsoft-com:office:office" xmlns:r="http://schemas.openxmlformats.org/officeDocument/2006/relationships" xmlns:m="http://schemas.openxmlformats.org/officeDocument/2006/math" xmlns:v="urn:schemas-microsoft-com:vml" xmlns:wp14="http://schemas.microsoft.com/office/word/2010/wordprocessingDrawing" xmlns:wp="http://schemas.openxmlformats.org/drawingml/2006/wordprocessingDrawing" xmlns:w10="urn:schemas-microsoft-com:office:word" xmlns:w="http://schemas.openxmlformats.org/wordprocessingml/2006/main" xmlns:w14="http://schemas.microsoft.com/office/word/2010/wordml" xmlns:w15="http://schemas.microsoft.com/office/word/2012/wordml" xmlns:w16cid="http://schemas.microsoft.com/office/word/2016/wordml/cid" xmlns:w16se="http://schemas.microsoft.com/office/word/2015/wordml/symex" xmlns:wpg="http://schemas.microsoft.com/office/word/2010/wordprocessingGroup" xmlns:wpi="http://schemas.microsoft.com/office/word/2010/wordprocessingInk" xmlns:wne="http://schemas.microsoft.com/office/word/2006/wordml" xmlns:wps="http://schemas.microsoft.com/office/word/2010/wordprocessingShape" mc:Ignorable="w14 w15 w16se w16cid wp14">
   <w15:commentEx w15:paraId="597B12BA" w15:done="0"/>
-  <w15:commentEx w15:paraId="185FD3DE" w15:done="0"/>
   <w15:commentEx w15:paraId="618A5876" w15:done="0"/>
   <w15:commentEx w15:paraId="1370A07B" w15:done="0"/>
-  <w15:commentEx w15:paraId="1112F574" w15:done="0"/>
-  <w15:commentEx w15:paraId="1211F5BC" w15:done="0"/>
-  <w15:commentEx w15:paraId="67E176C1" w15:done="0"/>
-  <w15:commentEx w15:paraId="5B132C8E" w15:done="0"/>
-  <w15:commentEx w15:paraId="7BDBAD6C" w15:done="0"/>
-  <w15:commentEx w15:paraId="6A5AF111" w15:done="0"/>
-  <w15:commentEx w15:paraId="719F4E98" w15:done="0"/>
-  <w15:commentEx w15:paraId="5CD99DA0" w15:done="0"/>
-  <w15:commentEx w15:paraId="2380FD1C" w15:done="0"/>
-  <w15:commentEx w15:paraId="1EE845F8" w15:done="0"/>
-  <w15:commentEx w15:paraId="267AE9EC" w15:done="0"/>
-  <w15:commentEx w15:paraId="4392EAEA" w15:done="0"/>
   <w15:commentEx w15:paraId="0B435502" w15:done="0"/>
 </w15:commentsEx>
 </file>
@@ -2591,14 +2494,12 @@
   <w16cid:commentId w16cid:paraId="597B12BA" w16cid:durableId="1E145D5C"/>
   <w16cid:commentId w16cid:paraId="618A5876" w16cid:durableId="1E145D93"/>
   <w16cid:commentId w16cid:paraId="1370A07B" w16cid:durableId="1E145E19"/>
-  <w16cid:commentId w16cid:paraId="5CD99DA0" w16cid:durableId="1E145E40"/>
-  <w16cid:commentId w16cid:paraId="2380FD1C" w16cid:durableId="1E145E56"/>
-  <w16cid:commentId w16cid:paraId="267AE9EC" w16cid:durableId="1E145E60"/>
+  <w16cid:commentId w16cid:paraId="0B435502" w16cid:durableId="1E157F5C"/>
 </w16cid:commentsIds>
 </file>
 
 <file path=word/endnotes.xml><?xml version="1.0" encoding="utf-8"?>
-<w:endnotes xmlns:wpc="http://schemas.microsoft.com/office/word/2010/wordprocessingCanvas" xmlns:mc="http://schemas.openxmlformats.org/markup-compatibility/2006" xmlns:o="urn:schemas-microsoft-com:office:office" xmlns:r="http://schemas.openxmlformats.org/officeDocument/2006/relationships" xmlns:m="http://schemas.openxmlformats.org/officeDocument/2006/math" xmlns:v="urn:schemas-microsoft-com:vml" xmlns:wp14="http://schemas.microsoft.com/office/word/2010/wordprocessingDrawing" xmlns:wp="http://schemas.openxmlformats.org/drawingml/2006/wordprocessingDrawing" xmlns:w10="urn:schemas-microsoft-com:office:word" xmlns:w="http://schemas.openxmlformats.org/wordprocessingml/2006/main" xmlns:w14="http://schemas.microsoft.com/office/word/2010/wordml" xmlns:w15="http://schemas.microsoft.com/office/word/2012/wordml" xmlns:wpg="http://schemas.microsoft.com/office/word/2010/wordprocessingGroup" xmlns:wpi="http://schemas.microsoft.com/office/word/2010/wordprocessingInk" xmlns:wne="http://schemas.microsoft.com/office/word/2006/wordml" xmlns:wps="http://schemas.microsoft.com/office/word/2010/wordprocessingShape" mc:Ignorable="w14 w15 wp14">
+<w:endnotes xmlns:wpc="http://schemas.microsoft.com/office/word/2010/wordprocessingCanvas" xmlns:cx="http://schemas.microsoft.com/office/drawing/2014/chartex" xmlns:cx1="http://schemas.microsoft.com/office/drawing/2015/9/8/chartex" xmlns:cx2="http://schemas.microsoft.com/office/drawing/2015/10/21/chartex" xmlns:cx3="http://schemas.microsoft.com/office/drawing/2016/5/9/chartex" xmlns:cx4="http://schemas.microsoft.com/office/drawing/2016/5/10/chartex" xmlns:cx5="http://schemas.microsoft.com/office/drawing/2016/5/11/chartex" xmlns:cx6="http://schemas.microsoft.com/office/drawing/2016/5/12/chartex" xmlns:cx7="http://schemas.microsoft.com/office/drawing/2016/5/13/chartex" xmlns:cx8="http://schemas.microsoft.com/office/drawing/2016/5/14/chartex" xmlns:mc="http://schemas.openxmlformats.org/markup-compatibility/2006" xmlns:aink="http://schemas.microsoft.com/office/drawing/2016/ink" xmlns:am3d="http://schemas.microsoft.com/office/drawing/2017/model3d" xmlns:o="urn:schemas-microsoft-com:office:office" xmlns:r="http://schemas.openxmlformats.org/officeDocument/2006/relationships" xmlns:m="http://schemas.openxmlformats.org/officeDocument/2006/math" xmlns:v="urn:schemas-microsoft-com:vml" xmlns:wp14="http://schemas.microsoft.com/office/word/2010/wordprocessingDrawing" xmlns:wp="http://schemas.openxmlformats.org/drawingml/2006/wordprocessingDrawing" xmlns:w10="urn:schemas-microsoft-com:office:word" xmlns:w="http://schemas.openxmlformats.org/wordprocessingml/2006/main" xmlns:w14="http://schemas.microsoft.com/office/word/2010/wordml" xmlns:w15="http://schemas.microsoft.com/office/word/2012/wordml" xmlns:w16cid="http://schemas.microsoft.com/office/word/2016/wordml/cid" xmlns:w16se="http://schemas.microsoft.com/office/word/2015/wordml/symex" xmlns:wpg="http://schemas.microsoft.com/office/word/2010/wordprocessingGroup" xmlns:wpi="http://schemas.microsoft.com/office/word/2010/wordprocessingInk" xmlns:wne="http://schemas.microsoft.com/office/word/2006/wordml" xmlns:wps="http://schemas.microsoft.com/office/word/2010/wordprocessingShape" mc:Ignorable="w14 w15 w16se w16cid wp14">
   <w:endnote w:type="separator" w:id="-1">
     <w:p>
       <w:pPr>
@@ -2623,7 +2524,7 @@
 </file>
 
 <file path=word/footer1.xml><?xml version="1.0" encoding="utf-8"?>
-<w:ftr xmlns:wpc="http://schemas.microsoft.com/office/word/2010/wordprocessingCanvas" xmlns:mc="http://schemas.openxmlformats.org/markup-compatibility/2006" xmlns:o="urn:schemas-microsoft-com:office:office" xmlns:r="http://schemas.openxmlformats.org/officeDocument/2006/relationships" xmlns:m="http://schemas.openxmlformats.org/officeDocument/2006/math" xmlns:v="urn:schemas-microsoft-com:vml" xmlns:wp14="http://schemas.microsoft.com/office/word/2010/wordprocessingDrawing" xmlns:wp="http://schemas.openxmlformats.org/drawingml/2006/wordprocessingDrawing" xmlns:w10="urn:schemas-microsoft-com:office:word" xmlns:w="http://schemas.openxmlformats.org/wordprocessingml/2006/main" xmlns:w14="http://schemas.microsoft.com/office/word/2010/wordml" xmlns:w15="http://schemas.microsoft.com/office/word/2012/wordml" xmlns:wpg="http://schemas.microsoft.com/office/word/2010/wordprocessingGroup" xmlns:wpi="http://schemas.microsoft.com/office/word/2010/wordprocessingInk" xmlns:wne="http://schemas.microsoft.com/office/word/2006/wordml" xmlns:wps="http://schemas.microsoft.com/office/word/2010/wordprocessingShape" mc:Ignorable="w14 w15 wp14">
+<w:ftr xmlns:wpc="http://schemas.microsoft.com/office/word/2010/wordprocessingCanvas" xmlns:cx="http://schemas.microsoft.com/office/drawing/2014/chartex" xmlns:cx1="http://schemas.microsoft.com/office/drawing/2015/9/8/chartex" xmlns:cx2="http://schemas.microsoft.com/office/drawing/2015/10/21/chartex" xmlns:cx3="http://schemas.microsoft.com/office/drawing/2016/5/9/chartex" xmlns:cx4="http://schemas.microsoft.com/office/drawing/2016/5/10/chartex" xmlns:cx5="http://schemas.microsoft.com/office/drawing/2016/5/11/chartex" xmlns:cx6="http://schemas.microsoft.com/office/drawing/2016/5/12/chartex" xmlns:cx7="http://schemas.microsoft.com/office/drawing/2016/5/13/chartex" xmlns:cx8="http://schemas.microsoft.com/office/drawing/2016/5/14/chartex" xmlns:mc="http://schemas.openxmlformats.org/markup-compatibility/2006" xmlns:aink="http://schemas.microsoft.com/office/drawing/2016/ink" xmlns:am3d="http://schemas.microsoft.com/office/drawing/2017/model3d" xmlns:o="urn:schemas-microsoft-com:office:office" xmlns:r="http://schemas.openxmlformats.org/officeDocument/2006/relationships" xmlns:m="http://schemas.openxmlformats.org/officeDocument/2006/math" xmlns:v="urn:schemas-microsoft-com:vml" xmlns:wp14="http://schemas.microsoft.com/office/word/2010/wordprocessingDrawing" xmlns:wp="http://schemas.openxmlformats.org/drawingml/2006/wordprocessingDrawing" xmlns:w10="urn:schemas-microsoft-com:office:word" xmlns:w="http://schemas.openxmlformats.org/wordprocessingml/2006/main" xmlns:w14="http://schemas.microsoft.com/office/word/2010/wordml" xmlns:w15="http://schemas.microsoft.com/office/word/2012/wordml" xmlns:w16cid="http://schemas.microsoft.com/office/word/2016/wordml/cid" xmlns:w16se="http://schemas.microsoft.com/office/word/2015/wordml/symex" xmlns:wpg="http://schemas.microsoft.com/office/word/2010/wordprocessingGroup" xmlns:wpi="http://schemas.microsoft.com/office/word/2010/wordprocessingInk" xmlns:wne="http://schemas.microsoft.com/office/word/2006/wordml" xmlns:wps="http://schemas.microsoft.com/office/word/2010/wordprocessingShape" mc:Ignorable="w14 w15 w16se w16cid wp14">
   <w:sdt>
     <w:sdtPr>
       <w:id w:val="1976022072"/>
@@ -2632,7 +2533,6 @@
         <w:docPartUnique/>
       </w:docPartObj>
     </w:sdtPr>
-    <w:sdtEndPr/>
     <w:sdtContent>
       <w:p>
         <w:pPr>
@@ -2669,7 +2569,7 @@
 </file>
 
 <file path=word/footnotes.xml><?xml version="1.0" encoding="utf-8"?>
-<w:footnotes xmlns:wpc="http://schemas.microsoft.com/office/word/2010/wordprocessingCanvas" xmlns:mc="http://schemas.openxmlformats.org/markup-compatibility/2006" xmlns:o="urn:schemas-microsoft-com:office:office" xmlns:r="http://schemas.openxmlformats.org/officeDocument/2006/relationships" xmlns:m="http://schemas.openxmlformats.org/officeDocument/2006/math" xmlns:v="urn:schemas-microsoft-com:vml" xmlns:wp14="http://schemas.microsoft.com/office/word/2010/wordprocessingDrawing" xmlns:wp="http://schemas.openxmlformats.org/drawingml/2006/wordprocessingDrawing" xmlns:w10="urn:schemas-microsoft-com:office:word" xmlns:w="http://schemas.openxmlformats.org/wordprocessingml/2006/main" xmlns:w14="http://schemas.microsoft.com/office/word/2010/wordml" xmlns:w15="http://schemas.microsoft.com/office/word/2012/wordml" xmlns:wpg="http://schemas.microsoft.com/office/word/2010/wordprocessingGroup" xmlns:wpi="http://schemas.microsoft.com/office/word/2010/wordprocessingInk" xmlns:wne="http://schemas.microsoft.com/office/word/2006/wordml" xmlns:wps="http://schemas.microsoft.com/office/word/2010/wordprocessingShape" mc:Ignorable="w14 w15 wp14">
+<w:footnotes xmlns:wpc="http://schemas.microsoft.com/office/word/2010/wordprocessingCanvas" xmlns:cx="http://schemas.microsoft.com/office/drawing/2014/chartex" xmlns:cx1="http://schemas.microsoft.com/office/drawing/2015/9/8/chartex" xmlns:cx2="http://schemas.microsoft.com/office/drawing/2015/10/21/chartex" xmlns:cx3="http://schemas.microsoft.com/office/drawing/2016/5/9/chartex" xmlns:cx4="http://schemas.microsoft.com/office/drawing/2016/5/10/chartex" xmlns:cx5="http://schemas.microsoft.com/office/drawing/2016/5/11/chartex" xmlns:cx6="http://schemas.microsoft.com/office/drawing/2016/5/12/chartex" xmlns:cx7="http://schemas.microsoft.com/office/drawing/2016/5/13/chartex" xmlns:cx8="http://schemas.microsoft.com/office/drawing/2016/5/14/chartex" xmlns:mc="http://schemas.openxmlformats.org/markup-compatibility/2006" xmlns:aink="http://schemas.microsoft.com/office/drawing/2016/ink" xmlns:am3d="http://schemas.microsoft.com/office/drawing/2017/model3d" xmlns:o="urn:schemas-microsoft-com:office:office" xmlns:r="http://schemas.openxmlformats.org/officeDocument/2006/relationships" xmlns:m="http://schemas.openxmlformats.org/officeDocument/2006/math" xmlns:v="urn:schemas-microsoft-com:vml" xmlns:wp14="http://schemas.microsoft.com/office/word/2010/wordprocessingDrawing" xmlns:wp="http://schemas.openxmlformats.org/drawingml/2006/wordprocessingDrawing" xmlns:w10="urn:schemas-microsoft-com:office:word" xmlns:w="http://schemas.openxmlformats.org/wordprocessingml/2006/main" xmlns:w14="http://schemas.microsoft.com/office/word/2010/wordml" xmlns:w15="http://schemas.microsoft.com/office/word/2012/wordml" xmlns:w16cid="http://schemas.microsoft.com/office/word/2016/wordml/cid" xmlns:w16se="http://schemas.microsoft.com/office/word/2015/wordml/symex" xmlns:wpg="http://schemas.microsoft.com/office/word/2010/wordprocessingGroup" xmlns:wpi="http://schemas.microsoft.com/office/word/2010/wordprocessingInk" xmlns:wne="http://schemas.microsoft.com/office/word/2006/wordml" xmlns:wps="http://schemas.microsoft.com/office/word/2010/wordprocessingShape" mc:Ignorable="w14 w15 w16se w16cid wp14">
   <w:footnote w:type="separator" w:id="-1">
     <w:p>
       <w:pPr>
@@ -2694,7 +2594,7 @@
 </file>
 
 <file path=word/people.xml><?xml version="1.0" encoding="utf-8"?>
-<w15:people xmlns:wpc="http://schemas.microsoft.com/office/word/2010/wordprocessingCanvas" xmlns:mc="http://schemas.openxmlformats.org/markup-compatibility/2006" xmlns:o="urn:schemas-microsoft-com:office:office" xmlns:r="http://schemas.openxmlformats.org/officeDocument/2006/relationships" xmlns:m="http://schemas.openxmlformats.org/officeDocument/2006/math" xmlns:v="urn:schemas-microsoft-com:vml" xmlns:wp14="http://schemas.microsoft.com/office/word/2010/wordprocessingDrawing" xmlns:wp="http://schemas.openxmlformats.org/drawingml/2006/wordprocessingDrawing" xmlns:w10="urn:schemas-microsoft-com:office:word" xmlns:w="http://schemas.openxmlformats.org/wordprocessingml/2006/main" xmlns:w14="http://schemas.microsoft.com/office/word/2010/wordml" xmlns:w15="http://schemas.microsoft.com/office/word/2012/wordml" xmlns:wpg="http://schemas.microsoft.com/office/word/2010/wordprocessingGroup" xmlns:wpi="http://schemas.microsoft.com/office/word/2010/wordprocessingInk" xmlns:wne="http://schemas.microsoft.com/office/word/2006/wordml" xmlns:wps="http://schemas.microsoft.com/office/word/2010/wordprocessingShape" mc:Ignorable="w14 w15 wp14">
+<w15:people xmlns:wpc="http://schemas.microsoft.com/office/word/2010/wordprocessingCanvas" xmlns:cx="http://schemas.microsoft.com/office/drawing/2014/chartex" xmlns:cx1="http://schemas.microsoft.com/office/drawing/2015/9/8/chartex" xmlns:cx2="http://schemas.microsoft.com/office/drawing/2015/10/21/chartex" xmlns:cx3="http://schemas.microsoft.com/office/drawing/2016/5/9/chartex" xmlns:cx4="http://schemas.microsoft.com/office/drawing/2016/5/10/chartex" xmlns:cx5="http://schemas.microsoft.com/office/drawing/2016/5/11/chartex" xmlns:cx6="http://schemas.microsoft.com/office/drawing/2016/5/12/chartex" xmlns:cx7="http://schemas.microsoft.com/office/drawing/2016/5/13/chartex" xmlns:cx8="http://schemas.microsoft.com/office/drawing/2016/5/14/chartex" xmlns:mc="http://schemas.openxmlformats.org/markup-compatibility/2006" xmlns:aink="http://schemas.microsoft.com/office/drawing/2016/ink" xmlns:am3d="http://schemas.microsoft.com/office/drawing/2017/model3d" xmlns:o="urn:schemas-microsoft-com:office:office" xmlns:r="http://schemas.openxmlformats.org/officeDocument/2006/relationships" xmlns:m="http://schemas.openxmlformats.org/officeDocument/2006/math" xmlns:v="urn:schemas-microsoft-com:vml" xmlns:wp14="http://schemas.microsoft.com/office/word/2010/wordprocessingDrawing" xmlns:wp="http://schemas.openxmlformats.org/drawingml/2006/wordprocessingDrawing" xmlns:w10="urn:schemas-microsoft-com:office:word" xmlns:w="http://schemas.openxmlformats.org/wordprocessingml/2006/main" xmlns:w14="http://schemas.microsoft.com/office/word/2010/wordml" xmlns:w15="http://schemas.microsoft.com/office/word/2012/wordml" xmlns:w16cid="http://schemas.microsoft.com/office/word/2016/wordml/cid" xmlns:w16se="http://schemas.microsoft.com/office/word/2015/wordml/symex" xmlns:wpg="http://schemas.microsoft.com/office/word/2010/wordprocessingGroup" xmlns:wpi="http://schemas.microsoft.com/office/word/2010/wordprocessingInk" xmlns:wne="http://schemas.microsoft.com/office/word/2006/wordml" xmlns:wps="http://schemas.microsoft.com/office/word/2010/wordprocessingShape" mc:Ignorable="w14 w15 w16se w16cid wp14">
   <w15:person w15:author="L Holt">
     <w15:presenceInfo w15:providerId="Windows Live" w15:userId="ec68ff93021f98fa"/>
   </w15:person>
@@ -2705,7 +2605,7 @@
 </file>
 
 <file path=word/styles.xml><?xml version="1.0" encoding="utf-8"?>
-<w:styles xmlns:mc="http://schemas.openxmlformats.org/markup-compatibility/2006" xmlns:r="http://schemas.openxmlformats.org/officeDocument/2006/relationships" xmlns:w="http://schemas.openxmlformats.org/wordprocessingml/2006/main" xmlns:w14="http://schemas.microsoft.com/office/word/2010/wordml" xmlns:w15="http://schemas.microsoft.com/office/word/2012/wordml" mc:Ignorable="w14 w15">
+<w:styles xmlns:mc="http://schemas.openxmlformats.org/markup-compatibility/2006" xmlns:r="http://schemas.openxmlformats.org/officeDocument/2006/relationships" xmlns:w="http://schemas.openxmlformats.org/wordprocessingml/2006/main" xmlns:w14="http://schemas.microsoft.com/office/word/2010/wordml" xmlns:w15="http://schemas.microsoft.com/office/word/2012/wordml" xmlns:w16cid="http://schemas.microsoft.com/office/word/2016/wordml/cid" xmlns:w16se="http://schemas.microsoft.com/office/word/2015/wordml/symex" mc:Ignorable="w14 w15 w16se w16cid">
   <w:docDefaults>
     <w:rPrDefault>
       <w:rPr>
@@ -2721,7 +2621,7 @@
       </w:pPr>
     </w:pPrDefault>
   </w:docDefaults>
-  <w:latentStyles w:defLockedState="0" w:defUIPriority="99" w:defSemiHidden="0" w:defUnhideWhenUsed="0" w:defQFormat="0" w:count="371">
+  <w:latentStyles w:defLockedState="0" w:defUIPriority="99" w:defSemiHidden="0" w:defUnhideWhenUsed="0" w:defQFormat="0" w:count="375">
     <w:lsdException w:name="Normal" w:uiPriority="0" w:qFormat="1"/>
     <w:lsdException w:name="heading 1" w:uiPriority="9" w:qFormat="1"/>
     <w:lsdException w:name="heading 2" w:semiHidden="1" w:uiPriority="9" w:unhideWhenUsed="1" w:qFormat="1"/>
@@ -2827,7 +2727,6 @@
     <w:lsdException w:name="HTML Sample" w:semiHidden="1" w:unhideWhenUsed="1"/>
     <w:lsdException w:name="HTML Typewriter" w:semiHidden="1" w:unhideWhenUsed="1"/>
     <w:lsdException w:name="HTML Variable" w:semiHidden="1" w:unhideWhenUsed="1"/>
-    <w:lsdException w:name="Normal Table" w:semiHidden="1" w:unhideWhenUsed="1"/>
     <w:lsdException w:name="annotation subject" w:semiHidden="1" w:unhideWhenUsed="1"/>
     <w:lsdException w:name="No List" w:semiHidden="1" w:unhideWhenUsed="1"/>
     <w:lsdException w:name="Outline List 1" w:semiHidden="1" w:unhideWhenUsed="1"/>
@@ -2871,10 +2770,8 @@
     <w:lsdException w:name="Table Elegant" w:semiHidden="1" w:unhideWhenUsed="1"/>
     <w:lsdException w:name="Table Professional" w:semiHidden="1" w:unhideWhenUsed="1"/>
     <w:lsdException w:name="Table Subtle 1" w:semiHidden="1" w:unhideWhenUsed="1"/>
-    <w:lsdException w:name="Table Subtle 2" w:semiHidden="1" w:unhideWhenUsed="1"/>
     <w:lsdException w:name="Table Web 1" w:semiHidden="1" w:unhideWhenUsed="1"/>
     <w:lsdException w:name="Table Web 2" w:semiHidden="1" w:unhideWhenUsed="1"/>
-    <w:lsdException w:name="Table Web 3" w:semiHidden="1" w:unhideWhenUsed="1"/>
     <w:lsdException w:name="Balloon Text" w:semiHidden="1" w:unhideWhenUsed="1"/>
     <w:lsdException w:name="Table Grid" w:uiPriority="59"/>
     <w:lsdException w:name="Table Theme" w:semiHidden="1" w:unhideWhenUsed="1"/>
@@ -3093,6 +2990,10 @@
     <w:lsdException w:name="List Table 5 Dark Accent 6" w:uiPriority="50"/>
     <w:lsdException w:name="List Table 6 Colorful Accent 6" w:uiPriority="51"/>
     <w:lsdException w:name="List Table 7 Colorful Accent 6" w:uiPriority="52"/>
+    <w:lsdException w:name="Mention" w:semiHidden="1" w:unhideWhenUsed="1"/>
+    <w:lsdException w:name="Smart Hyperlink" w:semiHidden="1" w:unhideWhenUsed="1"/>
+    <w:lsdException w:name="Hashtag" w:semiHidden="1" w:unhideWhenUsed="1"/>
+    <w:lsdException w:name="Unresolved Mention" w:semiHidden="1" w:unhideWhenUsed="1"/>
   </w:latentStyles>
   <w:style w:type="paragraph" w:default="1" w:styleId="Standaard">
     <w:name w:val="Normal"/>
@@ -3418,7 +3319,7 @@
 </file>
 
 <file path=word/glossary/document.xml><?xml version="1.0" encoding="utf-8"?>
-<w:glossaryDocument xmlns:wpc="http://schemas.microsoft.com/office/word/2010/wordprocessingCanvas" xmlns:mc="http://schemas.openxmlformats.org/markup-compatibility/2006" xmlns:o="urn:schemas-microsoft-com:office:office" xmlns:r="http://schemas.openxmlformats.org/officeDocument/2006/relationships" xmlns:m="http://schemas.openxmlformats.org/officeDocument/2006/math" xmlns:v="urn:schemas-microsoft-com:vml" xmlns:wp14="http://schemas.microsoft.com/office/word/2010/wordprocessingDrawing" xmlns:wp="http://schemas.openxmlformats.org/drawingml/2006/wordprocessingDrawing" xmlns:w10="urn:schemas-microsoft-com:office:word" xmlns:w="http://schemas.openxmlformats.org/wordprocessingml/2006/main" xmlns:w14="http://schemas.microsoft.com/office/word/2010/wordml" xmlns:w15="http://schemas.microsoft.com/office/word/2012/wordml" xmlns:wpg="http://schemas.microsoft.com/office/word/2010/wordprocessingGroup" xmlns:wpi="http://schemas.microsoft.com/office/word/2010/wordprocessingInk" xmlns:wne="http://schemas.microsoft.com/office/word/2006/wordml" xmlns:wps="http://schemas.microsoft.com/office/word/2010/wordprocessingShape" mc:Ignorable="w14 w15 wp14">
+<w:glossaryDocument xmlns:wpc="http://schemas.microsoft.com/office/word/2010/wordprocessingCanvas" xmlns:cx="http://schemas.microsoft.com/office/drawing/2014/chartex" xmlns:cx1="http://schemas.microsoft.com/office/drawing/2015/9/8/chartex" xmlns:cx2="http://schemas.microsoft.com/office/drawing/2015/10/21/chartex" xmlns:cx3="http://schemas.microsoft.com/office/drawing/2016/5/9/chartex" xmlns:cx4="http://schemas.microsoft.com/office/drawing/2016/5/10/chartex" xmlns:cx5="http://schemas.microsoft.com/office/drawing/2016/5/11/chartex" xmlns:cx6="http://schemas.microsoft.com/office/drawing/2016/5/12/chartex" xmlns:cx7="http://schemas.microsoft.com/office/drawing/2016/5/13/chartex" xmlns:cx8="http://schemas.microsoft.com/office/drawing/2016/5/14/chartex" xmlns:mc="http://schemas.openxmlformats.org/markup-compatibility/2006" xmlns:aink="http://schemas.microsoft.com/office/drawing/2016/ink" xmlns:am3d="http://schemas.microsoft.com/office/drawing/2017/model3d" xmlns:o="urn:schemas-microsoft-com:office:office" xmlns:r="http://schemas.openxmlformats.org/officeDocument/2006/relationships" xmlns:m="http://schemas.openxmlformats.org/officeDocument/2006/math" xmlns:v="urn:schemas-microsoft-com:vml" xmlns:wp14="http://schemas.microsoft.com/office/word/2010/wordprocessingDrawing" xmlns:wp="http://schemas.openxmlformats.org/drawingml/2006/wordprocessingDrawing" xmlns:w10="urn:schemas-microsoft-com:office:word" xmlns:w="http://schemas.openxmlformats.org/wordprocessingml/2006/main" xmlns:w14="http://schemas.microsoft.com/office/word/2010/wordml" xmlns:w15="http://schemas.microsoft.com/office/word/2012/wordml" xmlns:w16cid="http://schemas.microsoft.com/office/word/2016/wordml/cid" xmlns:w16se="http://schemas.microsoft.com/office/word/2015/wordml/symex" xmlns:wpg="http://schemas.microsoft.com/office/word/2010/wordprocessingGroup" xmlns:wpi="http://schemas.microsoft.com/office/word/2010/wordprocessingInk" xmlns:wne="http://schemas.microsoft.com/office/word/2006/wordml" xmlns:wps="http://schemas.microsoft.com/office/word/2010/wordprocessingShape" mc:Ignorable="w14 w15 w16se w16cid wp14">
   <w:docParts>
     <w:docPart>
       <w:docPartPr>
@@ -3442,7 +3343,7 @@
           </w:pPr>
           <w:r>
             <w:rPr>
-              <w:color w:val="2E74B5" w:themeColor="accent1" w:themeShade="BF"/>
+              <w:color w:val="2F5496" w:themeColor="accent1" w:themeShade="BF"/>
               <w:sz w:val="24"/>
               <w:szCs w:val="24"/>
               <w:lang w:val="nl-NL"/>
@@ -3475,7 +3376,7 @@
           <w:r>
             <w:rPr>
               <w:rFonts w:asciiTheme="majorHAnsi" w:eastAsiaTheme="majorEastAsia" w:hAnsiTheme="majorHAnsi" w:cstheme="majorBidi"/>
-              <w:color w:val="5B9BD5" w:themeColor="accent1"/>
+              <w:color w:val="4472C4" w:themeColor="accent1"/>
               <w:sz w:val="88"/>
               <w:szCs w:val="88"/>
               <w:lang w:val="nl-NL"/>
@@ -3507,7 +3408,7 @@
           </w:pPr>
           <w:r>
             <w:rPr>
-              <w:color w:val="2E74B5" w:themeColor="accent1" w:themeShade="BF"/>
+              <w:color w:val="2F5496" w:themeColor="accent1" w:themeShade="BF"/>
               <w:sz w:val="24"/>
               <w:szCs w:val="24"/>
               <w:lang w:val="nl-NL"/>
@@ -3522,20 +3423,20 @@
 </file>
 
 <file path=word/glossary/fontTable.xml><?xml version="1.0" encoding="utf-8"?>
-<w:fonts xmlns:mc="http://schemas.openxmlformats.org/markup-compatibility/2006" xmlns:r="http://schemas.openxmlformats.org/officeDocument/2006/relationships" xmlns:w="http://schemas.openxmlformats.org/wordprocessingml/2006/main" xmlns:w14="http://schemas.microsoft.com/office/word/2010/wordml" xmlns:w15="http://schemas.microsoft.com/office/word/2012/wordml" mc:Ignorable="w14 w15">
+<w:fonts xmlns:mc="http://schemas.openxmlformats.org/markup-compatibility/2006" xmlns:r="http://schemas.openxmlformats.org/officeDocument/2006/relationships" xmlns:w="http://schemas.openxmlformats.org/wordprocessingml/2006/main" xmlns:w14="http://schemas.microsoft.com/office/word/2010/wordml" xmlns:w15="http://schemas.microsoft.com/office/word/2012/wordml" xmlns:w16cid="http://schemas.microsoft.com/office/word/2016/wordml/cid" xmlns:w16se="http://schemas.microsoft.com/office/word/2015/wordml/symex" mc:Ignorable="w14 w15 w16se w16cid">
   <w:font w:name="Calibri">
     <w:panose1 w:val="020F0502020204030204"/>
     <w:charset w:val="00"/>
     <w:family w:val="swiss"/>
     <w:pitch w:val="variable"/>
-    <w:sig w:usb0="E00002FF" w:usb1="4000ACFF" w:usb2="00000001" w:usb3="00000000" w:csb0="0000019F" w:csb1="00000000"/>
+    <w:sig w:usb0="E0002AFF" w:usb1="C000247B" w:usb2="00000009" w:usb3="00000000" w:csb0="000001FF" w:csb1="00000000"/>
   </w:font>
   <w:font w:name="Times New Roman">
     <w:panose1 w:val="02020603050405020304"/>
     <w:charset w:val="00"/>
     <w:family w:val="roman"/>
     <w:pitch w:val="variable"/>
-    <w:sig w:usb0="E0002EFF" w:usb1="C0007843" w:usb2="00000009" w:usb3="00000000" w:csb0="000001FF" w:csb1="00000000"/>
+    <w:sig w:usb0="E0002EFF" w:usb1="C000785B" w:usb2="00000009" w:usb3="00000000" w:csb0="000001FF" w:csb1="00000000"/>
   </w:font>
   <w:font w:name="Cambria">
     <w:panose1 w:val="02040503050406030204"/>
@@ -3556,7 +3457,7 @@
     <w:charset w:val="00"/>
     <w:family w:val="swiss"/>
     <w:pitch w:val="variable"/>
-    <w:sig w:usb0="E0002AFF" w:usb1="C0007843" w:usb2="00000009" w:usb3="00000000" w:csb0="000001FF" w:csb1="00000000"/>
+    <w:sig w:usb0="E0002EFF" w:usb1="C0007843" w:usb2="00000009" w:usb3="00000000" w:csb0="000001FF" w:csb1="00000000"/>
   </w:font>
   <w:font w:name="Cambria Math">
     <w:panose1 w:val="02040503050406030204"/>
@@ -3570,13 +3471,13 @@
     <w:charset w:val="00"/>
     <w:family w:val="swiss"/>
     <w:pitch w:val="variable"/>
-    <w:sig w:usb0="A00002EF" w:usb1="4000207B" w:usb2="00000000" w:usb3="00000000" w:csb0="0000019F" w:csb1="00000000"/>
+    <w:sig w:usb0="E0002AFF" w:usb1="C000247B" w:usb2="00000009" w:usb3="00000000" w:csb0="000001FF" w:csb1="00000000"/>
   </w:font>
 </w:fonts>
 </file>
 
 <file path=word/glossary/settings.xml><?xml version="1.0" encoding="utf-8"?>
-<w:settings xmlns:mc="http://schemas.openxmlformats.org/markup-compatibility/2006" xmlns:o="urn:schemas-microsoft-com:office:office" xmlns:r="http://schemas.openxmlformats.org/officeDocument/2006/relationships" xmlns:m="http://schemas.openxmlformats.org/officeDocument/2006/math" xmlns:v="urn:schemas-microsoft-com:vml" xmlns:w10="urn:schemas-microsoft-com:office:word" xmlns:w="http://schemas.openxmlformats.org/wordprocessingml/2006/main" xmlns:w14="http://schemas.microsoft.com/office/word/2010/wordml" xmlns:w15="http://schemas.microsoft.com/office/word/2012/wordml" xmlns:sl="http://schemas.openxmlformats.org/schemaLibrary/2006/main" mc:Ignorable="w14 w15">
+<w:settings xmlns:mc="http://schemas.openxmlformats.org/markup-compatibility/2006" xmlns:o="urn:schemas-microsoft-com:office:office" xmlns:r="http://schemas.openxmlformats.org/officeDocument/2006/relationships" xmlns:m="http://schemas.openxmlformats.org/officeDocument/2006/math" xmlns:v="urn:schemas-microsoft-com:vml" xmlns:w10="urn:schemas-microsoft-com:office:word" xmlns:w="http://schemas.openxmlformats.org/wordprocessingml/2006/main" xmlns:w14="http://schemas.microsoft.com/office/word/2010/wordml" xmlns:w15="http://schemas.microsoft.com/office/word/2012/wordml" xmlns:w16cid="http://schemas.microsoft.com/office/word/2016/wordml/cid" xmlns:w16se="http://schemas.microsoft.com/office/word/2015/wordml/symex" xmlns:sl="http://schemas.openxmlformats.org/schemaLibrary/2006/main" mc:Ignorable="w14 w15 w16se w16cid">
   <w:view w:val="normal"/>
   <w:defaultTabStop w:val="720"/>
   <w:hyphenationZone w:val="425"/>
@@ -3588,11 +3489,13 @@
     <w:compatSetting w:name="enableOpenTypeFeatures" w:uri="http://schemas.microsoft.com/office/word" w:val="1"/>
     <w:compatSetting w:name="doNotFlipMirrorIndents" w:uri="http://schemas.microsoft.com/office/word" w:val="1"/>
     <w:compatSetting w:name="differentiateMultirowTableHeaders" w:uri="http://schemas.microsoft.com/office/word" w:val="1"/>
+    <w:compatSetting w:name="useWord2013TrackBottomHyphenation" w:uri="http://schemas.microsoft.com/office/word" w:val="1"/>
   </w:compat>
   <w:rsids>
     <w:rsidRoot w:val="00F83A8B"/>
     <w:rsid w:val="007C4A41"/>
     <w:rsid w:val="009762B8"/>
+    <w:rsid w:val="00DD3619"/>
     <w:rsid w:val="00F83A8B"/>
   </w:rsids>
   <m:mathPr>
@@ -3617,7 +3520,7 @@
 </file>
 
 <file path=word/glossary/styles.xml><?xml version="1.0" encoding="utf-8"?>
-<w:styles xmlns:mc="http://schemas.openxmlformats.org/markup-compatibility/2006" xmlns:r="http://schemas.openxmlformats.org/officeDocument/2006/relationships" xmlns:w="http://schemas.openxmlformats.org/wordprocessingml/2006/main" xmlns:w14="http://schemas.microsoft.com/office/word/2010/wordml" xmlns:w15="http://schemas.microsoft.com/office/word/2012/wordml" mc:Ignorable="w14 w15">
+<w:styles xmlns:mc="http://schemas.openxmlformats.org/markup-compatibility/2006" xmlns:r="http://schemas.openxmlformats.org/officeDocument/2006/relationships" xmlns:w="http://schemas.openxmlformats.org/wordprocessingml/2006/main" xmlns:w14="http://schemas.microsoft.com/office/word/2010/wordml" xmlns:w15="http://schemas.microsoft.com/office/word/2012/wordml" xmlns:w16cid="http://schemas.microsoft.com/office/word/2016/wordml/cid" xmlns:w16se="http://schemas.microsoft.com/office/word/2015/wordml/symex" mc:Ignorable="w14 w15 w16se w16cid">
   <w:docDefaults>
     <w:rPrDefault>
       <w:rPr>
@@ -3633,7 +3536,7 @@
       </w:pPr>
     </w:pPrDefault>
   </w:docDefaults>
-  <w:latentStyles w:defLockedState="0" w:defUIPriority="99" w:defSemiHidden="0" w:defUnhideWhenUsed="0" w:defQFormat="0" w:count="371">
+  <w:latentStyles w:defLockedState="0" w:defUIPriority="99" w:defSemiHidden="0" w:defUnhideWhenUsed="0" w:defQFormat="0" w:count="375">
     <w:lsdException w:name="Normal" w:uiPriority="0" w:qFormat="1"/>
     <w:lsdException w:name="heading 1" w:uiPriority="9" w:qFormat="1"/>
     <w:lsdException w:name="heading 2" w:semiHidden="1" w:uiPriority="9" w:unhideWhenUsed="1" w:qFormat="1"/>
@@ -3739,7 +3642,6 @@
     <w:lsdException w:name="HTML Sample" w:semiHidden="1" w:unhideWhenUsed="1"/>
     <w:lsdException w:name="HTML Typewriter" w:semiHidden="1" w:unhideWhenUsed="1"/>
     <w:lsdException w:name="HTML Variable" w:semiHidden="1" w:unhideWhenUsed="1"/>
-    <w:lsdException w:name="Normal Table" w:semiHidden="1" w:unhideWhenUsed="1"/>
     <w:lsdException w:name="annotation subject" w:semiHidden="1" w:unhideWhenUsed="1"/>
     <w:lsdException w:name="No List" w:semiHidden="1" w:unhideWhenUsed="1"/>
     <w:lsdException w:name="Outline List 1" w:semiHidden="1" w:unhideWhenUsed="1"/>
@@ -3783,10 +3685,8 @@
     <w:lsdException w:name="Table Elegant" w:semiHidden="1" w:unhideWhenUsed="1"/>
     <w:lsdException w:name="Table Professional" w:semiHidden="1" w:unhideWhenUsed="1"/>
     <w:lsdException w:name="Table Subtle 1" w:semiHidden="1" w:unhideWhenUsed="1"/>
-    <w:lsdException w:name="Table Subtle 2" w:semiHidden="1" w:unhideWhenUsed="1"/>
     <w:lsdException w:name="Table Web 1" w:semiHidden="1" w:unhideWhenUsed="1"/>
     <w:lsdException w:name="Table Web 2" w:semiHidden="1" w:unhideWhenUsed="1"/>
-    <w:lsdException w:name="Table Web 3" w:semiHidden="1" w:unhideWhenUsed="1"/>
     <w:lsdException w:name="Balloon Text" w:semiHidden="1" w:unhideWhenUsed="1"/>
     <w:lsdException w:name="Table Grid" w:uiPriority="39"/>
     <w:lsdException w:name="Table Theme" w:semiHidden="1" w:unhideWhenUsed="1"/>
@@ -4005,6 +3905,10 @@
     <w:lsdException w:name="List Table 5 Dark Accent 6" w:uiPriority="50"/>
     <w:lsdException w:name="List Table 6 Colorful Accent 6" w:uiPriority="51"/>
     <w:lsdException w:name="List Table 7 Colorful Accent 6" w:uiPriority="52"/>
+    <w:lsdException w:name="Mention" w:semiHidden="1" w:unhideWhenUsed="1"/>
+    <w:lsdException w:name="Smart Hyperlink" w:semiHidden="1" w:unhideWhenUsed="1"/>
+    <w:lsdException w:name="Hashtag" w:semiHidden="1" w:unhideWhenUsed="1"/>
+    <w:lsdException w:name="Unresolved Mention" w:semiHidden="1" w:unhideWhenUsed="1"/>
   </w:latentStyles>
   <w:style w:type="paragraph" w:default="1" w:styleId="Standaard">
     <w:name w:val="Normal"/>
@@ -4071,7 +3975,7 @@
 </file>
 
 <file path=word/glossary/webSettings.xml><?xml version="1.0" encoding="utf-8"?>
-<w:webSettings xmlns:mc="http://schemas.openxmlformats.org/markup-compatibility/2006" xmlns:r="http://schemas.openxmlformats.org/officeDocument/2006/relationships" xmlns:w="http://schemas.openxmlformats.org/wordprocessingml/2006/main" xmlns:w14="http://schemas.microsoft.com/office/word/2010/wordml" xmlns:w15="http://schemas.microsoft.com/office/word/2012/wordml" mc:Ignorable="w14 w15">
+<w:webSettings xmlns:mc="http://schemas.openxmlformats.org/markup-compatibility/2006" xmlns:r="http://schemas.openxmlformats.org/officeDocument/2006/relationships" xmlns:w="http://schemas.openxmlformats.org/wordprocessingml/2006/main" xmlns:w14="http://schemas.microsoft.com/office/word/2010/wordml" xmlns:w15="http://schemas.microsoft.com/office/word/2012/wordml" xmlns:w16cid="http://schemas.microsoft.com/office/word/2016/wordml/cid" xmlns:w16se="http://schemas.microsoft.com/office/word/2015/wordml/symex" mc:Ignorable="w14 w15 w16se w16cid">
   <w:optimizeForBrowser/>
   <w:allowPNG/>
 </w:webSettings>

</xml_diff>

<commit_message>
Adjusted R code (created a function so we can easily plot for simulated annealing)
</commit_message>
<xml_diff>
--- a/doc/verslag.docx
+++ b/doc/verslag.docx
@@ -51,6 +51,7 @@
                 <w:dataBinding w:prefixMappings="xmlns:ns0='http://schemas.openxmlformats.org/officeDocument/2006/extended-properties'" w:xpath="/ns0:Properties[1]/ns0:Company[1]" w:storeItemID="{6668398D-A668-4E3E-A5EB-62B293D839F1}"/>
                 <w:text/>
               </w:sdtPr>
+              <w:sdtEndPr/>
               <w:sdtContent>
                 <w:tc>
                   <w:tcPr>
@@ -128,6 +129,7 @@
                   <w:dataBinding w:prefixMappings="xmlns:ns0='http://schemas.openxmlformats.org/package/2006/metadata/core-properties' xmlns:ns1='http://purl.org/dc/elements/1.1/'" w:xpath="/ns0:coreProperties[1]/ns1:title[1]" w:storeItemID="{6C3C8BC8-F283-45AE-878A-BAB7291924A1}"/>
                   <w:text/>
                 </w:sdtPr>
+                <w:sdtEndPr/>
                 <w:sdtContent>
                   <w:p>
                     <w:pPr>
@@ -170,6 +172,7 @@
                 <w:dataBinding w:prefixMappings="xmlns:ns0='http://schemas.openxmlformats.org/package/2006/metadata/core-properties' xmlns:ns1='http://purl.org/dc/elements/1.1/'" w:xpath="/ns0:coreProperties[1]/ns1:subject[1]" w:storeItemID="{6C3C8BC8-F283-45AE-878A-BAB7291924A1}"/>
                 <w:text/>
               </w:sdtPr>
+              <w:sdtEndPr/>
               <w:sdtContent>
                 <w:tc>
                   <w:tcPr>
@@ -1318,21 +1321,12 @@
         </w:rPr>
         <w:t xml:space="preserve">This is repeated </w:t>
       </w:r>
-      <w:commentRangeStart w:id="2"/>
-      <w:r>
-        <w:rPr>
-          <w:color w:val="FF0000"/>
+      <w:r>
+        <w:rPr>
           <w:lang w:val="en-GB"/>
         </w:rPr>
         <w:t xml:space="preserve">a certain number </w:t>
       </w:r>
-      <w:commentRangeEnd w:id="2"/>
-      <w:r>
-        <w:rPr>
-          <w:rStyle w:val="Verwijzingopmerking"/>
-        </w:rPr>
-        <w:commentReference w:id="2"/>
-      </w:r>
       <w:r>
         <w:rPr>
           <w:lang w:val="en-GB"/>
@@ -1396,8 +1390,6 @@
         </w:rPr>
         <w:t xml:space="preserve">Possible mutations include removing or adding cities, adding passengers, swapping cities and swapping detours. </w:t>
       </w:r>
-      <w:bookmarkStart w:id="3" w:name="_GoBack"/>
-      <w:bookmarkEnd w:id="3"/>
       <w:r>
         <w:rPr>
           <w:lang w:val="en-GB"/>
@@ -1432,14 +1424,13 @@
         <w:rPr>
           <w:lang w:val="en-GB"/>
         </w:rPr>
-        <w:t xml:space="preserve">If no improvement is found for </w:t>
-      </w:r>
-      <w:r>
-        <w:rPr>
-          <w:color w:val="FF0000"/>
-          <w:lang w:val="en-GB"/>
-        </w:rPr>
-        <w:t xml:space="preserve">a certain number </w:t>
+        <w:t xml:space="preserve">If no improvement is found </w:t>
+      </w:r>
+      <w:r>
+        <w:rPr>
+          <w:lang w:val="en-GB"/>
+        </w:rPr>
+        <w:t xml:space="preserve">for a certain number </w:t>
       </w:r>
       <w:r>
         <w:rPr>
@@ -1531,7 +1522,6 @@
       </w:r>
       <w:r>
         <w:rPr>
-          <w:color w:val="FF0000"/>
           <w:lang w:val="en-GB"/>
         </w:rPr>
         <w:t xml:space="preserve">a certain number </w:t>
@@ -1586,6 +1576,12 @@
           <w:lang w:val="en-GB"/>
         </w:rPr>
         <w:t xml:space="preserve"> solution. By cooling down we let it accept fewer solutions, thus focussing on an area of the state space in which we hopefully find the optimal solution. By starting with a high temperature it allows the algorithm to possibly get out of a local optimum. </w:t>
+      </w:r>
+      <w:r>
+        <w:rPr>
+          <w:lang w:val="en-GB"/>
+        </w:rPr>
+        <w:t xml:space="preserve"> </w:t>
       </w:r>
     </w:p>
     <w:p>
@@ -1746,7 +1742,6 @@
       </w:r>
       <w:r>
         <w:rPr>
-          <w:color w:val="FF0000"/>
           <w:lang w:val="en-GB"/>
         </w:rPr>
         <w:t xml:space="preserve">some value </w:t>
@@ -1789,21 +1784,18 @@
       </w:r>
       <w:r>
         <w:rPr>
-          <w:color w:val="FF0000"/>
           <w:lang w:val="en-GB"/>
         </w:rPr>
         <w:t>some</w:t>
       </w:r>
       <w:r>
         <w:rPr>
-          <w:color w:val="FF0000"/>
           <w:lang w:val="en-GB"/>
         </w:rPr>
         <w:t xml:space="preserve"> defined</w:t>
       </w:r>
       <w:r>
         <w:rPr>
-          <w:color w:val="FF0000"/>
           <w:lang w:val="en-GB"/>
         </w:rPr>
         <w:t xml:space="preserve"> cooling rate</w:t>
@@ -1835,6 +1827,45 @@
     </w:p>
     <w:p>
       <w:pPr>
+        <w:rPr>
+          <w:lang w:val="en-GB"/>
+        </w:rPr>
+      </w:pPr>
+      <w:r>
+        <w:rPr>
+          <w:lang w:val="en-GB"/>
+        </w:rPr>
+        <w:t xml:space="preserve">For the two parameters </w:t>
+      </w:r>
+      <w:r>
+        <w:rPr>
+          <w:i/>
+          <w:lang w:val="en-GB"/>
+        </w:rPr>
+        <w:t xml:space="preserve">Starting temperature </w:t>
+      </w:r>
+      <w:r>
+        <w:rPr>
+          <w:lang w:val="en-GB"/>
+        </w:rPr>
+        <w:t xml:space="preserve">and </w:t>
+      </w:r>
+      <w:r>
+        <w:rPr>
+          <w:i/>
+          <w:lang w:val="en-GB"/>
+        </w:rPr>
+        <w:t>Cooling Rate</w:t>
+      </w:r>
+      <w:r>
+        <w:rPr>
+          <w:lang w:val="en-GB"/>
+        </w:rPr>
+        <w:t xml:space="preserve"> we will perform a grid search parameter tuning.</w:t>
+      </w:r>
+    </w:p>
+    <w:p>
+      <w:pPr>
         <w:pStyle w:val="Kop2"/>
         <w:rPr>
           <w:lang w:val="en-GB"/>
@@ -1971,92 +2002,437 @@
         <w:rPr>
           <w:lang w:val="en-GB"/>
         </w:rPr>
-        <w:t xml:space="preserve">…something about </w:t>
-      </w:r>
-      <w:proofErr w:type="spellStart"/>
-      <w:r>
-        <w:rPr>
-          <w:lang w:val="en-GB"/>
-        </w:rPr>
-        <w:t>constanten</w:t>
-      </w:r>
-      <w:proofErr w:type="spellEnd"/>
-      <w:r>
-        <w:rPr>
-          <w:lang w:val="en-GB"/>
-        </w:rPr>
-        <w:t xml:space="preserve">, number of iterations, </w:t>
-      </w:r>
-      <w:proofErr w:type="spellStart"/>
-      <w:r>
-        <w:rPr>
-          <w:lang w:val="en-GB"/>
-        </w:rPr>
-        <w:t>tijd</w:t>
-      </w:r>
-      <w:proofErr w:type="spellEnd"/>
-      <w:r>
-        <w:rPr>
-          <w:lang w:val="en-GB"/>
-        </w:rPr>
-        <w:t xml:space="preserve"> om </w:t>
-      </w:r>
-      <w:proofErr w:type="spellStart"/>
-      <w:r>
-        <w:rPr>
-          <w:lang w:val="en-GB"/>
-        </w:rPr>
-        <w:t>te</w:t>
-      </w:r>
-      <w:proofErr w:type="spellEnd"/>
+        <w:t>To equally compare different algorithms we need equal an equal evaluation budget. In other words, we want an equal amount of evaluations per algorithm. An evaluation is defined as retrieving the profit of a schedule</w:t>
+      </w:r>
+      <w:r>
+        <w:rPr>
+          <w:lang w:val="en-GB"/>
+        </w:rPr>
+        <w:t>, equal to deriving to a new state of the schedule.</w:t>
+      </w:r>
+    </w:p>
+    <w:p>
+      <w:pPr>
+        <w:rPr>
+          <w:lang w:val="en-GB"/>
+        </w:rPr>
+      </w:pPr>
+      <w:r>
+        <w:rPr>
+          <w:lang w:val="en-GB"/>
+        </w:rPr>
+        <w:t xml:space="preserve">For the results we </w:t>
+      </w:r>
+      <w:r>
+        <w:rPr>
+          <w:lang w:val="en-GB"/>
+        </w:rPr>
+        <w:t>ran each algorithm 50 times</w:t>
+      </w:r>
+      <w:r>
+        <w:rPr>
+          <w:lang w:val="en-GB"/>
+        </w:rPr>
+        <w:t xml:space="preserve">, where each run had an evaluation budget of XXXXXXXX. </w:t>
+      </w:r>
+      <w:r>
+        <w:rPr>
+          <w:lang w:val="en-GB"/>
+        </w:rPr>
+        <w:t>In the table below we can see the time needed to compute and the profit of the best schedule generated.</w:t>
+      </w:r>
       <w:r>
         <w:rPr>
           <w:lang w:val="en-GB"/>
         </w:rPr>
         <w:t xml:space="preserve"> </w:t>
       </w:r>
-      <w:proofErr w:type="spellStart"/>
-      <w:r>
-        <w:rPr>
-          <w:lang w:val="en-GB"/>
-        </w:rPr>
-        <w:t>runnen</w:t>
-      </w:r>
-      <w:proofErr w:type="spellEnd"/>
-      <w:r>
-        <w:rPr>
-          <w:lang w:val="en-GB"/>
-        </w:rPr>
-        <w:t xml:space="preserve"> </w:t>
-      </w:r>
-      <w:proofErr w:type="spellStart"/>
-      <w:r>
-        <w:rPr>
-          <w:lang w:val="en-GB"/>
-        </w:rPr>
-        <w:t>verschilt</w:t>
-      </w:r>
-      <w:proofErr w:type="spellEnd"/>
-      <w:r>
-        <w:rPr>
-          <w:lang w:val="en-GB"/>
-        </w:rPr>
-        <w:t xml:space="preserve"> maybe </w:t>
-      </w:r>
-      <w:proofErr w:type="spellStart"/>
-      <w:r>
-        <w:rPr>
-          <w:lang w:val="en-GB"/>
-        </w:rPr>
-        <w:t>nog</w:t>
-      </w:r>
-      <w:proofErr w:type="spellEnd"/>
-      <w:r>
-        <w:rPr>
-          <w:lang w:val="en-GB"/>
-        </w:rPr>
-        <w:t>?, etc…</w:t>
-      </w:r>
+    </w:p>
+    <w:p>
+      <w:pPr>
+        <w:rPr>
+          <w:lang w:val="en-GB"/>
+        </w:rPr>
+      </w:pPr>
+    </w:p>
+    <w:p>
+      <w:pPr>
+        <w:rPr>
+          <w:lang w:val="en-GB"/>
+        </w:rPr>
+      </w:pPr>
+      <w:bookmarkStart w:id="2" w:name="_GoBack"/>
+      <w:bookmarkEnd w:id="2"/>
+    </w:p>
+    <w:p>
+      <w:pPr>
+        <w:rPr>
+          <w:lang w:val="en-GB"/>
+        </w:rPr>
+      </w:pPr>
+    </w:p>
+    <w:tbl>
+      <w:tblPr>
+        <w:tblStyle w:val="Onopgemaaktetabel3"/>
+        <w:tblW w:w="0" w:type="auto"/>
+        <w:tblLook w:val="04A0" w:firstRow="1" w:lastRow="0" w:firstColumn="1" w:lastColumn="0" w:noHBand="0" w:noVBand="1"/>
+      </w:tblPr>
+      <w:tblGrid>
+        <w:gridCol w:w="2518"/>
+        <w:gridCol w:w="2552"/>
+        <w:gridCol w:w="1842"/>
+        <w:gridCol w:w="2376"/>
+      </w:tblGrid>
+      <w:tr>
+        <w:trPr>
+          <w:cnfStyle w:val="100000000000" w:firstRow="1" w:lastRow="0" w:firstColumn="0" w:lastColumn="0" w:oddVBand="0" w:evenVBand="0" w:oddHBand="0" w:evenHBand="0" w:firstRowFirstColumn="0" w:firstRowLastColumn="0" w:lastRowFirstColumn="0" w:lastRowLastColumn="0"/>
+          <w:trHeight w:val="264"/>
+        </w:trPr>
+        <w:tc>
+          <w:tcPr>
+            <w:cnfStyle w:val="001000000100" w:firstRow="0" w:lastRow="0" w:firstColumn="1" w:lastColumn="0" w:oddVBand="0" w:evenVBand="0" w:oddHBand="0" w:evenHBand="0" w:firstRowFirstColumn="1" w:firstRowLastColumn="0" w:lastRowFirstColumn="0" w:lastRowLastColumn="0"/>
+            <w:tcW w:w="2518" w:type="dxa"/>
+          </w:tcPr>
+          <w:p>
+            <w:pPr>
+              <w:rPr>
+                <w:lang w:val="en-GB"/>
+              </w:rPr>
+            </w:pPr>
+            <w:r>
+              <w:rPr>
+                <w:lang w:val="en-GB"/>
+              </w:rPr>
+              <w:t>Algorithm</w:t>
+            </w:r>
+          </w:p>
+        </w:tc>
+        <w:tc>
+          <w:tcPr>
+            <w:tcW w:w="2552" w:type="dxa"/>
+          </w:tcPr>
+          <w:p>
+            <w:pPr>
+              <w:cnfStyle w:val="100000000000" w:firstRow="1" w:lastRow="0" w:firstColumn="0" w:lastColumn="0" w:oddVBand="0" w:evenVBand="0" w:oddHBand="0" w:evenHBand="0" w:firstRowFirstColumn="0" w:firstRowLastColumn="0" w:lastRowFirstColumn="0" w:lastRowLastColumn="0"/>
+              <w:rPr>
+                <w:lang w:val="en-GB"/>
+              </w:rPr>
+            </w:pPr>
+            <w:r>
+              <w:rPr>
+                <w:lang w:val="en-GB"/>
+              </w:rPr>
+              <w:t>RUNTIME (SEconds)</w:t>
+            </w:r>
+          </w:p>
+        </w:tc>
+        <w:tc>
+          <w:tcPr>
+            <w:tcW w:w="1842" w:type="dxa"/>
+          </w:tcPr>
+          <w:p>
+            <w:pPr>
+              <w:cnfStyle w:val="100000000000" w:firstRow="1" w:lastRow="0" w:firstColumn="0" w:lastColumn="0" w:oddVBand="0" w:evenVBand="0" w:oddHBand="0" w:evenHBand="0" w:firstRowFirstColumn="0" w:firstRowLastColumn="0" w:lastRowFirstColumn="0" w:lastRowLastColumn="0"/>
+              <w:rPr>
+                <w:lang w:val="en-GB"/>
+              </w:rPr>
+            </w:pPr>
+            <w:r>
+              <w:rPr>
+                <w:lang w:val="en-GB"/>
+              </w:rPr>
+              <w:t>Best Profit</w:t>
+            </w:r>
+          </w:p>
+        </w:tc>
+        <w:tc>
+          <w:tcPr>
+            <w:tcW w:w="2376" w:type="dxa"/>
+          </w:tcPr>
+          <w:p>
+            <w:pPr>
+              <w:cnfStyle w:val="100000000000" w:firstRow="1" w:lastRow="0" w:firstColumn="0" w:lastColumn="0" w:oddVBand="0" w:evenVBand="0" w:oddHBand="0" w:evenHBand="0" w:firstRowFirstColumn="0" w:firstRowLastColumn="0" w:lastRowFirstColumn="0" w:lastRowLastColumn="0"/>
+              <w:rPr>
+                <w:lang w:val="en-GB"/>
+              </w:rPr>
+            </w:pPr>
+            <w:r>
+              <w:rPr>
+                <w:lang w:val="en-GB"/>
+              </w:rPr>
+              <w:t>Average Profit</w:t>
+            </w:r>
+          </w:p>
+        </w:tc>
+      </w:tr>
+      <w:tr>
+        <w:trPr>
+          <w:cnfStyle w:val="000000100000" w:firstRow="0" w:lastRow="0" w:firstColumn="0" w:lastColumn="0" w:oddVBand="0" w:evenVBand="0" w:oddHBand="1" w:evenHBand="0" w:firstRowFirstColumn="0" w:firstRowLastColumn="0" w:lastRowFirstColumn="0" w:lastRowLastColumn="0"/>
+          <w:trHeight w:val="249"/>
+        </w:trPr>
+        <w:tc>
+          <w:tcPr>
+            <w:cnfStyle w:val="001000000000" w:firstRow="0" w:lastRow="0" w:firstColumn="1" w:lastColumn="0" w:oddVBand="0" w:evenVBand="0" w:oddHBand="0" w:evenHBand="0" w:firstRowFirstColumn="0" w:firstRowLastColumn="0" w:lastRowFirstColumn="0" w:lastRowLastColumn="0"/>
+            <w:tcW w:w="2518" w:type="dxa"/>
+          </w:tcPr>
+          <w:p>
+            <w:pPr>
+              <w:rPr>
+                <w:lang w:val="en-GB"/>
+              </w:rPr>
+            </w:pPr>
+            <w:r>
+              <w:rPr>
+                <w:lang w:val="en-GB"/>
+              </w:rPr>
+              <w:t>Random</w:t>
+            </w:r>
+          </w:p>
+        </w:tc>
+        <w:tc>
+          <w:tcPr>
+            <w:tcW w:w="2552" w:type="dxa"/>
+          </w:tcPr>
+          <w:p>
+            <w:pPr>
+              <w:cnfStyle w:val="000000100000" w:firstRow="0" w:lastRow="0" w:firstColumn="0" w:lastColumn="0" w:oddVBand="0" w:evenVBand="0" w:oddHBand="1" w:evenHBand="0" w:firstRowFirstColumn="0" w:firstRowLastColumn="0" w:lastRowFirstColumn="0" w:lastRowLastColumn="0"/>
+              <w:rPr>
+                <w:lang w:val="en-GB"/>
+              </w:rPr>
+            </w:pPr>
+          </w:p>
+        </w:tc>
+        <w:tc>
+          <w:tcPr>
+            <w:tcW w:w="1842" w:type="dxa"/>
+          </w:tcPr>
+          <w:p>
+            <w:pPr>
+              <w:cnfStyle w:val="000000100000" w:firstRow="0" w:lastRow="0" w:firstColumn="0" w:lastColumn="0" w:oddVBand="0" w:evenVBand="0" w:oddHBand="1" w:evenHBand="0" w:firstRowFirstColumn="0" w:firstRowLastColumn="0" w:lastRowFirstColumn="0" w:lastRowLastColumn="0"/>
+              <w:rPr>
+                <w:lang w:val="en-GB"/>
+              </w:rPr>
+            </w:pPr>
+          </w:p>
+        </w:tc>
+        <w:tc>
+          <w:tcPr>
+            <w:tcW w:w="2376" w:type="dxa"/>
+          </w:tcPr>
+          <w:p>
+            <w:pPr>
+              <w:cnfStyle w:val="000000100000" w:firstRow="0" w:lastRow="0" w:firstColumn="0" w:lastColumn="0" w:oddVBand="0" w:evenVBand="0" w:oddHBand="1" w:evenHBand="0" w:firstRowFirstColumn="0" w:firstRowLastColumn="0" w:lastRowFirstColumn="0" w:lastRowLastColumn="0"/>
+              <w:rPr>
+                <w:lang w:val="en-GB"/>
+              </w:rPr>
+            </w:pPr>
+          </w:p>
+        </w:tc>
+      </w:tr>
+      <w:tr>
+        <w:trPr>
+          <w:trHeight w:val="264"/>
+        </w:trPr>
+        <w:tc>
+          <w:tcPr>
+            <w:cnfStyle w:val="001000000000" w:firstRow="0" w:lastRow="0" w:firstColumn="1" w:lastColumn="0" w:oddVBand="0" w:evenVBand="0" w:oddHBand="0" w:evenHBand="0" w:firstRowFirstColumn="0" w:firstRowLastColumn="0" w:lastRowFirstColumn="0" w:lastRowLastColumn="0"/>
+            <w:tcW w:w="2518" w:type="dxa"/>
+          </w:tcPr>
+          <w:p>
+            <w:pPr>
+              <w:rPr>
+                <w:lang w:val="en-GB"/>
+              </w:rPr>
+            </w:pPr>
+            <w:r>
+              <w:rPr>
+                <w:lang w:val="en-GB"/>
+              </w:rPr>
+              <w:t>Hill Climber</w:t>
+            </w:r>
+          </w:p>
+        </w:tc>
+        <w:tc>
+          <w:tcPr>
+            <w:tcW w:w="2552" w:type="dxa"/>
+          </w:tcPr>
+          <w:p>
+            <w:pPr>
+              <w:cnfStyle w:val="000000000000" w:firstRow="0" w:lastRow="0" w:firstColumn="0" w:lastColumn="0" w:oddVBand="0" w:evenVBand="0" w:oddHBand="0" w:evenHBand="0" w:firstRowFirstColumn="0" w:firstRowLastColumn="0" w:lastRowFirstColumn="0" w:lastRowLastColumn="0"/>
+              <w:rPr>
+                <w:lang w:val="en-GB"/>
+              </w:rPr>
+            </w:pPr>
+          </w:p>
+        </w:tc>
+        <w:tc>
+          <w:tcPr>
+            <w:tcW w:w="1842" w:type="dxa"/>
+          </w:tcPr>
+          <w:p>
+            <w:pPr>
+              <w:cnfStyle w:val="000000000000" w:firstRow="0" w:lastRow="0" w:firstColumn="0" w:lastColumn="0" w:oddVBand="0" w:evenVBand="0" w:oddHBand="0" w:evenHBand="0" w:firstRowFirstColumn="0" w:firstRowLastColumn="0" w:lastRowFirstColumn="0" w:lastRowLastColumn="0"/>
+              <w:rPr>
+                <w:lang w:val="en-GB"/>
+              </w:rPr>
+            </w:pPr>
+          </w:p>
+        </w:tc>
+        <w:tc>
+          <w:tcPr>
+            <w:tcW w:w="2376" w:type="dxa"/>
+          </w:tcPr>
+          <w:p>
+            <w:pPr>
+              <w:cnfStyle w:val="000000000000" w:firstRow="0" w:lastRow="0" w:firstColumn="0" w:lastColumn="0" w:oddVBand="0" w:evenVBand="0" w:oddHBand="0" w:evenHBand="0" w:firstRowFirstColumn="0" w:firstRowLastColumn="0" w:lastRowFirstColumn="0" w:lastRowLastColumn="0"/>
+              <w:rPr>
+                <w:lang w:val="en-GB"/>
+              </w:rPr>
+            </w:pPr>
+          </w:p>
+        </w:tc>
+      </w:tr>
+      <w:tr>
+        <w:trPr>
+          <w:cnfStyle w:val="000000100000" w:firstRow="0" w:lastRow="0" w:firstColumn="0" w:lastColumn="0" w:oddVBand="0" w:evenVBand="0" w:oddHBand="1" w:evenHBand="0" w:firstRowFirstColumn="0" w:firstRowLastColumn="0" w:lastRowFirstColumn="0" w:lastRowLastColumn="0"/>
+          <w:trHeight w:val="264"/>
+        </w:trPr>
+        <w:tc>
+          <w:tcPr>
+            <w:cnfStyle w:val="001000000000" w:firstRow="0" w:lastRow="0" w:firstColumn="1" w:lastColumn="0" w:oddVBand="0" w:evenVBand="0" w:oddHBand="0" w:evenHBand="0" w:firstRowFirstColumn="0" w:firstRowLastColumn="0" w:lastRowFirstColumn="0" w:lastRowLastColumn="0"/>
+            <w:tcW w:w="2518" w:type="dxa"/>
+          </w:tcPr>
+          <w:p>
+            <w:pPr>
+              <w:rPr>
+                <w:lang w:val="en-GB"/>
+              </w:rPr>
+            </w:pPr>
+            <w:r>
+              <w:rPr>
+                <w:lang w:val="en-GB"/>
+              </w:rPr>
+              <w:t>Hill Climber Restart</w:t>
+            </w:r>
+          </w:p>
+        </w:tc>
+        <w:tc>
+          <w:tcPr>
+            <w:tcW w:w="2552" w:type="dxa"/>
+          </w:tcPr>
+          <w:p>
+            <w:pPr>
+              <w:cnfStyle w:val="000000100000" w:firstRow="0" w:lastRow="0" w:firstColumn="0" w:lastColumn="0" w:oddVBand="0" w:evenVBand="0" w:oddHBand="1" w:evenHBand="0" w:firstRowFirstColumn="0" w:firstRowLastColumn="0" w:lastRowFirstColumn="0" w:lastRowLastColumn="0"/>
+              <w:rPr>
+                <w:lang w:val="en-GB"/>
+              </w:rPr>
+            </w:pPr>
+          </w:p>
+        </w:tc>
+        <w:tc>
+          <w:tcPr>
+            <w:tcW w:w="1842" w:type="dxa"/>
+          </w:tcPr>
+          <w:p>
+            <w:pPr>
+              <w:cnfStyle w:val="000000100000" w:firstRow="0" w:lastRow="0" w:firstColumn="0" w:lastColumn="0" w:oddVBand="0" w:evenVBand="0" w:oddHBand="1" w:evenHBand="0" w:firstRowFirstColumn="0" w:firstRowLastColumn="0" w:lastRowFirstColumn="0" w:lastRowLastColumn="0"/>
+              <w:rPr>
+                <w:lang w:val="en-GB"/>
+              </w:rPr>
+            </w:pPr>
+          </w:p>
+        </w:tc>
+        <w:tc>
+          <w:tcPr>
+            <w:tcW w:w="2376" w:type="dxa"/>
+          </w:tcPr>
+          <w:p>
+            <w:pPr>
+              <w:cnfStyle w:val="000000100000" w:firstRow="0" w:lastRow="0" w:firstColumn="0" w:lastColumn="0" w:oddVBand="0" w:evenVBand="0" w:oddHBand="1" w:evenHBand="0" w:firstRowFirstColumn="0" w:firstRowLastColumn="0" w:lastRowFirstColumn="0" w:lastRowLastColumn="0"/>
+              <w:rPr>
+                <w:lang w:val="en-GB"/>
+              </w:rPr>
+            </w:pPr>
+          </w:p>
+        </w:tc>
+      </w:tr>
+      <w:tr>
+        <w:trPr>
+          <w:trHeight w:val="264"/>
+        </w:trPr>
+        <w:tc>
+          <w:tcPr>
+            <w:cnfStyle w:val="001000000000" w:firstRow="0" w:lastRow="0" w:firstColumn="1" w:lastColumn="0" w:oddVBand="0" w:evenVBand="0" w:oddHBand="0" w:evenHBand="0" w:firstRowFirstColumn="0" w:firstRowLastColumn="0" w:lastRowFirstColumn="0" w:lastRowLastColumn="0"/>
+            <w:tcW w:w="2518" w:type="dxa"/>
+          </w:tcPr>
+          <w:p>
+            <w:pPr>
+              <w:rPr>
+                <w:lang w:val="en-GB"/>
+              </w:rPr>
+            </w:pPr>
+            <w:r>
+              <w:rPr>
+                <w:lang w:val="en-GB"/>
+              </w:rPr>
+              <w:t>Simulated Annealing</w:t>
+            </w:r>
+          </w:p>
+        </w:tc>
+        <w:tc>
+          <w:tcPr>
+            <w:tcW w:w="2552" w:type="dxa"/>
+          </w:tcPr>
+          <w:p>
+            <w:pPr>
+              <w:cnfStyle w:val="000000000000" w:firstRow="0" w:lastRow="0" w:firstColumn="0" w:lastColumn="0" w:oddVBand="0" w:evenVBand="0" w:oddHBand="0" w:evenHBand="0" w:firstRowFirstColumn="0" w:firstRowLastColumn="0" w:lastRowFirstColumn="0" w:lastRowLastColumn="0"/>
+              <w:rPr>
+                <w:lang w:val="en-GB"/>
+              </w:rPr>
+            </w:pPr>
+          </w:p>
+        </w:tc>
+        <w:tc>
+          <w:tcPr>
+            <w:tcW w:w="1842" w:type="dxa"/>
+          </w:tcPr>
+          <w:p>
+            <w:pPr>
+              <w:cnfStyle w:val="000000000000" w:firstRow="0" w:lastRow="0" w:firstColumn="0" w:lastColumn="0" w:oddVBand="0" w:evenVBand="0" w:oddHBand="0" w:evenHBand="0" w:firstRowFirstColumn="0" w:firstRowLastColumn="0" w:lastRowFirstColumn="0" w:lastRowLastColumn="0"/>
+              <w:rPr>
+                <w:lang w:val="en-GB"/>
+              </w:rPr>
+            </w:pPr>
+          </w:p>
+        </w:tc>
+        <w:tc>
+          <w:tcPr>
+            <w:tcW w:w="2376" w:type="dxa"/>
+          </w:tcPr>
+          <w:p>
+            <w:pPr>
+              <w:cnfStyle w:val="000000000000" w:firstRow="0" w:lastRow="0" w:firstColumn="0" w:lastColumn="0" w:oddVBand="0" w:evenVBand="0" w:oddHBand="0" w:evenHBand="0" w:firstRowFirstColumn="0" w:firstRowLastColumn="0" w:lastRowFirstColumn="0" w:lastRowLastColumn="0"/>
+              <w:rPr>
+                <w:lang w:val="en-GB"/>
+              </w:rPr>
+            </w:pPr>
+          </w:p>
+        </w:tc>
+      </w:tr>
+    </w:tbl>
+    <w:p>
+      <w:pPr>
+        <w:rPr>
+          <w:lang w:val="en-GB"/>
+        </w:rPr>
+      </w:pPr>
+    </w:p>
+    <w:p>
+      <w:pPr>
+        <w:rPr>
+          <w:lang w:val="en-GB"/>
+        </w:rPr>
+      </w:pPr>
     </w:p>
     <w:p>
       <w:pPr>
@@ -2191,7 +2567,6 @@
         <w:rPr>
           <w:lang w:val="en-GB"/>
         </w:rPr>
-        <w:lastRenderedPageBreak/>
         <w:t>Home base evaluation</w:t>
       </w:r>
     </w:p>
@@ -2267,25 +2642,11 @@
           <w:lang w:val="en-GB"/>
         </w:rPr>
       </w:pPr>
-      <w:commentRangeStart w:id="4"/>
-      <w:r>
-        <w:rPr>
-          <w:lang w:val="en-GB"/>
-        </w:rPr>
-        <w:t>Flaws/difficulties algorithm</w:t>
-      </w:r>
-      <w:commentRangeEnd w:id="4"/>
-      <w:r>
-        <w:rPr>
-          <w:rStyle w:val="Verwijzingopmerking"/>
-        </w:rPr>
-        <w:commentReference w:id="4"/>
-      </w:r>
-      <w:r>
-        <w:rPr>
-          <w:lang w:val="en-GB"/>
-        </w:rPr>
-        <w:t>?</w:t>
+      <w:r>
+        <w:rPr>
+          <w:lang w:val="en-GB"/>
+        </w:rPr>
+        <w:t>Flaws/difficulties algorithm?</w:t>
       </w:r>
     </w:p>
     <w:p>
@@ -2399,84 +2760,6 @@
       <w:proofErr w:type="spellEnd"/>
     </w:p>
   </w:comment>
-  <w:comment w:id="2" w:author="L Holt" w:date="2018-01-25T13:46:00Z" w:initials="LH">
-    <w:p>
-      <w:pPr>
-        <w:pStyle w:val="Tekstopmerking"/>
-      </w:pPr>
-      <w:r>
-        <w:rPr>
-          <w:rStyle w:val="Verwijzingopmerking"/>
-        </w:rPr>
-        <w:annotationRef/>
-      </w:r>
-      <w:r>
-        <w:t xml:space="preserve">Moeten we hier </w:t>
-      </w:r>
-      <w:r>
-        <w:t>de waarde al zeggen</w:t>
-      </w:r>
-      <w:r>
-        <w:t>/wat de stopconditie is?</w:t>
-      </w:r>
-    </w:p>
-  </w:comment>
-  <w:comment w:id="4" w:author="Daffieduck -" w:date="2018-01-25T17:34:00Z" w:initials="D-">
-    <w:p>
-      <w:pPr>
-        <w:pStyle w:val="Tekstopmerking"/>
-      </w:pPr>
-      <w:r>
-        <w:rPr>
-          <w:rStyle w:val="Verwijzingopmerking"/>
-        </w:rPr>
-        <w:annotationRef/>
-      </w:r>
-      <w:r>
-        <w:t xml:space="preserve">Als het niet lukt met het vinden van de goede waarden voor </w:t>
-      </w:r>
-      <w:proofErr w:type="spellStart"/>
-      <w:r>
-        <w:t>temperature</w:t>
-      </w:r>
-      <w:proofErr w:type="spellEnd"/>
-      <w:r>
-        <w:t xml:space="preserve"> en </w:t>
-      </w:r>
-      <w:proofErr w:type="spellStart"/>
-      <w:r>
-        <w:t>cooling</w:t>
-      </w:r>
-      <w:proofErr w:type="spellEnd"/>
-      <w:r>
-        <w:t xml:space="preserve"> </w:t>
-      </w:r>
-      <w:proofErr w:type="spellStart"/>
-      <w:r>
-        <w:t>rate</w:t>
-      </w:r>
-      <w:proofErr w:type="spellEnd"/>
-      <w:r>
-        <w:t xml:space="preserve"> voor </w:t>
-      </w:r>
-      <w:proofErr w:type="spellStart"/>
-      <w:r>
-        <w:t>simulated</w:t>
-      </w:r>
-      <w:proofErr w:type="spellEnd"/>
-      <w:r>
-        <w:t xml:space="preserve"> </w:t>
-      </w:r>
-      <w:proofErr w:type="spellStart"/>
-      <w:r>
-        <w:t>annealing</w:t>
-      </w:r>
-      <w:proofErr w:type="spellEnd"/>
-      <w:r>
-        <w:t xml:space="preserve">, kunnen we dat hier ook wel in zetten denk ik. </w:t>
-      </w:r>
-    </w:p>
-  </w:comment>
 </w:comments>
 </file>
 
@@ -2484,8 +2767,6 @@
 <w15:commentsEx xmlns:wpc="http://schemas.microsoft.com/office/word/2010/wordprocessingCanvas" xmlns:cx="http://schemas.microsoft.com/office/drawing/2014/chartex" xmlns:cx1="http://schemas.microsoft.com/office/drawing/2015/9/8/chartex" xmlns:cx2="http://schemas.microsoft.com/office/drawing/2015/10/21/chartex" xmlns:cx3="http://schemas.microsoft.com/office/drawing/2016/5/9/chartex" xmlns:cx4="http://schemas.microsoft.com/office/drawing/2016/5/10/chartex" xmlns:cx5="http://schemas.microsoft.com/office/drawing/2016/5/11/chartex" xmlns:cx6="http://schemas.microsoft.com/office/drawing/2016/5/12/chartex" xmlns:cx7="http://schemas.microsoft.com/office/drawing/2016/5/13/chartex" xmlns:cx8="http://schemas.microsoft.com/office/drawing/2016/5/14/chartex" xmlns:mc="http://schemas.openxmlformats.org/markup-compatibility/2006" xmlns:aink="http://schemas.microsoft.com/office/drawing/2016/ink" xmlns:am3d="http://schemas.microsoft.com/office/drawing/2017/model3d" xmlns:o="urn:schemas-microsoft-com:office:office" xmlns:r="http://schemas.openxmlformats.org/officeDocument/2006/relationships" xmlns:m="http://schemas.openxmlformats.org/officeDocument/2006/math" xmlns:v="urn:schemas-microsoft-com:vml" xmlns:wp14="http://schemas.microsoft.com/office/word/2010/wordprocessingDrawing" xmlns:wp="http://schemas.openxmlformats.org/drawingml/2006/wordprocessingDrawing" xmlns:w10="urn:schemas-microsoft-com:office:word" xmlns:w="http://schemas.openxmlformats.org/wordprocessingml/2006/main" xmlns:w14="http://schemas.microsoft.com/office/word/2010/wordml" xmlns:w15="http://schemas.microsoft.com/office/word/2012/wordml" xmlns:w16cid="http://schemas.microsoft.com/office/word/2016/wordml/cid" xmlns:w16se="http://schemas.microsoft.com/office/word/2015/wordml/symex" xmlns:wpg="http://schemas.microsoft.com/office/word/2010/wordprocessingGroup" xmlns:wpi="http://schemas.microsoft.com/office/word/2010/wordprocessingInk" xmlns:wne="http://schemas.microsoft.com/office/word/2006/wordml" xmlns:wps="http://schemas.microsoft.com/office/word/2010/wordprocessingShape" mc:Ignorable="w14 w15 w16se w16cid wp14">
   <w15:commentEx w15:paraId="597B12BA" w15:done="0"/>
   <w15:commentEx w15:paraId="618A5876" w15:done="0"/>
-  <w15:commentEx w15:paraId="1370A07B" w15:done="0"/>
-  <w15:commentEx w15:paraId="0B435502" w15:done="0"/>
 </w15:commentsEx>
 </file>
 
@@ -2493,8 +2774,6 @@
 <w16cid:commentsIds xmlns:wpc="http://schemas.microsoft.com/office/word/2010/wordprocessingCanvas" xmlns:cx="http://schemas.microsoft.com/office/drawing/2014/chartex" xmlns:cx1="http://schemas.microsoft.com/office/drawing/2015/9/8/chartex" xmlns:cx2="http://schemas.microsoft.com/office/drawing/2015/10/21/chartex" xmlns:cx3="http://schemas.microsoft.com/office/drawing/2016/5/9/chartex" xmlns:cx4="http://schemas.microsoft.com/office/drawing/2016/5/10/chartex" xmlns:cx5="http://schemas.microsoft.com/office/drawing/2016/5/11/chartex" xmlns:cx6="http://schemas.microsoft.com/office/drawing/2016/5/12/chartex" xmlns:cx7="http://schemas.microsoft.com/office/drawing/2016/5/13/chartex" xmlns:cx8="http://schemas.microsoft.com/office/drawing/2016/5/14/chartex" xmlns:mc="http://schemas.openxmlformats.org/markup-compatibility/2006" xmlns:aink="http://schemas.microsoft.com/office/drawing/2016/ink" xmlns:am3d="http://schemas.microsoft.com/office/drawing/2017/model3d" xmlns:o="urn:schemas-microsoft-com:office:office" xmlns:r="http://schemas.openxmlformats.org/officeDocument/2006/relationships" xmlns:m="http://schemas.openxmlformats.org/officeDocument/2006/math" xmlns:v="urn:schemas-microsoft-com:vml" xmlns:wp14="http://schemas.microsoft.com/office/word/2010/wordprocessingDrawing" xmlns:wp="http://schemas.openxmlformats.org/drawingml/2006/wordprocessingDrawing" xmlns:w10="urn:schemas-microsoft-com:office:word" xmlns:w="http://schemas.openxmlformats.org/wordprocessingml/2006/main" xmlns:w14="http://schemas.microsoft.com/office/word/2010/wordml" xmlns:w15="http://schemas.microsoft.com/office/word/2012/wordml" xmlns:w16cid="http://schemas.microsoft.com/office/word/2016/wordml/cid" xmlns:w16se="http://schemas.microsoft.com/office/word/2015/wordml/symex" xmlns:wpg="http://schemas.microsoft.com/office/word/2010/wordprocessingGroup" xmlns:wpi="http://schemas.microsoft.com/office/word/2010/wordprocessingInk" xmlns:wne="http://schemas.microsoft.com/office/word/2006/wordml" xmlns:wps="http://schemas.microsoft.com/office/word/2010/wordprocessingShape" mc:Ignorable="w14 w15 w16se w16cid wp14">
   <w16cid:commentId w16cid:paraId="597B12BA" w16cid:durableId="1E145D5C"/>
   <w16cid:commentId w16cid:paraId="618A5876" w16cid:durableId="1E145D93"/>
-  <w16cid:commentId w16cid:paraId="1370A07B" w16cid:durableId="1E145E19"/>
-  <w16cid:commentId w16cid:paraId="0B435502" w16cid:durableId="1E157F5C"/>
 </w16cid:commentsIds>
 </file>
 
@@ -2533,6 +2812,7 @@
         <w:docPartUnique/>
       </w:docPartObj>
     </w:sdtPr>
+    <w:sdtEndPr/>
     <w:sdtContent>
       <w:p>
         <w:pPr>
@@ -2597,9 +2877,6 @@
 <w15:people xmlns:wpc="http://schemas.microsoft.com/office/word/2010/wordprocessingCanvas" xmlns:cx="http://schemas.microsoft.com/office/drawing/2014/chartex" xmlns:cx1="http://schemas.microsoft.com/office/drawing/2015/9/8/chartex" xmlns:cx2="http://schemas.microsoft.com/office/drawing/2015/10/21/chartex" xmlns:cx3="http://schemas.microsoft.com/office/drawing/2016/5/9/chartex" xmlns:cx4="http://schemas.microsoft.com/office/drawing/2016/5/10/chartex" xmlns:cx5="http://schemas.microsoft.com/office/drawing/2016/5/11/chartex" xmlns:cx6="http://schemas.microsoft.com/office/drawing/2016/5/12/chartex" xmlns:cx7="http://schemas.microsoft.com/office/drawing/2016/5/13/chartex" xmlns:cx8="http://schemas.microsoft.com/office/drawing/2016/5/14/chartex" xmlns:mc="http://schemas.openxmlformats.org/markup-compatibility/2006" xmlns:aink="http://schemas.microsoft.com/office/drawing/2016/ink" xmlns:am3d="http://schemas.microsoft.com/office/drawing/2017/model3d" xmlns:o="urn:schemas-microsoft-com:office:office" xmlns:r="http://schemas.openxmlformats.org/officeDocument/2006/relationships" xmlns:m="http://schemas.openxmlformats.org/officeDocument/2006/math" xmlns:v="urn:schemas-microsoft-com:vml" xmlns:wp14="http://schemas.microsoft.com/office/word/2010/wordprocessingDrawing" xmlns:wp="http://schemas.openxmlformats.org/drawingml/2006/wordprocessingDrawing" xmlns:w10="urn:schemas-microsoft-com:office:word" xmlns:w="http://schemas.openxmlformats.org/wordprocessingml/2006/main" xmlns:w14="http://schemas.microsoft.com/office/word/2010/wordml" xmlns:w15="http://schemas.microsoft.com/office/word/2012/wordml" xmlns:w16cid="http://schemas.microsoft.com/office/word/2016/wordml/cid" xmlns:w16se="http://schemas.microsoft.com/office/word/2015/wordml/symex" xmlns:wpg="http://schemas.microsoft.com/office/word/2010/wordprocessingGroup" xmlns:wpi="http://schemas.microsoft.com/office/word/2010/wordprocessingInk" xmlns:wne="http://schemas.microsoft.com/office/word/2006/wordml" xmlns:wps="http://schemas.microsoft.com/office/word/2010/wordprocessingShape" mc:Ignorable="w14 w15 w16se w16cid wp14">
   <w15:person w15:author="L Holt">
     <w15:presenceInfo w15:providerId="Windows Live" w15:userId="ec68ff93021f98fa"/>
-  </w15:person>
-  <w15:person w15:author="Daffieduck -">
-    <w15:presenceInfo w15:providerId="Windows Live" w15:userId="ba538d9e6222a485"/>
   </w15:person>
 </w15:people>
 </file>
@@ -2727,6 +3004,7 @@
     <w:lsdException w:name="HTML Sample" w:semiHidden="1" w:unhideWhenUsed="1"/>
     <w:lsdException w:name="HTML Typewriter" w:semiHidden="1" w:unhideWhenUsed="1"/>
     <w:lsdException w:name="HTML Variable" w:semiHidden="1" w:unhideWhenUsed="1"/>
+    <w:lsdException w:name="Normal Table" w:semiHidden="1" w:unhideWhenUsed="1"/>
     <w:lsdException w:name="annotation subject" w:semiHidden="1" w:unhideWhenUsed="1"/>
     <w:lsdException w:name="No List" w:semiHidden="1" w:unhideWhenUsed="1"/>
     <w:lsdException w:name="Outline List 1" w:semiHidden="1" w:unhideWhenUsed="1"/>
@@ -2770,8 +3048,10 @@
     <w:lsdException w:name="Table Elegant" w:semiHidden="1" w:unhideWhenUsed="1"/>
     <w:lsdException w:name="Table Professional" w:semiHidden="1" w:unhideWhenUsed="1"/>
     <w:lsdException w:name="Table Subtle 1" w:semiHidden="1" w:unhideWhenUsed="1"/>
+    <w:lsdException w:name="Table Subtle 2" w:semiHidden="1" w:unhideWhenUsed="1"/>
     <w:lsdException w:name="Table Web 1" w:semiHidden="1" w:unhideWhenUsed="1"/>
     <w:lsdException w:name="Table Web 2" w:semiHidden="1" w:unhideWhenUsed="1"/>
+    <w:lsdException w:name="Table Web 3" w:semiHidden="1" w:unhideWhenUsed="1"/>
     <w:lsdException w:name="Balloon Text" w:semiHidden="1" w:unhideWhenUsed="1"/>
     <w:lsdException w:name="Table Grid" w:uiPriority="59"/>
     <w:lsdException w:name="Table Theme" w:semiHidden="1" w:unhideWhenUsed="1"/>
@@ -3315,6 +3595,118 @@
       <w:szCs w:val="18"/>
     </w:rPr>
   </w:style>
+  <w:style w:type="table" w:styleId="Tabelraster">
+    <w:name w:val="Table Grid"/>
+    <w:basedOn w:val="Standaardtabel"/>
+    <w:uiPriority w:val="59"/>
+    <w:rsid w:val="00AE65DD"/>
+    <w:pPr>
+      <w:spacing w:after="0" w:line="240" w:lineRule="auto"/>
+    </w:pPr>
+    <w:tblPr>
+      <w:tblBorders>
+        <w:top w:val="single" w:sz="4" w:space="0" w:color="auto"/>
+        <w:left w:val="single" w:sz="4" w:space="0" w:color="auto"/>
+        <w:bottom w:val="single" w:sz="4" w:space="0" w:color="auto"/>
+        <w:right w:val="single" w:sz="4" w:space="0" w:color="auto"/>
+        <w:insideH w:val="single" w:sz="4" w:space="0" w:color="auto"/>
+        <w:insideV w:val="single" w:sz="4" w:space="0" w:color="auto"/>
+      </w:tblBorders>
+    </w:tblPr>
+  </w:style>
+  <w:style w:type="table" w:styleId="Onopgemaaktetabel3">
+    <w:name w:val="Plain Table 3"/>
+    <w:basedOn w:val="Standaardtabel"/>
+    <w:uiPriority w:val="43"/>
+    <w:rsid w:val="00AE65DD"/>
+    <w:pPr>
+      <w:spacing w:after="0" w:line="240" w:lineRule="auto"/>
+    </w:pPr>
+    <w:tblPr>
+      <w:tblStyleRowBandSize w:val="1"/>
+      <w:tblStyleColBandSize w:val="1"/>
+    </w:tblPr>
+    <w:tblStylePr w:type="firstRow">
+      <w:rPr>
+        <w:b/>
+        <w:bCs/>
+        <w:caps/>
+      </w:rPr>
+      <w:tblPr/>
+      <w:tcPr>
+        <w:tcBorders>
+          <w:bottom w:val="single" w:sz="4" w:space="0" w:color="7F7F7F" w:themeColor="text1" w:themeTint="80"/>
+        </w:tcBorders>
+      </w:tcPr>
+    </w:tblStylePr>
+    <w:tblStylePr w:type="lastRow">
+      <w:rPr>
+        <w:b/>
+        <w:bCs/>
+        <w:caps/>
+      </w:rPr>
+      <w:tblPr/>
+      <w:tcPr>
+        <w:tcBorders>
+          <w:top w:val="nil"/>
+        </w:tcBorders>
+      </w:tcPr>
+    </w:tblStylePr>
+    <w:tblStylePr w:type="firstCol">
+      <w:rPr>
+        <w:b/>
+        <w:bCs/>
+        <w:caps/>
+      </w:rPr>
+      <w:tblPr/>
+      <w:tcPr>
+        <w:tcBorders>
+          <w:right w:val="single" w:sz="4" w:space="0" w:color="7F7F7F" w:themeColor="text1" w:themeTint="80"/>
+        </w:tcBorders>
+      </w:tcPr>
+    </w:tblStylePr>
+    <w:tblStylePr w:type="lastCol">
+      <w:rPr>
+        <w:b/>
+        <w:bCs/>
+        <w:caps/>
+      </w:rPr>
+      <w:tblPr/>
+      <w:tcPr>
+        <w:tcBorders>
+          <w:left w:val="nil"/>
+        </w:tcBorders>
+      </w:tcPr>
+    </w:tblStylePr>
+    <w:tblStylePr w:type="band1Vert">
+      <w:tblPr/>
+      <w:tcPr>
+        <w:shd w:val="clear" w:color="auto" w:fill="F2F2F2" w:themeFill="background1" w:themeFillShade="F2"/>
+      </w:tcPr>
+    </w:tblStylePr>
+    <w:tblStylePr w:type="band1Horz">
+      <w:tblPr/>
+      <w:tcPr>
+        <w:shd w:val="clear" w:color="auto" w:fill="F2F2F2" w:themeFill="background1" w:themeFillShade="F2"/>
+      </w:tcPr>
+    </w:tblStylePr>
+    <w:tblStylePr w:type="neCell">
+      <w:tblPr/>
+      <w:tcPr>
+        <w:tcBorders>
+          <w:left w:val="nil"/>
+        </w:tcBorders>
+      </w:tcPr>
+    </w:tblStylePr>
+    <w:tblStylePr w:type="nwCell">
+      <w:tblPr/>
+      <w:tcPr>
+        <w:tcBorders>
+          <w:right w:val="nil"/>
+        </w:tcBorders>
+      </w:tcPr>
+    </w:tblStylePr>
+  </w:style>
 </w:styles>
 </file>
 
@@ -3443,7 +3835,7 @@
     <w:charset w:val="00"/>
     <w:family w:val="roman"/>
     <w:pitch w:val="variable"/>
-    <w:sig w:usb0="E00002FF" w:usb1="400004FF" w:usb2="00000000" w:usb3="00000000" w:csb0="0000019F" w:csb1="00000000"/>
+    <w:sig w:usb0="E00006FF" w:usb1="400004FF" w:usb2="00000000" w:usb3="00000000" w:csb0="0000019F" w:csb1="00000000"/>
   </w:font>
   <w:font w:name="Segoe UI">
     <w:panose1 w:val="020B0502040204020203"/>
@@ -3464,7 +3856,7 @@
     <w:charset w:val="00"/>
     <w:family w:val="roman"/>
     <w:pitch w:val="variable"/>
-    <w:sig w:usb0="E00002FF" w:usb1="420024FF" w:usb2="00000000" w:usb3="00000000" w:csb0="0000019F" w:csb1="00000000"/>
+    <w:sig w:usb0="E00006FF" w:usb1="420024FF" w:usb2="02000000" w:usb3="00000000" w:csb0="0000019F" w:csb1="00000000"/>
   </w:font>
   <w:font w:name="Calibri Light">
     <w:panose1 w:val="020F0302020204030204"/>
@@ -3495,6 +3887,7 @@
     <w:rsidRoot w:val="00F83A8B"/>
     <w:rsid w:val="007C4A41"/>
     <w:rsid w:val="009762B8"/>
+    <w:rsid w:val="00D456BF"/>
     <w:rsid w:val="00DD3619"/>
     <w:rsid w:val="00F83A8B"/>
   </w:rsids>
@@ -3513,7 +3906,7 @@
   </m:mathPr>
   <w:themeFontLang w:val="en-GB"/>
   <w:clrSchemeMapping w:bg1="light1" w:t1="dark1" w:bg2="light2" w:t2="dark2" w:accent1="accent1" w:accent2="accent2" w:accent3="accent3" w:accent4="accent4" w:accent5="accent5" w:accent6="accent6" w:hyperlink="hyperlink" w:followedHyperlink="followedHyperlink"/>
-  <w:decimalSymbol w:val=","/>
+  <w:decimalSymbol w:val="."/>
   <w:listSeparator w:val=";"/>
   <w15:chartTrackingRefBased/>
 </w:settings>
@@ -3642,6 +4035,7 @@
     <w:lsdException w:name="HTML Sample" w:semiHidden="1" w:unhideWhenUsed="1"/>
     <w:lsdException w:name="HTML Typewriter" w:semiHidden="1" w:unhideWhenUsed="1"/>
     <w:lsdException w:name="HTML Variable" w:semiHidden="1" w:unhideWhenUsed="1"/>
+    <w:lsdException w:name="Normal Table" w:semiHidden="1" w:unhideWhenUsed="1"/>
     <w:lsdException w:name="annotation subject" w:semiHidden="1" w:unhideWhenUsed="1"/>
     <w:lsdException w:name="No List" w:semiHidden="1" w:unhideWhenUsed="1"/>
     <w:lsdException w:name="Outline List 1" w:semiHidden="1" w:unhideWhenUsed="1"/>
@@ -3685,8 +4079,10 @@
     <w:lsdException w:name="Table Elegant" w:semiHidden="1" w:unhideWhenUsed="1"/>
     <w:lsdException w:name="Table Professional" w:semiHidden="1" w:unhideWhenUsed="1"/>
     <w:lsdException w:name="Table Subtle 1" w:semiHidden="1" w:unhideWhenUsed="1"/>
+    <w:lsdException w:name="Table Subtle 2" w:semiHidden="1" w:unhideWhenUsed="1"/>
     <w:lsdException w:name="Table Web 1" w:semiHidden="1" w:unhideWhenUsed="1"/>
     <w:lsdException w:name="Table Web 2" w:semiHidden="1" w:unhideWhenUsed="1"/>
+    <w:lsdException w:name="Table Web 3" w:semiHidden="1" w:unhideWhenUsed="1"/>
     <w:lsdException w:name="Balloon Text" w:semiHidden="1" w:unhideWhenUsed="1"/>
     <w:lsdException w:name="Table Grid" w:uiPriority="39"/>
     <w:lsdException w:name="Table Theme" w:semiHidden="1" w:unhideWhenUsed="1"/>

</xml_diff>

<commit_message>
Klein dingetje bij random aangepast
</commit_message>
<xml_diff>
--- a/doc/verslag.docx
+++ b/doc/verslag.docx
@@ -51,6 +51,7 @@
                 <w:dataBinding w:prefixMappings="xmlns:ns0='http://schemas.openxmlformats.org/officeDocument/2006/extended-properties'" w:xpath="/ns0:Properties[1]/ns0:Company[1]" w:storeItemID="{6668398D-A668-4E3E-A5EB-62B293D839F1}"/>
                 <w:text/>
               </w:sdtPr>
+              <w:sdtEndPr/>
               <w:sdtContent>
                 <w:tc>
                   <w:tcPr>
@@ -128,6 +129,7 @@
                   <w:dataBinding w:prefixMappings="xmlns:ns0='http://schemas.openxmlformats.org/package/2006/metadata/core-properties' xmlns:ns1='http://purl.org/dc/elements/1.1/'" w:xpath="/ns0:coreProperties[1]/ns1:title[1]" w:storeItemID="{6C3C8BC8-F283-45AE-878A-BAB7291924A1}"/>
                   <w:text/>
                 </w:sdtPr>
+                <w:sdtEndPr/>
                 <w:sdtContent>
                   <w:p>
                     <w:pPr>
@@ -170,6 +172,7 @@
                 <w:dataBinding w:prefixMappings="xmlns:ns0='http://schemas.openxmlformats.org/package/2006/metadata/core-properties' xmlns:ns1='http://purl.org/dc/elements/1.1/'" w:xpath="/ns0:coreProperties[1]/ns1:subject[1]" w:storeItemID="{6C3C8BC8-F283-45AE-878A-BAB7291924A1}"/>
                 <w:text/>
               </w:sdtPr>
+              <w:sdtEndPr/>
               <w:sdtContent>
                 <w:tc>
                   <w:tcPr>
@@ -1041,25 +1044,7 @@
         <w:rPr>
           <w:lang w:val="en-GB"/>
         </w:rPr>
-        <w:t>The Random algorithm repeatedly generates random states</w:t>
-      </w:r>
-      <w:r>
-        <w:rPr>
-          <w:lang w:val="en-GB"/>
-        </w:rPr>
-        <w:t>, which are the flight schedules</w:t>
-      </w:r>
-      <w:r>
-        <w:rPr>
-          <w:lang w:val="en-GB"/>
-        </w:rPr>
-        <w:t xml:space="preserve">. </w:t>
-      </w:r>
-      <w:r>
-        <w:rPr>
-          <w:lang w:val="en-GB"/>
-        </w:rPr>
-        <w:t xml:space="preserve">The flight schedules are randomly created by starting at some random city, and randomly adding cities with random numbers of passengers. </w:t>
+        <w:t xml:space="preserve">The Random algorithm repeatedly generates random states, which are the flight schedules. The flight schedules are randomly created by starting at some random city, and randomly adding cities with random numbers of passengers. </w:t>
       </w:r>
     </w:p>
     <w:p>
@@ -1084,15 +1069,23 @@
         <w:rPr>
           <w:lang w:val="en-GB"/>
         </w:rPr>
-        <w:t xml:space="preserve">When adding these cities it is checked whether it is possible to add this city, by looking at the distance between cities and the amount of fuel left in the tank. On any flight we put some random number of passengers, taking into account the potential passengers and the capacity of an aircraft. This is done by taking the random number of passengers between the (remaining) capacity of an aircraft and the potential number of passengers. </w:t>
-      </w:r>
-    </w:p>
-    <w:p>
-      <w:pPr>
-        <w:rPr>
-          <w:lang w:val="en-GB"/>
-        </w:rPr>
-      </w:pPr>
+        <w:t xml:space="preserve">When adding these cities it is checked whether it is possible to add this city, by looking at the distance between cities and the amount of fuel left in the tank. On any flight we put some random number of passengers, taking into account the potential passengers and the capacity of an aircraft. This is done by taking the </w:t>
+      </w:r>
+      <w:r>
+        <w:rPr>
+          <w:lang w:val="en-GB"/>
+        </w:rPr>
+        <w:t xml:space="preserve">minimum of the (remaining) capacity and the potential passengers for a flight, and taking a random number of passengers between zero and this minimum. </w:t>
+      </w:r>
+    </w:p>
+    <w:p>
+      <w:pPr>
+        <w:rPr>
+          <w:lang w:val="en-GB"/>
+        </w:rPr>
+      </w:pPr>
+      <w:bookmarkStart w:id="2" w:name="_GoBack"/>
+      <w:bookmarkEnd w:id="2"/>
       <w:r>
         <w:rPr>
           <w:lang w:val="en-GB"/>
@@ -1372,15 +1365,7 @@
         <w:rPr>
           <w:lang w:val="en-GB"/>
         </w:rPr>
-        <w:t xml:space="preserve"> solution. By cooling down we let it accept fewer solutions, thus focussing on an area of the state space in which we hopefully find the optimal solution. By starting with a high temperature it allows the algorithm to possibly g</w:t>
-      </w:r>
-      <w:bookmarkStart w:id="2" w:name="_GoBack"/>
-      <w:bookmarkEnd w:id="2"/>
-      <w:r>
-        <w:rPr>
-          <w:lang w:val="en-GB"/>
-        </w:rPr>
-        <w:t xml:space="preserve">et out of a local optimum. </w:t>
+        <w:t xml:space="preserve"> solution. By cooling down we let it accept fewer solutions, thus focussing on an area of the state space in which we hopefully find the optimal solution. By starting with a high temperature it allows the algorithm to possibly get out of a local optimum. </w:t>
       </w:r>
       <w:r>
         <w:rPr>
@@ -2715,6 +2700,7 @@
         <w:docPartUnique/>
       </w:docPartObj>
     </w:sdtPr>
+    <w:sdtEndPr/>
     <w:sdtContent>
       <w:p>
         <w:pPr>
@@ -2734,7 +2720,7 @@
           <w:rPr>
             <w:noProof/>
           </w:rPr>
-          <w:t>3</w:t>
+          <w:t>4</w:t>
         </w:r>
         <w:r>
           <w:fldChar w:fldCharType="end"/>
@@ -3807,6 +3793,7 @@
   <w:rsids>
     <w:rsidRoot w:val="00F83A8B"/>
     <w:rsid w:val="007C4A41"/>
+    <w:rsid w:val="00966789"/>
     <w:rsid w:val="009762B8"/>
     <w:rsid w:val="00D31398"/>
     <w:rsid w:val="00D456BF"/>

</xml_diff>

<commit_message>
Adjusted upperbound containing empty seats
</commit_message>
<xml_diff>
--- a/doc/verslag.docx
+++ b/doc/verslag.docx
@@ -924,14 +924,7 @@
         <w:rPr>
           <w:lang w:val="en-GB"/>
         </w:rPr>
-        <w:t xml:space="preserve">For determining all the different combinations of passengers in the route, we first look at all the different booking possibilities of one seat. It turns out that there are 64 different combinations for a route containing seven flights.  </w:t>
-      </w:r>
-      <w:r>
-        <w:rPr>
-          <w:color w:val="FF0000"/>
-          <w:lang w:val="en-GB"/>
-        </w:rPr>
-        <w:t>STILL HAVE TO TAKE INTO ACCOUNT EMPTY SEATS.</w:t>
+        <w:t>While determining all the different combinations of passengers in the route, we first looked at all the different booking possibilities of one seat. It turns out that there are 64 different combinations for a route containing seven flights if the seat is taken during all the flights. However, it is also possible that the seat is empty during some flights.</w:t>
       </w:r>
       <w:bookmarkStart w:id="2" w:name="_GoBack"/>
       <w:bookmarkEnd w:id="2"/>
@@ -939,7 +932,27 @@
         <w:rPr>
           <w:lang w:val="en-GB"/>
         </w:rPr>
-        <w:t xml:space="preserve"> </w:t>
+        <w:t xml:space="preserve"> Therefore, the number of different combinations for one seat equals </w:t>
+      </w:r>
+      <w:commentRangeStart w:id="3"/>
+      <w:r>
+        <w:rPr>
+          <w:lang w:val="en-GB"/>
+        </w:rPr>
+        <w:t>320</w:t>
+      </w:r>
+      <w:commentRangeEnd w:id="3"/>
+      <w:r>
+        <w:rPr>
+          <w:rStyle w:val="Verwijzingopmerking"/>
+        </w:rPr>
+        <w:commentReference w:id="3"/>
+      </w:r>
+      <w:r>
+        <w:rPr>
+          <w:lang w:val="en-GB"/>
+        </w:rPr>
+        <w:t xml:space="preserve">.  </w:t>
       </w:r>
     </w:p>
     <w:p>
@@ -1025,7 +1038,7 @@
                   <w:rFonts w:ascii="Cambria Math" w:hAnsi="Cambria Math"/>
                   <w:lang w:val="en-GB"/>
                 </w:rPr>
-                <m:t>64</m:t>
+                <m:t>320</m:t>
               </m:r>
             </m:e>
             <m:sup>
@@ -2646,8 +2659,15 @@
         <w:rPr>
           <w:lang w:val="en-GB"/>
         </w:rPr>
-        <w:t xml:space="preserve">Not for grade. </w:t>
-      </w:r>
+        <w:t xml:space="preserve">Calculation upper bound? </w:t>
+      </w:r>
+    </w:p>
+    <w:p>
+      <w:pPr>
+        <w:rPr>
+          <w:lang w:val="en-GB"/>
+        </w:rPr>
+      </w:pPr>
     </w:p>
     <w:sectPr>
       <w:footerReference w:type="default" r:id="rId7"/>
@@ -2693,6 +2713,22 @@
       </w:r>
       <w:r>
         <w:t>Nog checken</w:t>
+      </w:r>
+    </w:p>
+  </w:comment>
+  <w:comment w:id="3" w:author="HP_Eigenaar" w:date="2018-01-29T14:56:00Z" w:initials="H">
+    <w:p>
+      <w:pPr>
+        <w:pStyle w:val="Tekstopmerking"/>
+      </w:pPr>
+      <w:r>
+        <w:rPr>
+          <w:rStyle w:val="Verwijzingopmerking"/>
+        </w:rPr>
+        <w:annotationRef/>
+      </w:r>
+      <w:r>
+        <w:t>In de appendix de berekening toevoegen??</w:t>
       </w:r>
     </w:p>
   </w:comment>
@@ -2761,7 +2797,7 @@
           <w:rPr>
             <w:noProof/>
           </w:rPr>
-          <w:t>1</w:t>
+          <w:t>2</w:t>
         </w:r>
         <w:r>
           <w:fldChar w:fldCharType="end"/>
@@ -2806,6 +2842,9 @@
 <w15:people xmlns:wpc="http://schemas.microsoft.com/office/word/2010/wordprocessingCanvas" xmlns:mc="http://schemas.openxmlformats.org/markup-compatibility/2006" xmlns:o="urn:schemas-microsoft-com:office:office" xmlns:r="http://schemas.openxmlformats.org/officeDocument/2006/relationships" xmlns:m="http://schemas.openxmlformats.org/officeDocument/2006/math" xmlns:v="urn:schemas-microsoft-com:vml" xmlns:wp14="http://schemas.microsoft.com/office/word/2010/wordprocessingDrawing" xmlns:wp="http://schemas.openxmlformats.org/drawingml/2006/wordprocessingDrawing" xmlns:w10="urn:schemas-microsoft-com:office:word" xmlns:w="http://schemas.openxmlformats.org/wordprocessingml/2006/main" xmlns:w14="http://schemas.microsoft.com/office/word/2010/wordml" xmlns:w15="http://schemas.microsoft.com/office/word/2012/wordml" xmlns:wpg="http://schemas.microsoft.com/office/word/2010/wordprocessingGroup" xmlns:wpi="http://schemas.microsoft.com/office/word/2010/wordprocessingInk" xmlns:wne="http://schemas.microsoft.com/office/word/2006/wordml" xmlns:wps="http://schemas.microsoft.com/office/word/2010/wordprocessingShape" mc:Ignorable="w14 w15 wp14">
   <w15:person w15:author="L Holt">
     <w15:presenceInfo w15:providerId="Windows Live" w15:userId="ec68ff93021f98fa"/>
+  </w15:person>
+  <w15:person w15:author="HP_Eigenaar">
+    <w15:presenceInfo w15:providerId="None" w15:userId="HP_Eigenaar"/>
   </w15:person>
 </w15:people>
 </file>
@@ -3821,7 +3860,6 @@
   </w:compat>
   <w:rsids>
     <w:rsidRoot w:val="00F83A8B"/>
-    <w:rsid w:val="00545BD1"/>
     <w:rsid w:val="007C4A41"/>
     <w:rsid w:val="00937F79"/>
     <w:rsid w:val="00966789"/>
@@ -3831,6 +3869,7 @@
     <w:rsid w:val="00DD3619"/>
     <w:rsid w:val="00EC0A93"/>
     <w:rsid w:val="00F83A8B"/>
+    <w:rsid w:val="00FF2393"/>
   </w:rsids>
   <m:mathPr>
     <m:mathFont m:val="Cambria Math"/>

</xml_diff>